<commit_message>
Teste do commit e checkout
</commit_message>
<xml_diff>
--- a/Projeto de pesquisa/Projeto de Pesquisa - Do CIATA ao CTM_v2.docx
+++ b/Projeto de pesquisa/Projeto de Pesquisa - Do CIATA ao CTM_v2.docx
@@ -1,6 +1,6 @@
 
 <file path=word/document.xml><?xml version="1.0" encoding="utf-8"?>
-<w:document xmlns:wpc="http://schemas.microsoft.com/office/word/2010/wordprocessingCanvas" xmlns:cx="http://schemas.microsoft.com/office/drawing/2014/chartex" xmlns:cx1="http://schemas.microsoft.com/office/drawing/2015/9/8/chartex" xmlns:cx2="http://schemas.microsoft.com/office/drawing/2015/10/21/chartex" xmlns:cx3="http://schemas.microsoft.com/office/drawing/2016/5/9/chartex" xmlns:cx4="http://schemas.microsoft.com/office/drawing/2016/5/10/chartex" xmlns:cx5="http://schemas.microsoft.com/office/drawing/2016/5/11/chartex" xmlns:cx6="http://schemas.microsoft.com/office/drawing/2016/5/12/chartex" xmlns:cx7="http://schemas.microsoft.com/office/drawing/2016/5/13/chartex" xmlns:cx8="http://schemas.microsoft.com/office/drawing/2016/5/14/chartex" xmlns:mc="http://schemas.openxmlformats.org/markup-compatibility/2006" xmlns:aink="http://schemas.microsoft.com/office/drawing/2016/ink" xmlns:am3d="http://schemas.microsoft.com/office/drawing/2017/model3d" xmlns:o="urn:schemas-microsoft-com:office:office" xmlns:oel="http://schemas.microsoft.com/office/2019/extlst" xmlns:r="http://schemas.openxmlformats.org/officeDocument/2006/relationships" xmlns:m="http://schemas.openxmlformats.org/officeDocument/2006/math" xmlns:v="urn:schemas-microsoft-com:vml" xmlns:wp14="http://schemas.microsoft.com/office/word/2010/wordprocessingDrawing" xmlns:wp="http://schemas.openxmlformats.org/drawingml/2006/wordprocessingDrawing" xmlns:w10="urn:schemas-microsoft-com:office:word" xmlns:w="http://schemas.openxmlformats.org/wordprocessingml/2006/main" xmlns:w14="http://schemas.microsoft.com/office/word/2010/wordml" xmlns:w15="http://schemas.microsoft.com/office/word/2012/wordml" xmlns:w16cex="http://schemas.microsoft.com/office/word/2018/wordml/cex" xmlns:w16cid="http://schemas.microsoft.com/office/word/2016/wordml/cid" xmlns:w16="http://schemas.microsoft.com/office/word/2018/wordml" xmlns:w16du="http://schemas.microsoft.com/office/word/2023/wordml/word16du" xmlns:w16sdtdh="http://schemas.microsoft.com/office/word/2020/wordml/sdtdatahash" xmlns:w16sdtfl="http://schemas.microsoft.com/office/word/2024/wordml/sdtformatlock" xmlns:w16se="http://schemas.microsoft.com/office/word/2015/wordml/symex" xmlns:wpg="http://schemas.microsoft.com/office/word/2010/wordprocessingGroup" xmlns:wpi="http://schemas.microsoft.com/office/word/2010/wordprocessingInk" xmlns:wne="http://schemas.microsoft.com/office/word/2006/wordml" xmlns:wps="http://schemas.microsoft.com/office/word/2010/wordprocessingShape" mc:Ignorable="w14 w15 w16se w16cid w16 w16cex w16sdtdh w16sdtfl w16du wp14">
+<w:document xmlns:wpc="http://schemas.microsoft.com/office/word/2010/wordprocessingCanvas" xmlns:cx="http://schemas.microsoft.com/office/drawing/2014/chartex" xmlns:cx1="http://schemas.microsoft.com/office/drawing/2015/9/8/chartex" xmlns:cx2="http://schemas.microsoft.com/office/drawing/2015/10/21/chartex" xmlns:cx3="http://schemas.microsoft.com/office/drawing/2016/5/9/chartex" xmlns:cx4="http://schemas.microsoft.com/office/drawing/2016/5/10/chartex" xmlns:cx5="http://schemas.microsoft.com/office/drawing/2016/5/11/chartex" xmlns:cx6="http://schemas.microsoft.com/office/drawing/2016/5/12/chartex" xmlns:cx7="http://schemas.microsoft.com/office/drawing/2016/5/13/chartex" xmlns:cx8="http://schemas.microsoft.com/office/drawing/2016/5/14/chartex" xmlns:mc="http://schemas.openxmlformats.org/markup-compatibility/2006" xmlns:aink="http://schemas.microsoft.com/office/drawing/2016/ink" xmlns:am3d="http://schemas.microsoft.com/office/drawing/2017/model3d" xmlns:o="urn:schemas-microsoft-com:office:office" xmlns:oel="http://schemas.microsoft.com/office/2019/extlst" xmlns:r="http://schemas.openxmlformats.org/officeDocument/2006/relationships" xmlns:m="http://schemas.openxmlformats.org/officeDocument/2006/math" xmlns:v="urn:schemas-microsoft-com:vml" xmlns:wp14="http://schemas.microsoft.com/office/word/2010/wordprocessingDrawing" xmlns:wp="http://schemas.openxmlformats.org/drawingml/2006/wordprocessingDrawing" xmlns:w10="urn:schemas-microsoft-com:office:word" xmlns:w="http://schemas.openxmlformats.org/wordprocessingml/2006/main" xmlns:w14="http://schemas.microsoft.com/office/word/2010/wordml" xmlns:w15="http://schemas.microsoft.com/office/word/2012/wordml" xmlns:w16cex="http://schemas.microsoft.com/office/word/2018/wordml/cex" xmlns:w16cid="http://schemas.microsoft.com/office/word/2016/wordml/cid" xmlns:w16="http://schemas.microsoft.com/office/word/2018/wordml" xmlns:w16sdtdh="http://schemas.microsoft.com/office/word/2020/wordml/sdtdatahash" xmlns:w16se="http://schemas.microsoft.com/office/word/2015/wordml/symex" xmlns:wpg="http://schemas.microsoft.com/office/word/2010/wordprocessingGroup" xmlns:wpi="http://schemas.microsoft.com/office/word/2010/wordprocessingInk" xmlns:wne="http://schemas.microsoft.com/office/word/2006/wordml" xmlns:wps="http://schemas.microsoft.com/office/word/2010/wordprocessingShape" mc:Ignorable="w14 w15 w16se w16cid w16 w16cex w16sdtdh wp14">
   <w:body>
     <w:p>
       <w:pPr>
@@ -905,7 +905,6 @@
           <w:szCs w:val="24"/>
         </w:rPr>
       </w:pPr>
-      <w:proofErr w:type="gramStart"/>
       <w:r>
         <w:rPr>
           <w:rFonts w:cs="Arial"/>
@@ -914,7 +913,6 @@
         </w:rPr>
         <w:t>Palavras chave</w:t>
       </w:r>
-      <w:proofErr w:type="gramEnd"/>
     </w:p>
     <w:p>
       <w:pPr>
@@ -938,34 +936,9 @@
           <w:i/>
           <w:iCs/>
         </w:rPr>
-        <w:t>Fit-For-</w:t>
-      </w:r>
-      <w:proofErr w:type="spellStart"/>
-      <w:r>
-        <w:rPr>
-          <w:i/>
-          <w:iCs/>
-        </w:rPr>
-        <w:t>Purpose</w:t>
-      </w:r>
-      <w:proofErr w:type="spellEnd"/>
-      <w:r>
-        <w:rPr>
-          <w:i/>
-          <w:iCs/>
-        </w:rPr>
-        <w:t xml:space="preserve">-Land </w:t>
-      </w:r>
-      <w:proofErr w:type="spellStart"/>
-      <w:r>
-        <w:rPr>
-          <w:i/>
-          <w:iCs/>
-        </w:rPr>
-        <w:t>Administration</w:t>
+        <w:t>Fit-For-Purpose-Land Administration</w:t>
       </w:r>
       <w:commentRangeEnd w:id="0"/>
-      <w:proofErr w:type="spellEnd"/>
       <w:r>
         <w:rPr>
           <w:rStyle w:val="Refdecomentrio"/>
@@ -996,7 +969,7 @@
       <w:r>
         <w:t>tro</w:t>
       </w:r>
-      <w:ins w:id="1" w:author="Marco Aurélio Barbiero" w:date="2025-02-21T07:24:00Z" w16du:dateUtc="2025-02-21T10:24:00Z">
+      <w:ins w:id="1" w:author="Marco Aurélio Barbiero" w:date="2025-02-21T07:24:00Z">
         <w:r>
           <w:t>.</w:t>
         </w:r>
@@ -4543,23 +4516,7 @@
           <w:rFonts w:cs="Arial"/>
           <w:szCs w:val="24"/>
         </w:rPr>
-        <w:t xml:space="preserve">, a criação de um cadastro territorial </w:t>
-      </w:r>
-      <w:proofErr w:type="spellStart"/>
-      <w:r>
-        <w:rPr>
-          <w:rFonts w:cs="Arial"/>
-          <w:szCs w:val="24"/>
-        </w:rPr>
-        <w:t>multifinalitário</w:t>
-      </w:r>
-      <w:proofErr w:type="spellEnd"/>
-      <w:r>
-        <w:rPr>
-          <w:rFonts w:cs="Arial"/>
-          <w:szCs w:val="24"/>
-        </w:rPr>
-        <w:t xml:space="preserve">, que é a base para o desenvolvimento de ferramentas para </w:t>
+        <w:t xml:space="preserve">, a criação de um cadastro territorial multifinalitário, que é a base para o desenvolvimento de ferramentas para </w:t>
       </w:r>
       <w:r>
         <w:rPr>
@@ -4579,7 +4536,7 @@
     <w:p>
       <w:pPr>
         <w:rPr>
-          <w:ins w:id="4" w:author="Marco Aurélio Barbiero" w:date="2025-02-21T07:27:00Z" w16du:dateUtc="2025-02-21T10:27:00Z"/>
+          <w:ins w:id="4" w:author="Marco Aurélio Barbiero" w:date="2025-02-21T07:27:00Z"/>
         </w:rPr>
       </w:pPr>
       <w:r>
@@ -4698,15 +4655,15 @@
     <w:p>
       <w:pPr>
         <w:rPr>
-          <w:del w:id="9" w:author="Marco Aurélio Barbiero" w:date="2025-02-21T08:14:00Z" w16du:dateUtc="2025-02-21T11:14:00Z"/>
-        </w:rPr>
-      </w:pPr>
-      <w:ins w:id="10" w:author="Marco Aurélio Barbiero" w:date="2025-02-21T08:14:00Z" w16du:dateUtc="2025-02-21T11:14:00Z">
+          <w:del w:id="9" w:author="Marco Aurélio Barbiero" w:date="2025-02-21T08:14:00Z"/>
+        </w:rPr>
+      </w:pPr>
+      <w:ins w:id="10" w:author="Marco Aurélio Barbiero" w:date="2025-02-21T08:14:00Z">
         <w:r>
           <w:t xml:space="preserve">Em termos de custos, todo o processo de internação de dados — desde a coleta e o levantamento topográfico até a elaboração do memorial descritivo, análise, conferência e </w:t>
         </w:r>
       </w:ins>
-      <w:ins w:id="11" w:author="Marco Aurélio Barbiero" w:date="2025-02-21T08:16:00Z" w16du:dateUtc="2025-02-21T11:16:00Z">
+      <w:ins w:id="11" w:author="Marco Aurélio Barbiero" w:date="2025-02-21T08:16:00Z">
         <w:r>
           <w:t xml:space="preserve">registo de </w:t>
         </w:r>
@@ -4714,12 +4671,12 @@
           <w:t>imagens</w:t>
         </w:r>
       </w:ins>
-      <w:ins w:id="12" w:author="Marco Aurélio Barbiero" w:date="2025-02-21T08:14:00Z" w16du:dateUtc="2025-02-21T11:14:00Z">
+      <w:ins w:id="12" w:author="Marco Aurélio Barbiero" w:date="2025-02-21T08:14:00Z">
         <w:r>
           <w:t xml:space="preserve"> — pode facilmente alcançar valores na casa de um milhão de reais para um município de porte médio</w:t>
         </w:r>
       </w:ins>
-      <w:ins w:id="13" w:author="Marco Aurélio Barbiero" w:date="2025-02-21T08:37:00Z" w16du:dateUtc="2025-02-21T11:37:00Z">
+      <w:ins w:id="13" w:author="Marco Aurélio Barbiero" w:date="2025-02-21T08:37:00Z">
         <w:r>
           <w:t xml:space="preserve"> </w:t>
         </w:r>
@@ -4742,7 +4699,7 @@
       <w:r>
         <w:fldChar w:fldCharType="end"/>
       </w:r>
-      <w:ins w:id="14" w:author="Marco Aurélio Barbiero" w:date="2025-02-21T08:14:00Z" w16du:dateUtc="2025-02-21T11:14:00Z">
+      <w:ins w:id="14" w:author="Marco Aurélio Barbiero" w:date="2025-02-21T08:14:00Z">
         <w:r>
           <w:t>.</w:t>
         </w:r>
@@ -4751,35 +4708,35 @@
     <w:p>
       <w:pPr>
         <w:rPr>
-          <w:ins w:id="15" w:author="Marco Aurélio Barbiero" w:date="2025-02-21T10:54:00Z" w16du:dateUtc="2025-02-21T13:54:00Z"/>
-        </w:rPr>
-      </w:pPr>
-      <w:ins w:id="16" w:author="Marco Aurélio Barbiero" w:date="2025-02-21T10:54:00Z" w16du:dateUtc="2025-02-21T13:54:00Z">
+          <w:ins w:id="15" w:author="Marco Aurélio Barbiero" w:date="2025-02-21T10:54:00Z"/>
+        </w:rPr>
+      </w:pPr>
+      <w:ins w:id="16" w:author="Marco Aurélio Barbiero" w:date="2025-02-21T10:54:00Z">
         <w:r>
           <w:t>Ess</w:t>
         </w:r>
       </w:ins>
-      <w:ins w:id="17" w:author="Marco Aurélio Barbiero" w:date="2025-02-21T10:55:00Z" w16du:dateUtc="2025-02-21T13:55:00Z">
+      <w:ins w:id="17" w:author="Marco Aurélio Barbiero" w:date="2025-02-21T10:55:00Z">
         <w:r>
           <w:t xml:space="preserve">e custo é significativo, já que nos municípios pequenos </w:t>
         </w:r>
       </w:ins>
-      <w:ins w:id="18" w:author="Marco Aurélio Barbiero" w:date="2025-02-21T11:44:00Z" w16du:dateUtc="2025-02-21T14:44:00Z">
+      <w:ins w:id="18" w:author="Marco Aurélio Barbiero" w:date="2025-02-21T11:44:00Z">
         <w:r>
           <w:t>o Fundo de Participação dos Municí</w:t>
         </w:r>
       </w:ins>
-      <w:ins w:id="19" w:author="Marco Aurélio Barbiero" w:date="2025-02-21T11:45:00Z" w16du:dateUtc="2025-02-21T14:45:00Z">
+      <w:ins w:id="19" w:author="Marco Aurélio Barbiero" w:date="2025-02-21T11:45:00Z">
         <w:r>
           <w:t>pios (FPM) é a principal fonte de recursos</w:t>
         </w:r>
       </w:ins>
-      <w:ins w:id="20" w:author="Marco Aurélio Barbiero" w:date="2025-02-21T11:47:00Z" w16du:dateUtc="2025-02-21T14:47:00Z">
+      <w:ins w:id="20" w:author="Marco Aurélio Barbiero" w:date="2025-02-21T11:47:00Z">
         <w:r>
           <w:t>,</w:t>
         </w:r>
       </w:ins>
-      <w:ins w:id="21" w:author="Marco Aurélio Barbiero" w:date="2025-02-21T11:45:00Z" w16du:dateUtc="2025-02-21T14:45:00Z">
+      <w:ins w:id="21" w:author="Marco Aurélio Barbiero" w:date="2025-02-21T11:45:00Z">
         <w:r>
           <w:t xml:space="preserve"> e </w:t>
         </w:r>
@@ -4787,7 +4744,7 @@
           <w:t xml:space="preserve">mais de </w:t>
         </w:r>
       </w:ins>
-      <w:ins w:id="22" w:author="Marco Aurélio Barbiero" w:date="2025-02-21T11:46:00Z" w16du:dateUtc="2025-02-21T14:46:00Z">
+      <w:ins w:id="22" w:author="Marco Aurélio Barbiero" w:date="2025-02-21T11:46:00Z">
         <w:r>
           <w:t xml:space="preserve">três mil deles recebem </w:t>
         </w:r>
@@ -4795,12 +4752,12 @@
           <w:t>menos que 30 milhões de Re</w:t>
         </w:r>
       </w:ins>
-      <w:ins w:id="23" w:author="Marco Aurélio Barbiero" w:date="2025-02-21T11:47:00Z" w16du:dateUtc="2025-02-21T14:47:00Z">
+      <w:ins w:id="23" w:author="Marco Aurélio Barbiero" w:date="2025-02-21T11:47:00Z">
         <w:r>
           <w:t xml:space="preserve">ais </w:t>
         </w:r>
       </w:ins>
-      <w:ins w:id="24" w:author="Marco Aurélio Barbiero" w:date="2025-02-21T11:46:00Z" w16du:dateUtc="2025-02-21T14:46:00Z">
+      <w:ins w:id="24" w:author="Marco Aurélio Barbiero" w:date="2025-02-21T11:46:00Z">
         <w:r>
           <w:t>do FPM</w:t>
         </w:r>
@@ -4823,7 +4780,7 @@
       <w:r>
         <w:fldChar w:fldCharType="end"/>
       </w:r>
-      <w:ins w:id="25" w:author="Marco Aurélio Barbiero" w:date="2025-02-21T11:47:00Z" w16du:dateUtc="2025-02-21T14:47:00Z">
+      <w:ins w:id="25" w:author="Marco Aurélio Barbiero" w:date="2025-02-21T11:47:00Z">
         <w:r>
           <w:t>.</w:t>
         </w:r>
@@ -4832,7 +4789,7 @@
     <w:p>
       <w:pPr>
         <w:rPr>
-          <w:ins w:id="26" w:author="Marco Aurélio Barbiero" w:date="2025-02-20T21:26:00Z" w16du:dateUtc="2025-02-21T00:26:00Z"/>
+          <w:ins w:id="26" w:author="Marco Aurélio Barbiero" w:date="2025-02-20T21:26:00Z"/>
           <w:rFonts w:cs="Arial"/>
           <w:szCs w:val="24"/>
         </w:rPr>
@@ -4878,18 +4835,9 @@
           <w:rFonts w:cs="Arial"/>
           <w:szCs w:val="24"/>
         </w:rPr>
-        <w:t xml:space="preserve">descrições alfanuméricas de um cadastro puramente textual em objetos geográficos e </w:t>
-      </w:r>
-      <w:proofErr w:type="spellStart"/>
-      <w:r>
-        <w:rPr>
-          <w:rFonts w:cs="Arial"/>
-          <w:szCs w:val="24"/>
-        </w:rPr>
-        <w:t>georreferenciá-los</w:t>
-      </w:r>
-      <w:proofErr w:type="spellEnd"/>
-      <w:ins w:id="27" w:author="Marco Aurélio Barbiero" w:date="2025-02-20T21:53:00Z" w16du:dateUtc="2025-02-21T00:53:00Z">
+        <w:t>descrições alfanuméricas de um cadastro puramente textual em objetos geográficos e georreferenciá-los</w:t>
+      </w:r>
+      <w:ins w:id="27" w:author="Marco Aurélio Barbiero" w:date="2025-02-20T21:53:00Z">
         <w:r>
           <w:rPr>
             <w:rFonts w:cs="Arial"/>
@@ -4898,7 +4846,7 @@
           <w:t>. Isso permitiria</w:t>
         </w:r>
       </w:ins>
-      <w:ins w:id="28" w:author="Marco Aurélio Barbiero" w:date="2025-02-20T21:41:00Z" w16du:dateUtc="2025-02-21T00:41:00Z">
+      <w:ins w:id="28" w:author="Marco Aurélio Barbiero" w:date="2025-02-20T21:41:00Z">
         <w:r>
           <w:rPr>
             <w:rFonts w:cs="Arial"/>
@@ -4928,7 +4876,7 @@
           <w:t>com baixo orçamen</w:t>
         </w:r>
       </w:ins>
-      <w:ins w:id="29" w:author="Marco Aurélio Barbiero" w:date="2025-02-20T21:42:00Z" w16du:dateUtc="2025-02-21T00:42:00Z">
+      <w:ins w:id="29" w:author="Marco Aurélio Barbiero" w:date="2025-02-20T21:42:00Z">
         <w:r>
           <w:rPr>
             <w:rFonts w:cs="Arial"/>
@@ -4937,7 +4885,7 @@
           <w:t xml:space="preserve">to </w:t>
         </w:r>
       </w:ins>
-      <w:ins w:id="30" w:author="Marco Aurélio Barbiero" w:date="2025-02-20T21:53:00Z" w16du:dateUtc="2025-02-21T00:53:00Z">
+      <w:ins w:id="30" w:author="Marco Aurélio Barbiero" w:date="2025-02-20T21:53:00Z">
         <w:r>
           <w:rPr>
             <w:rFonts w:cs="Arial"/>
@@ -4946,7 +4894,7 @@
           <w:t xml:space="preserve">aproveitassem </w:t>
         </w:r>
       </w:ins>
-      <w:ins w:id="31" w:author="Marco Aurélio Barbiero" w:date="2025-02-20T21:54:00Z" w16du:dateUtc="2025-02-21T00:54:00Z">
+      <w:ins w:id="31" w:author="Marco Aurélio Barbiero" w:date="2025-02-20T21:54:00Z">
         <w:r>
           <w:rPr>
             <w:rFonts w:cs="Arial"/>
@@ -4955,360 +4903,303 @@
           <w:t xml:space="preserve">algumas das </w:t>
         </w:r>
       </w:ins>
-      <w:ins w:id="32" w:author="Marco Aurélio Barbiero" w:date="2025-02-20T21:53:00Z" w16du:dateUtc="2025-02-21T00:53:00Z">
+      <w:ins w:id="32" w:author="Marco Aurélio Barbiero" w:date="2025-02-20T21:53:00Z">
         <w:r>
           <w:rPr>
             <w:rFonts w:cs="Arial"/>
             <w:szCs w:val="24"/>
           </w:rPr>
-          <w:t xml:space="preserve">vantagens oferecidas por um Cadastro Territorial </w:t>
-        </w:r>
-        <w:proofErr w:type="spellStart"/>
+          <w:t>vantagens oferecidas por um Cadastro Territorial Multifinalitário</w:t>
+        </w:r>
+      </w:ins>
+      <w:ins w:id="33" w:author="Marco Aurélio Barbiero" w:date="2025-02-20T21:56:00Z">
         <w:r>
           <w:rPr>
             <w:rFonts w:cs="Arial"/>
             <w:szCs w:val="24"/>
           </w:rPr>
-          <w:t>Multifinalitário</w:t>
+          <w:t xml:space="preserve"> sem comprometer </w:t>
         </w:r>
       </w:ins>
-      <w:proofErr w:type="spellEnd"/>
-      <w:ins w:id="33" w:author="Marco Aurélio Barbiero" w:date="2025-02-20T21:56:00Z" w16du:dateUtc="2025-02-21T00:56:00Z">
+      <w:ins w:id="34" w:author="Marco Aurélio Barbiero" w:date="2025-02-20T21:58:00Z">
         <w:r>
           <w:rPr>
             <w:rFonts w:cs="Arial"/>
             <w:szCs w:val="24"/>
           </w:rPr>
-          <w:t xml:space="preserve"> sem comprometer </w:t>
+          <w:t>suas</w:t>
         </w:r>
       </w:ins>
-      <w:ins w:id="34" w:author="Marco Aurélio Barbiero" w:date="2025-02-20T21:58:00Z" w16du:dateUtc="2025-02-21T00:58:00Z">
+      <w:ins w:id="35" w:author="Marco Aurélio Barbiero" w:date="2025-02-20T21:56:00Z">
         <w:r>
           <w:rPr>
             <w:rFonts w:cs="Arial"/>
             <w:szCs w:val="24"/>
           </w:rPr>
-          <w:t>suas</w:t>
+          <w:t xml:space="preserve"> finanças</w:t>
         </w:r>
       </w:ins>
-      <w:ins w:id="35" w:author="Marco Aurélio Barbiero" w:date="2025-02-20T21:56:00Z" w16du:dateUtc="2025-02-21T00:56:00Z">
+      <w:ins w:id="36" w:author="Marco Aurélio Barbiero" w:date="2025-02-20T21:53:00Z">
         <w:r>
           <w:rPr>
             <w:rFonts w:cs="Arial"/>
             <w:szCs w:val="24"/>
           </w:rPr>
-          <w:t xml:space="preserve"> finanças</w:t>
+          <w:t>.</w:t>
         </w:r>
       </w:ins>
-      <w:ins w:id="36" w:author="Marco Aurélio Barbiero" w:date="2025-02-20T21:53:00Z" w16du:dateUtc="2025-02-21T00:53:00Z">
+    </w:p>
+    <w:p>
+      <w:pPr>
+        <w:rPr>
+          <w:ins w:id="37" w:author="Marco Aurélio Barbiero" w:date="2025-02-20T22:01:00Z"/>
+          <w:rFonts w:cs="Arial"/>
+          <w:szCs w:val="24"/>
+        </w:rPr>
+      </w:pPr>
+      <w:ins w:id="38" w:author="Marco Aurélio Barbiero" w:date="2025-02-20T22:00:00Z">
         <w:r>
           <w:rPr>
             <w:rFonts w:cs="Arial"/>
             <w:szCs w:val="24"/>
           </w:rPr>
-          <w:t>.</w:t>
-        </w:r>
-      </w:ins>
-    </w:p>
-    <w:p>
-      <w:pPr>
-        <w:rPr>
-          <w:ins w:id="37" w:author="Marco Aurélio Barbiero" w:date="2025-02-20T22:01:00Z" w16du:dateUtc="2025-02-21T01:01:00Z"/>
-          <w:rFonts w:cs="Arial"/>
-          <w:szCs w:val="24"/>
-        </w:rPr>
-      </w:pPr>
-      <w:ins w:id="38" w:author="Marco Aurélio Barbiero" w:date="2025-02-20T22:00:00Z" w16du:dateUtc="2025-02-21T01:00:00Z">
+          <w:t xml:space="preserve">Uma solução desse tipo </w:t>
+        </w:r>
         <w:r>
           <w:rPr>
             <w:rFonts w:cs="Arial"/>
             <w:szCs w:val="24"/>
           </w:rPr>
-          <w:t xml:space="preserve">Uma solução desse tipo </w:t>
-        </w:r>
+          <w:t>es</w:t>
+        </w:r>
+      </w:ins>
+      <w:ins w:id="39" w:author="Marco Aurélio Barbiero" w:date="2025-02-20T22:01:00Z">
         <w:r>
           <w:rPr>
             <w:rFonts w:cs="Arial"/>
             <w:szCs w:val="24"/>
           </w:rPr>
-          <w:t>es</w:t>
+          <w:t xml:space="preserve">taria </w:t>
         </w:r>
       </w:ins>
-      <w:ins w:id="39" w:author="Marco Aurélio Barbiero" w:date="2025-02-20T22:01:00Z" w16du:dateUtc="2025-02-21T01:01:00Z">
+      <w:r>
+        <w:rPr>
+          <w:rFonts w:cs="Arial"/>
+          <w:szCs w:val="24"/>
+        </w:rPr>
+        <w:t xml:space="preserve">em consonância com os preceitos do </w:t>
+      </w:r>
+      <w:r>
+        <w:rPr>
+          <w:rFonts w:cs="Arial"/>
+          <w:i/>
+          <w:szCs w:val="24"/>
+        </w:rPr>
+        <w:t>fit-for-purpose</w:t>
+      </w:r>
+      <w:r>
+        <w:rPr>
+          <w:rFonts w:cs="Arial"/>
+          <w:szCs w:val="24"/>
+        </w:rPr>
+        <w:t xml:space="preserve"> </w:t>
+      </w:r>
+      <w:r>
+        <w:rPr>
+          <w:rFonts w:cs="Arial"/>
+          <w:i/>
+          <w:szCs w:val="24"/>
+        </w:rPr>
+        <w:t>for land administration</w:t>
+      </w:r>
+      <w:r>
+        <w:rPr>
+          <w:rFonts w:cs="Arial"/>
+          <w:szCs w:val="24"/>
+        </w:rPr>
+        <w:t xml:space="preserve">, que </w:t>
+      </w:r>
+      <w:r>
+        <w:rPr>
+          <w:rFonts w:cs="Arial"/>
+          <w:szCs w:val="24"/>
+        </w:rPr>
+        <w:t xml:space="preserve">propõe sistemas de administração de terras </w:t>
+      </w:r>
+      <w:r>
+        <w:rPr>
+          <w:rFonts w:cs="Arial"/>
+          <w:szCs w:val="24"/>
+        </w:rPr>
+        <w:t>mais</w:t>
+      </w:r>
+      <w:r>
+        <w:rPr>
+          <w:rFonts w:cs="Arial"/>
+          <w:szCs w:val="24"/>
+        </w:rPr>
+        <w:t xml:space="preserve"> flexíveis e adaptáveis às necessidades específicas de cada país ou região</w:t>
+      </w:r>
+      <w:r>
+        <w:rPr>
+          <w:rFonts w:cs="Arial"/>
+          <w:szCs w:val="24"/>
+        </w:rPr>
+        <w:t xml:space="preserve"> </w:t>
+      </w:r>
+      <w:r>
+        <w:rPr>
+          <w:rFonts w:cs="Arial"/>
+          <w:szCs w:val="24"/>
+        </w:rPr>
+        <w:fldChar w:fldCharType="begin"/>
+      </w:r>
+      <w:r>
+        <w:rPr>
+          <w:rFonts w:cs="Arial"/>
+          <w:szCs w:val="24"/>
+        </w:rPr>
+        <w:instrText xml:space="preserve"> ADDIN ZOTERO_ITEM CSL_CITATION {"citationID":"LiaHEnbN","properties":{"formattedCitation":"(Enemark; McLaren; Lemmen, 2021)","plainCitation":"(Enemark; McLaren; Lemmen, 2021)","noteIndex":0},"citationItems":[{"id":54,"uris":["http://zotero.org/users/15531986/items/NE3IWC7C"],"itemData":{"id":54,"type":"article-journal","abstract":"This Special Issue provides an insight, collated from 26 articles, focusing on various aspects of the Fit-for-Purpose Land Administration (FFPLA) concept and its application [...]","container-title":"Land","DOI":"10.3390/land10090972","ISSN":"2073-445X","issue":"9","journalAbbreviation":"Land","language":"en","license":"https://creativecommons.org/licenses/by/4.0/","page":"972","source":"DOI.org (Crossref)","title":"Fit-for-Purpose Land Administration—Providing Secure Land Rights at Scale","volume":"10","author":[{"family":"Enemark","given":"Stig"},{"family":"McLaren","given":"Robin"},{"family":"Lemmen","given":"Christiaan"}],"issued":{"date-parts":[["2021",9,15]]}}}],"schema":"https://github.com/citation-style-language/schema/raw/master/csl-citation.json"} </w:instrText>
+      </w:r>
+      <w:r>
+        <w:rPr>
+          <w:rFonts w:cs="Arial"/>
+          <w:szCs w:val="24"/>
+        </w:rPr>
+        <w:fldChar w:fldCharType="separate"/>
+      </w:r>
+      <w:r>
+        <w:rPr>
+          <w:rFonts w:cs="Arial"/>
+        </w:rPr>
+        <w:t>(Enemark; McLaren; Lemmen, 2021)</w:t>
+      </w:r>
+      <w:r>
+        <w:rPr>
+          <w:rFonts w:cs="Arial"/>
+          <w:szCs w:val="24"/>
+        </w:rPr>
+        <w:fldChar w:fldCharType="end"/>
+      </w:r>
+      <w:ins w:id="40" w:author="Marco Aurélio Barbiero" w:date="2025-02-20T22:02:00Z">
         <w:r>
           <w:rPr>
             <w:rFonts w:cs="Arial"/>
             <w:szCs w:val="24"/>
           </w:rPr>
-          <w:t xml:space="preserve">taria </w:t>
+          <w:t>.</w:t>
         </w:r>
       </w:ins>
-      <w:r>
-        <w:rPr>
-          <w:rFonts w:cs="Arial"/>
-          <w:szCs w:val="24"/>
-        </w:rPr>
-        <w:t xml:space="preserve">em consonância com os preceitos do </w:t>
-      </w:r>
-      <w:proofErr w:type="spellStart"/>
-      <w:r>
-        <w:rPr>
-          <w:rFonts w:cs="Arial"/>
-          <w:i/>
-          <w:szCs w:val="24"/>
-        </w:rPr>
-        <w:t>fit</w:t>
-      </w:r>
-      <w:proofErr w:type="spellEnd"/>
-      <w:r>
-        <w:rPr>
-          <w:rFonts w:cs="Arial"/>
-          <w:i/>
-          <w:szCs w:val="24"/>
-        </w:rPr>
-        <w:t>-for-</w:t>
-      </w:r>
-      <w:proofErr w:type="spellStart"/>
-      <w:r>
-        <w:rPr>
-          <w:rFonts w:cs="Arial"/>
-          <w:i/>
-          <w:szCs w:val="24"/>
-        </w:rPr>
-        <w:t>purpose</w:t>
-      </w:r>
-      <w:proofErr w:type="spellEnd"/>
-      <w:r>
-        <w:rPr>
-          <w:rFonts w:cs="Arial"/>
-          <w:szCs w:val="24"/>
-        </w:rPr>
-        <w:t xml:space="preserve"> </w:t>
-      </w:r>
-      <w:r>
-        <w:rPr>
-          <w:rFonts w:cs="Arial"/>
-          <w:i/>
-          <w:szCs w:val="24"/>
-        </w:rPr>
-        <w:t xml:space="preserve">for </w:t>
-      </w:r>
-      <w:proofErr w:type="spellStart"/>
-      <w:r>
-        <w:rPr>
-          <w:rFonts w:cs="Arial"/>
-          <w:i/>
-          <w:szCs w:val="24"/>
-        </w:rPr>
-        <w:t>land</w:t>
-      </w:r>
-      <w:proofErr w:type="spellEnd"/>
-      <w:r>
-        <w:rPr>
-          <w:rFonts w:cs="Arial"/>
-          <w:i/>
-          <w:szCs w:val="24"/>
-        </w:rPr>
-        <w:t xml:space="preserve"> </w:t>
-      </w:r>
-      <w:proofErr w:type="spellStart"/>
-      <w:r>
-        <w:rPr>
-          <w:rFonts w:cs="Arial"/>
-          <w:i/>
-          <w:szCs w:val="24"/>
-        </w:rPr>
-        <w:t>administration</w:t>
-      </w:r>
-      <w:proofErr w:type="spellEnd"/>
-      <w:r>
-        <w:rPr>
-          <w:rFonts w:cs="Arial"/>
-          <w:szCs w:val="24"/>
-        </w:rPr>
-        <w:t xml:space="preserve">, que </w:t>
-      </w:r>
-      <w:r>
-        <w:rPr>
-          <w:rFonts w:cs="Arial"/>
-          <w:szCs w:val="24"/>
-        </w:rPr>
-        <w:t xml:space="preserve">propõe sistemas de administração de terras </w:t>
-      </w:r>
-      <w:r>
-        <w:rPr>
-          <w:rFonts w:cs="Arial"/>
-          <w:szCs w:val="24"/>
-        </w:rPr>
-        <w:t>mais</w:t>
-      </w:r>
-      <w:r>
-        <w:rPr>
-          <w:rFonts w:cs="Arial"/>
-          <w:szCs w:val="24"/>
-        </w:rPr>
-        <w:t xml:space="preserve"> flexíveis e adaptáveis às necessidades específicas de cada país ou região</w:t>
-      </w:r>
-      <w:r>
-        <w:rPr>
-          <w:rFonts w:cs="Arial"/>
-          <w:szCs w:val="24"/>
-        </w:rPr>
-        <w:t xml:space="preserve"> </w:t>
-      </w:r>
-      <w:r>
-        <w:rPr>
-          <w:rFonts w:cs="Arial"/>
-          <w:szCs w:val="24"/>
-        </w:rPr>
-        <w:fldChar w:fldCharType="begin"/>
-      </w:r>
-      <w:r>
-        <w:rPr>
-          <w:rFonts w:cs="Arial"/>
-          <w:szCs w:val="24"/>
-        </w:rPr>
-        <w:instrText xml:space="preserve"> ADDIN ZOTERO_ITEM CSL_CITATION {"citationID":"LiaHEnbN","properties":{"formattedCitation":"(Enemark; McLaren; Lemmen, 2021)","plainCitation":"(Enemark; McLaren; Lemmen, 2021)","noteIndex":0},"citationItems":[{"id":54,"uris":["http://zotero.org/users/15531986/items/NE3IWC7C"],"itemData":{"id":54,"type":"article-journal","abstract":"This Special Issue provides an insight, collated from 26 articles, focusing on various aspects of the Fit-for-Purpose Land Administration (FFPLA) concept and its application [...]","container-title":"Land","DOI":"10.3390/land10090972","ISSN":"2073-445X","issue":"9","journalAbbreviation":"Land","language":"en","license":"https://creativecommons.org/licenses/by/4.0/","page":"972","source":"DOI.org (Crossref)","title":"Fit-for-Purpose Land Administration—Providing Secure Land Rights at Scale","volume":"10","author":[{"family":"Enemark","given":"Stig"},{"family":"McLaren","given":"Robin"},{"family":"Lemmen","given":"Christiaan"}],"issued":{"date-parts":[["2021",9,15]]}}}],"schema":"https://github.com/citation-style-language/schema/raw/master/csl-citation.json"} </w:instrText>
-      </w:r>
-      <w:r>
-        <w:rPr>
-          <w:rFonts w:cs="Arial"/>
-          <w:szCs w:val="24"/>
-        </w:rPr>
-        <w:fldChar w:fldCharType="separate"/>
-      </w:r>
-      <w:r>
-        <w:rPr>
-          <w:rFonts w:cs="Arial"/>
-        </w:rPr>
-        <w:t>(Enemark; McLaren; Lemmen, 2021)</w:t>
-      </w:r>
-      <w:r>
-        <w:rPr>
-          <w:rFonts w:cs="Arial"/>
-          <w:szCs w:val="24"/>
-        </w:rPr>
-        <w:fldChar w:fldCharType="end"/>
-      </w:r>
-      <w:ins w:id="40" w:author="Marco Aurélio Barbiero" w:date="2025-02-20T22:02:00Z" w16du:dateUtc="2025-02-21T01:02:00Z">
+      <w:del w:id="41" w:author="Marco Aurélio Barbiero" w:date="2025-02-20T22:01:00Z">
         <w:r>
           <w:rPr>
             <w:rFonts w:cs="Arial"/>
             <w:szCs w:val="24"/>
           </w:rPr>
-          <w:t>.</w:t>
-        </w:r>
-      </w:ins>
-      <w:del w:id="41" w:author="Marco Aurélio Barbiero" w:date="2025-02-20T22:01:00Z" w16du:dateUtc="2025-02-21T01:01:00Z">
+          <w:delText>,</w:delText>
+        </w:r>
         <w:r>
           <w:rPr>
             <w:rFonts w:cs="Arial"/>
             <w:szCs w:val="24"/>
           </w:rPr>
-          <w:delText>,</w:delText>
+          <w:delText xml:space="preserve"> e</w:delText>
         </w:r>
         <w:r>
           <w:rPr>
             <w:rFonts w:cs="Arial"/>
             <w:szCs w:val="24"/>
           </w:rPr>
-          <w:delText xml:space="preserve"> e</w:delText>
+          <w:delText xml:space="preserve"> do</w:delText>
         </w:r>
         <w:r>
           <w:rPr>
             <w:rFonts w:cs="Arial"/>
             <w:szCs w:val="24"/>
           </w:rPr>
-          <w:delText xml:space="preserve"> do</w:delText>
+          <w:delText xml:space="preserve"> LADM</w:delText>
+        </w:r>
+        <w:r>
+          <w:delText xml:space="preserve"> </w:delText>
         </w:r>
         <w:r>
           <w:rPr>
             <w:rFonts w:cs="Arial"/>
             <w:szCs w:val="24"/>
           </w:rPr>
-          <w:delText xml:space="preserve"> LADM</w:delText>
-        </w:r>
-        <w:r>
-          <w:delText xml:space="preserve"> </w:delText>
+          <w:delText>(Land Administration Domain Model</w:delText>
         </w:r>
         <w:r>
           <w:rPr>
             <w:rFonts w:cs="Arial"/>
             <w:szCs w:val="24"/>
           </w:rPr>
-          <w:delText>(Land Administration Domain Model</w:delText>
+          <w:delText xml:space="preserve"> </w:delText>
         </w:r>
         <w:r>
           <w:rPr>
             <w:rFonts w:cs="Arial"/>
             <w:szCs w:val="24"/>
           </w:rPr>
-          <w:delText xml:space="preserve"> </w:delText>
+          <w:fldChar w:fldCharType="begin"/>
         </w:r>
         <w:r>
           <w:rPr>
             <w:rFonts w:cs="Arial"/>
             <w:szCs w:val="24"/>
           </w:rPr>
-          <w:fldChar w:fldCharType="begin"/>
+          <w:delInstrText xml:space="preserve"> ADDIN ZOTERO_ITEM CSL_CITATION {"citationID":"P0bCXB66","properties":{"formattedCitation":"(ISO\\uc0\\u160{}19152(LADM), 2012)","plainCitation":"(ISO 19152(LADM), 2012)","noteIndex":0},"citationItems":[{"id":45,"uris":["http://zotero.org/users/local/P1GuXq80/items/LFYH5HFJ","http://zotero.org/users/15531986/items/LFYH5HFJ"],"itemData":{"id":45,"type":"webpage","title":"ISO 19152:2012(en), Geographic information — Land Administration Domain Model (LADM)","title-short":"ISO 19152(LADM)","URL":"https://www.iso.org/obp/ui/en/#iso:std:iso:19152:ed-1:v1:en","accessed":{"date-parts":[["2024",12,6]]},"issued":{"date-parts":[["2012"]]}}}],"schema":"https://github.com/citation-style-language/schema/raw/master/csl-citation.json"} </w:delInstrText>
         </w:r>
         <w:r>
           <w:rPr>
             <w:rFonts w:cs="Arial"/>
             <w:szCs w:val="24"/>
           </w:rPr>
-          <w:delInstrText xml:space="preserve"> ADDIN ZOTERO_ITEM CSL_CITATION {"citationID":"P0bCXB66","properties":{"formattedCitation":"(ISO\\uc0\\u160{}19152(LADM), 2012)","plainCitation":"(ISO 19152(LADM), 2012)","noteIndex":0},"citationItems":[{"id":45,"uris":["http://zotero.org/users/local/P1GuXq80/items/LFYH5HFJ","http://zotero.org/users/15531986/items/LFYH5HFJ"],"itemData":{"id":45,"type":"webpage","title":"ISO 19152:2012(en), Geographic information — Land Administration Domain Model (LADM)","title-short":"ISO 19152(LADM)","URL":"https://www.iso.org/obp/ui/en/#iso:std:iso:19152:ed-1:v1:en","accessed":{"date-parts":[["2024",12,6]]},"issued":{"date-parts":[["2012"]]}}}],"schema":"https://github.com/citation-style-language/schema/raw/master/csl-citation.json"} </w:delInstrText>
+          <w:fldChar w:fldCharType="separate"/>
+        </w:r>
+        <w:r>
+          <w:rPr>
+            <w:rFonts w:cs="Arial"/>
+          </w:rPr>
+          <w:delText>(ISO 19152(LADM), 2012)</w:delText>
         </w:r>
         <w:r>
           <w:rPr>
             <w:rFonts w:cs="Arial"/>
             <w:szCs w:val="24"/>
           </w:rPr>
-          <w:fldChar w:fldCharType="separate"/>
-        </w:r>
-        <w:r>
-          <w:rPr>
-            <w:rFonts w:cs="Arial"/>
-          </w:rPr>
-          <w:delText>(ISO 19152(LADM), 2012)</w:delText>
+          <w:fldChar w:fldCharType="end"/>
         </w:r>
         <w:r>
           <w:rPr>
             <w:rFonts w:cs="Arial"/>
             <w:szCs w:val="24"/>
           </w:rPr>
-          <w:fldChar w:fldCharType="end"/>
+          <w:delText>)</w:delText>
         </w:r>
         <w:r>
           <w:rPr>
             <w:rFonts w:cs="Arial"/>
             <w:szCs w:val="24"/>
           </w:rPr>
-          <w:delText>)</w:delText>
+          <w:delText xml:space="preserve">, </w:delText>
         </w:r>
         <w:r>
           <w:rPr>
             <w:rFonts w:cs="Arial"/>
             <w:szCs w:val="24"/>
           </w:rPr>
-          <w:delText xml:space="preserve">, </w:delText>
+          <w:delText>um modelo conceitual padronizado que fornece uma estrutura de dados para cadastros imobiliários</w:delText>
         </w:r>
         <w:r>
           <w:rPr>
             <w:rFonts w:cs="Arial"/>
             <w:szCs w:val="24"/>
           </w:rPr>
-          <w:delText>um modelo conceitual padronizado que fornece uma estrutura de dados para cadastros imobiliários</w:delText>
-        </w:r>
-        <w:r>
-          <w:rPr>
-            <w:rFonts w:cs="Arial"/>
-            <w:szCs w:val="24"/>
-          </w:rPr>
           <w:delText>.</w:delText>
         </w:r>
       </w:del>
-      <w:ins w:id="42" w:author="Marco Aurélio Barbiero" w:date="2025-02-20T22:01:00Z" w16du:dateUtc="2025-02-21T01:01:00Z">
+      <w:ins w:id="42" w:author="Marco Aurélio Barbiero" w:date="2025-02-20T22:01:00Z">
         <w:r>
           <w:rPr>
             <w:rFonts w:cs="Arial"/>
@@ -5490,23 +5381,7 @@
           <w:rFonts w:cs="Arial"/>
           <w:szCs w:val="24"/>
         </w:rPr>
-        <w:t xml:space="preserve">descrições alfanuméricas de um cadastro em objetos geográficos e </w:t>
-      </w:r>
-      <w:proofErr w:type="spellStart"/>
-      <w:r>
-        <w:rPr>
-          <w:rFonts w:cs="Arial"/>
-          <w:szCs w:val="24"/>
-        </w:rPr>
-        <w:t>georreferenciá-los</w:t>
-      </w:r>
-      <w:proofErr w:type="spellEnd"/>
-      <w:r>
-        <w:rPr>
-          <w:rFonts w:cs="Arial"/>
-          <w:szCs w:val="24"/>
-        </w:rPr>
-        <w:t>,</w:t>
+        <w:t>descrições alfanuméricas de um cadastro em objetos geográficos e georreferenciá-los,</w:t>
       </w:r>
     </w:p>
     <w:p>
@@ -5729,21 +5604,7 @@
         <w:rPr>
           <w:i/>
         </w:rPr>
-        <w:t xml:space="preserve">Land </w:t>
-      </w:r>
-      <w:proofErr w:type="spellStart"/>
-      <w:r>
-        <w:rPr>
-          <w:i/>
-        </w:rPr>
-        <w:t>Administration</w:t>
-      </w:r>
-      <w:proofErr w:type="spellEnd"/>
-      <w:r>
-        <w:rPr>
-          <w:i/>
-        </w:rPr>
-        <w:t xml:space="preserve"> Domain Model</w:t>
+        <w:t>Land Administration Domain Model</w:t>
       </w:r>
       <w:r>
         <w:t xml:space="preserve">). </w:t>
@@ -6104,23 +5965,7 @@
           <w:rFonts w:cs="Arial"/>
           <w:szCs w:val="24"/>
         </w:rPr>
-        <w:t xml:space="preserve">As memórias secundárias são </w:t>
-      </w:r>
-      <w:proofErr w:type="gramStart"/>
-      <w:r>
-        <w:rPr>
-          <w:rFonts w:cs="Arial"/>
-          <w:szCs w:val="24"/>
-        </w:rPr>
-        <w:t>dispositivos</w:t>
-      </w:r>
-      <w:proofErr w:type="gramEnd"/>
-      <w:r>
-        <w:rPr>
-          <w:rFonts w:cs="Arial"/>
-          <w:szCs w:val="24"/>
-        </w:rPr>
-        <w:t xml:space="preserve"> de armazenamento de dados que preservam as informações mesmo quando o computador é desligado. Elas mantêm os dados seguros antes e depois do processamento.</w:t>
+        <w:t>As memórias secundárias são dispositivos de armazenamento de dados que preservam as informações mesmo quando o computador é desligado. Elas mantêm os dados seguros antes e depois do processamento.</w:t>
       </w:r>
     </w:p>
     <w:p>
@@ -6351,14 +6196,27 @@
       <w:r>
         <w:t xml:space="preserve">Figura </w:t>
       </w:r>
-      <w:fldSimple w:instr=" SEQ Figura \* ARABIC ">
-        <w:r>
-          <w:rPr>
-            <w:noProof/>
-          </w:rPr>
-          <w:t>1</w:t>
-        </w:r>
-      </w:fldSimple>
+      <w:r>
+        <w:fldChar w:fldCharType="begin"/>
+      </w:r>
+      <w:r>
+        <w:instrText xml:space="preserve"> SEQ Figura \* ARABIC </w:instrText>
+      </w:r>
+      <w:r>
+        <w:fldChar w:fldCharType="separate"/>
+      </w:r>
+      <w:r>
+        <w:rPr>
+          <w:noProof/>
+        </w:rPr>
+        <w:t>1</w:t>
+      </w:r>
+      <w:r>
+        <w:rPr>
+          <w:noProof/>
+        </w:rPr>
+        <w:fldChar w:fldCharType="end"/>
+      </w:r>
       <w:bookmarkEnd w:id="70"/>
       <w:r>
         <w:t>:Formação da chave do imóvel no CIATA</w:t>
@@ -6403,14 +6261,27 @@
       <w:r>
         <w:t xml:space="preserve">Figura </w:t>
       </w:r>
-      <w:fldSimple w:instr=" SEQ Figura \* ARABIC ">
-        <w:r>
-          <w:rPr>
-            <w:noProof/>
-          </w:rPr>
-          <w:t>2</w:t>
-        </w:r>
-      </w:fldSimple>
+      <w:r>
+        <w:fldChar w:fldCharType="begin"/>
+      </w:r>
+      <w:r>
+        <w:instrText xml:space="preserve"> SEQ Figura \* ARABIC </w:instrText>
+      </w:r>
+      <w:r>
+        <w:fldChar w:fldCharType="separate"/>
+      </w:r>
+      <w:r>
+        <w:rPr>
+          <w:noProof/>
+        </w:rPr>
+        <w:t>2</w:t>
+      </w:r>
+      <w:r>
+        <w:rPr>
+          <w:noProof/>
+        </w:rPr>
+        <w:fldChar w:fldCharType="end"/>
+      </w:r>
       <w:r>
         <w:t>:Trecho do manual do CIATA</w:t>
       </w:r>
@@ -6552,15 +6423,10 @@
       <w:bookmarkStart w:id="72" w:name="_Toc183090302"/>
       <w:bookmarkStart w:id="73" w:name="_Toc190940430"/>
       <w:r>
-        <w:t xml:space="preserve">Linguagens de programação </w:t>
-      </w:r>
-      <w:proofErr w:type="spellStart"/>
-      <w:r>
-        <w:t>Pré-SGBDs</w:t>
+        <w:t>Linguagens de programação Pré-SGBDs</w:t>
       </w:r>
       <w:bookmarkEnd w:id="72"/>
       <w:bookmarkEnd w:id="73"/>
-      <w:proofErr w:type="spellEnd"/>
     </w:p>
     <w:p>
       <w:r>
@@ -6569,37 +6435,13 @@
     </w:p>
     <w:p>
       <w:r>
-        <w:t>A limitação no tratamento de dados dessas linguagens só foi resolvida de forma satisfatória com o surgimento dos Sistemas Gerenciadores de Bancos de Dados (</w:t>
-      </w:r>
-      <w:proofErr w:type="spellStart"/>
-      <w:r>
-        <w:t>SGBDs</w:t>
-      </w:r>
-      <w:proofErr w:type="spellEnd"/>
-      <w:r>
-        <w:t xml:space="preserve">) no final da década de 1960. Contudo, os </w:t>
-      </w:r>
-      <w:proofErr w:type="spellStart"/>
-      <w:r>
-        <w:t>SGBDs</w:t>
-      </w:r>
-      <w:proofErr w:type="spellEnd"/>
-      <w:r>
-        <w:t xml:space="preserve"> só se tornaram populares e acessíveis a partir de meados da década de 1980. Antes disso, os programas tratavam os dados como grandes blocos de bytes, que podiam ser interpretados apenas como valores numéricos ou cadeias de caracteres.</w:t>
+        <w:t>A limitação no tratamento de dados dessas linguagens só foi resolvida de forma satisfatória com o surgimento dos Sistemas Gerenciadores de Bancos de Dados (SGBDs) no final da década de 1960. Contudo, os SGBDs só se tornaram populares e acessíveis a partir de meados da década de 1980. Antes disso, os programas tratavam os dados como grandes blocos de bytes, que podiam ser interpretados apenas como valores numéricos ou cadeias de caracteres.</w:t>
       </w:r>
     </w:p>
     <w:p>
       <w:r>
         <w:lastRenderedPageBreak/>
-        <w:t xml:space="preserve">Por ser um projeto anterior à popularização dos </w:t>
-      </w:r>
-      <w:proofErr w:type="spellStart"/>
-      <w:r>
-        <w:t>SGBDs</w:t>
-      </w:r>
-      <w:proofErr w:type="spellEnd"/>
-      <w:r>
-        <w:t xml:space="preserve">, o modelo de dados do CIATA apresentava uma </w:t>
+        <w:t xml:space="preserve">Por ser um projeto anterior à popularização dos SGBDs, o modelo de dados do CIATA apresentava uma </w:t>
       </w:r>
       <w:r>
         <w:rPr>
@@ -6712,9 +6554,44 @@
             <w:rPr/>
           </w:rPrChange>
         </w:rPr>
-        <w:t>Fit-For-</w:t>
-      </w:r>
-      <w:proofErr w:type="spellStart"/>
+        <w:t>Fit-For-Purpose</w:t>
+      </w:r>
+      <w:r>
+        <w:t>, cunhado pela Federação Internacional de Geômetras (FIG), tem ganhado destaque na administração territorial, especialmente no contexto de países em desenvolvimento. Essa abordagem enfatiza a flexibilização e adaptação de soluções de gestão de terras às realidades e necessidades específicas de cada país ou região.</w:t>
+      </w:r>
+    </w:p>
+    <w:p>
+      <w:r>
+        <w:t xml:space="preserve">Diferentemente das abordagens tradicionais, que frequentemente impõem padrões técnicos rígidos e dispendiosos, o </w:t>
+      </w:r>
+      <w:r>
+        <w:t xml:space="preserve">Fit-For-Purpose </w:t>
+      </w:r>
+      <w:r>
+        <w:t>prioriza a eficiência, acessibilidade e celeridade. Isso significa adotar métodos e tecnologias que sejam adequados ao propósito, em vez de seguir modelos predefinidos que muitas vezes são incompatíveis com a realidade local.</w:t>
+      </w:r>
+    </w:p>
+    <w:p>
+      <w:r>
+        <w:t xml:space="preserve">Essa abordagem oferece um caminho promissor para superar os desafios recorrentes na implantação de um cadastro territorial funcional, como a escassez de recursos financeiros e de capacidade técnica. Ela permite que municípios adotem soluções graduais e incrementais, iniciando o cadastro com informações básicas e representações espaciais menos precisas, com a perspectiva de aprimoramento contínuo ao longo do </w:t>
+      </w:r>
+      <w:r>
+        <w:t>tempo</w:t>
+      </w:r>
+      <w:r>
+        <w:t xml:space="preserve"> </w:t>
+      </w:r>
+      <w:r>
+        <w:t>(Enemark; McLaren; Lemmen, 2021)</w:t>
+      </w:r>
+      <w:r>
+        <w:t>.</w:t>
+      </w:r>
+    </w:p>
+    <w:p>
+      <w:r>
+        <w:t xml:space="preserve">Ao relacionar o CIATA com o conceito de </w:t>
+      </w:r>
       <w:r>
         <w:rPr>
           <w:i/>
@@ -6722,97 +6599,51 @@
             <w:rPr/>
           </w:rPrChange>
         </w:rPr>
-        <w:t>Purpose</w:t>
-      </w:r>
-      <w:proofErr w:type="spellEnd"/>
-      <w:r>
-        <w:t>, cunhado pela Federação Internacional de Geômetras (FIG), tem ganhado destaque na administração territorial, especialmente no contexto de países em desenvolvimento. Essa abordagem enfatiza a flexibilização e adaptação de soluções de gestão de terras às realidades e necessidades específicas de cada país ou região.</w:t>
-      </w:r>
-    </w:p>
-    <w:p>
-      <w:r>
-        <w:t xml:space="preserve">Diferentemente das abordagens tradicionais, que frequentemente impõem padrões técnicos rígidos e dispendiosos, o </w:t>
-      </w:r>
-      <w:r>
-        <w:t>Fit-For-</w:t>
-      </w:r>
-      <w:proofErr w:type="spellStart"/>
-      <w:r>
-        <w:t>Purpose</w:t>
-      </w:r>
-      <w:proofErr w:type="spellEnd"/>
-      <w:r>
-        <w:t xml:space="preserve"> </w:t>
-      </w:r>
-      <w:r>
-        <w:t>prioriza a eficiência, acessibilidade e celeridade. Isso significa adotar métodos e tecnologias que sejam adequados ao propósito, em vez de seguir modelos predefinidos que muitas vezes são incompatíveis com a realidade local.</w:t>
-      </w:r>
-    </w:p>
-    <w:p>
-      <w:r>
-        <w:t xml:space="preserve">Essa abordagem oferece um caminho promissor para superar os desafios recorrentes na implantação de um cadastro territorial funcional, como a escassez de recursos financeiros e de capacidade técnica. Ela permite que municípios adotem soluções graduais e incrementais, iniciando o cadastro com informações básicas e representações espaciais menos precisas, com a perspectiva de aprimoramento contínuo ao longo do </w:t>
-      </w:r>
-      <w:r>
-        <w:t>tempo</w:t>
-      </w:r>
-      <w:r>
-        <w:t xml:space="preserve"> </w:t>
-      </w:r>
-      <w:r>
-        <w:t>(</w:t>
-      </w:r>
-      <w:proofErr w:type="spellStart"/>
-      <w:r>
-        <w:t>Enemark</w:t>
-      </w:r>
-      <w:proofErr w:type="spellEnd"/>
-      <w:r>
-        <w:t xml:space="preserve">; McLaren; </w:t>
-      </w:r>
-      <w:proofErr w:type="spellStart"/>
-      <w:r>
-        <w:t>Lemmen</w:t>
-      </w:r>
-      <w:proofErr w:type="spellEnd"/>
-      <w:r>
-        <w:t>, 2021)</w:t>
-      </w:r>
-      <w:r>
-        <w:t>.</w:t>
-      </w:r>
-    </w:p>
-    <w:p>
-      <w:r>
-        <w:t xml:space="preserve">Ao relacionar o CIATA com o conceito de </w:t>
-      </w:r>
-      <w:r>
-        <w:rPr>
-          <w:i/>
-          <w:rPrChange w:id="78" w:author="Carlos" w:date="2025-02-20T15:58:00Z">
+        <w:t>Fit-For-Purpose</w:t>
+      </w:r>
+      <w:r>
+        <w:t>, é possível identificar algumas características em comum:</w:t>
+      </w:r>
+    </w:p>
+    <w:p>
+      <w:r>
+        <w:t xml:space="preserve">- </w:t>
+      </w:r>
+      <w:r>
+        <w:rPr>
+          <w:b/>
+          <w:rPrChange w:id="78" w:author="Carlos" w:date="2025-02-20T15:59:00Z">
             <w:rPr/>
           </w:rPrChange>
         </w:rPr>
-        <w:t>Fit-For-</w:t>
-      </w:r>
-      <w:proofErr w:type="spellStart"/>
-      <w:r>
-        <w:rPr>
-          <w:i/>
-          <w:rPrChange w:id="79" w:author="Carlos" w:date="2025-02-20T15:58:00Z">
+        <w:t>Foco na finalidade:</w:t>
+      </w:r>
+      <w:r>
+        <w:t xml:space="preserve"> O CIATA foi concebido com o objetivo específico de aprimorar a arrecadação municipal. Todos os campos definidos em sua estrutura de dados são voltados para avaliar a propriedade, identificar o proprietário e localizar o imóvel dentro do município.</w:t>
+      </w:r>
+    </w:p>
+    <w:p>
+      <w:r>
+        <w:t xml:space="preserve">- </w:t>
+      </w:r>
+      <w:r>
+        <w:rPr>
+          <w:b/>
+          <w:rPrChange w:id="79" w:author="Carlos" w:date="2025-02-20T15:59:00Z">
             <w:rPr/>
           </w:rPrChange>
         </w:rPr>
-        <w:t>Purpose</w:t>
-      </w:r>
-      <w:proofErr w:type="spellEnd"/>
-      <w:r>
-        <w:t>, é possível identificar algumas características em comum:</w:t>
-      </w:r>
-    </w:p>
-    <w:p>
-      <w:r>
-        <w:t xml:space="preserve">- </w:t>
-      </w:r>
+        <w:t>Flexibilidade:</w:t>
+      </w:r>
+      <w:r>
+        <w:t xml:space="preserve"> Um sistema de cadastro automatizado que siga integralmente os padrões do CIATA pode enfrentar dificuldades para se adaptar às novas relações </w:t>
+      </w:r>
+      <w:r>
+        <w:lastRenderedPageBreak/>
+        <w:t>jurídicas que surgiram nos últimos anos, especialmente devido à falta de previsão para campos multivalorados. Ainda assim, o projeto demonstrou flexibilidade ao atender municípios de diferentes tamanhos e capacidades administrativas.</w:t>
+      </w:r>
+    </w:p>
+    <w:p>
       <w:r>
         <w:rPr>
           <w:b/>
@@ -6820,61 +6651,18 @@
             <w:rPr/>
           </w:rPrChange>
         </w:rPr>
-        <w:t>Foco na finalidade:</w:t>
-      </w:r>
-      <w:r>
-        <w:t xml:space="preserve"> O CIATA foi concebido com o objetivo específico de aprimorar a arrecadação municipal. Todos os campos definidos em sua estrutura de dados são voltados para avaliar a propriedade, identificar o proprietário e localizar o imóvel dentro do município.</w:t>
-      </w:r>
-    </w:p>
-    <w:p>
-      <w:r>
-        <w:t xml:space="preserve">- </w:t>
-      </w:r>
-      <w:r>
-        <w:rPr>
-          <w:b/>
-          <w:rPrChange w:id="81" w:author="Carlos" w:date="2025-02-20T15:59:00Z">
-            <w:rPr/>
-          </w:rPrChange>
-        </w:rPr>
-        <w:t>Flexibilidade:</w:t>
-      </w:r>
-      <w:r>
-        <w:t xml:space="preserve"> Um sistema de cadastro automatizado que siga integralmente os padrões do CIATA pode enfrentar dificuldades para se adaptar às novas relações </w:t>
-      </w:r>
-      <w:r>
-        <w:lastRenderedPageBreak/>
-        <w:t>jurídicas que surgiram nos últimos anos, especialmente devido à falta de previsão para campos multivalorados. Ainda assim, o projeto demonstrou flexibilidade ao atender municípios de diferentes tamanhos e capacidades administrativas.</w:t>
-      </w:r>
-    </w:p>
-    <w:p>
-      <w:r>
-        <w:rPr>
-          <w:b/>
-          <w:rPrChange w:id="82" w:author="Carlos" w:date="2025-02-20T15:59:00Z">
-            <w:rPr/>
-          </w:rPrChange>
-        </w:rPr>
         <w:t>- Melhoria incremental:</w:t>
       </w:r>
       <w:r>
-        <w:t xml:space="preserve"> A metodologia e os procedimentos adotados no CIATA permitem que o cadastro territorial inicie como um conjunto de fichas e evolua, de forma gradual, para um sistema automatizado sem a necessidade de grandes modificações. Essa estrutura também facilita a incorporação de novas funcionalidades, incluindo sua integração como uma camada dentro de um Cadastro Territorial </w:t>
-      </w:r>
-      <w:proofErr w:type="spellStart"/>
-      <w:r>
-        <w:t>Multifinalitário</w:t>
-      </w:r>
-      <w:proofErr w:type="spellEnd"/>
-      <w:r>
-        <w:t xml:space="preserve"> (CTM).</w:t>
+        <w:t xml:space="preserve"> A metodologia e os procedimentos adotados no CIATA permitem que o cadastro territorial inicie como um conjunto de fichas e evolua, de forma gradual, para um sistema automatizado sem a necessidade de grandes modificações. Essa estrutura também facilita a incorporação de novas funcionalidades, incluindo sua integração como uma camada dentro de um Cadastro Territorial Multifinalitário (CTM).</w:t>
       </w:r>
     </w:p>
     <w:p>
       <w:pPr>
         <w:pStyle w:val="Ttulo3"/>
       </w:pPr>
-      <w:bookmarkStart w:id="83" w:name="_Toc183090305"/>
-      <w:bookmarkStart w:id="84" w:name="_Toc190940432"/>
+      <w:bookmarkStart w:id="81" w:name="_Toc183090305"/>
+      <w:bookmarkStart w:id="82" w:name="_Toc190940432"/>
       <w:r>
         <w:t xml:space="preserve">O CIATA </w:t>
       </w:r>
@@ -6884,8 +6672,8 @@
       <w:r>
         <w:t xml:space="preserve"> LADM</w:t>
       </w:r>
-      <w:bookmarkEnd w:id="83"/>
-      <w:bookmarkEnd w:id="84"/>
+      <w:bookmarkEnd w:id="81"/>
+      <w:bookmarkEnd w:id="82"/>
     </w:p>
     <w:p>
       <w:pPr>
@@ -6905,86 +6693,34 @@
           <w:iCs/>
           <w:lang w:eastAsia="pt-BR"/>
         </w:rPr>
-        <w:t xml:space="preserve">Land </w:t>
-      </w:r>
-      <w:proofErr w:type="spellStart"/>
+        <w:t>Land Administration Domain Model</w:t>
+      </w:r>
+      <w:r>
+        <w:rPr>
+          <w:lang w:eastAsia="pt-BR"/>
+        </w:rPr>
+        <w:t>, é um modelo de dados internacional padronizado para a representação de informações sobre a administração de terras. Ele foi desenvolvido pela Federação Internacional de Geômetras (FIG) e pela Organização Internacional de Normalização (ISO). O LADM define um conjunto de objetos (classes) e relacionamentos que podem ser usados para descrever diferentes aspectos da administração territorial, como direitos de propriedade, restrições de uso da terra e informações espaciais. A adoção do LADM pode facilitar a integração de dados entre diferentes sistemas e promover a interoperabilidade entre países.</w:t>
+      </w:r>
+    </w:p>
+    <w:p>
+      <w:pPr>
+        <w:rPr>
+          <w:lang w:eastAsia="pt-BR"/>
+        </w:rPr>
+      </w:pPr>
+      <w:r>
+        <w:rPr>
+          <w:lang w:eastAsia="pt-BR"/>
+        </w:rPr>
+        <w:t>A contribuição mais visível do LADM é o conjunto de diagramas UML (</w:t>
+      </w:r>
       <w:r>
         <w:rPr>
           <w:i/>
-          <w:iCs/>
-          <w:lang w:eastAsia="pt-BR"/>
-        </w:rPr>
-        <w:t>Administration</w:t>
-      </w:r>
-      <w:proofErr w:type="spellEnd"/>
-      <w:r>
-        <w:rPr>
-          <w:i/>
-          <w:iCs/>
-          <w:lang w:eastAsia="pt-BR"/>
-        </w:rPr>
-        <w:t xml:space="preserve"> Domain Model</w:t>
-      </w:r>
-      <w:r>
-        <w:rPr>
-          <w:lang w:eastAsia="pt-BR"/>
-        </w:rPr>
-        <w:t>, é um modelo de dados internacional padronizado para a representação de informações sobre a administração de terras. Ele foi desenvolvido pela Federação Internacional de Geômetras (FIG) e pela Organização Internacional de Normalização (ISO). O LADM define um conjunto de objetos (classes) e relacionamentos que podem ser usados para descrever diferentes aspectos da administração territorial, como direitos de propriedade, restrições de uso da terra e informações espaciais. A adoção do LADM pode facilitar a integração de dados entre diferentes sistemas e promover a interoperabilidade entre países.</w:t>
-      </w:r>
-    </w:p>
-    <w:p>
-      <w:pPr>
-        <w:rPr>
-          <w:lang w:eastAsia="pt-BR"/>
-        </w:rPr>
-      </w:pPr>
-      <w:r>
-        <w:rPr>
-          <w:lang w:eastAsia="pt-BR"/>
-        </w:rPr>
-        <w:t>A contribuição mais visível do LADM é o conjunto de diagramas UML (</w:t>
-      </w:r>
-      <w:proofErr w:type="spellStart"/>
-      <w:r>
-        <w:rPr>
-          <w:i/>
-          <w:lang w:eastAsia="pt-BR"/>
-        </w:rPr>
-        <w:t>Unified</w:t>
-      </w:r>
-      <w:proofErr w:type="spellEnd"/>
-      <w:r>
-        <w:rPr>
-          <w:i/>
-          <w:lang w:eastAsia="pt-BR"/>
-        </w:rPr>
-        <w:t xml:space="preserve"> </w:t>
-      </w:r>
-      <w:proofErr w:type="spellStart"/>
-      <w:r>
-        <w:rPr>
-          <w:i/>
-          <w:lang w:eastAsia="pt-BR"/>
-        </w:rPr>
-        <w:t>Modeling</w:t>
-      </w:r>
-      <w:proofErr w:type="spellEnd"/>
-      <w:r>
-        <w:rPr>
-          <w:i/>
-          <w:lang w:eastAsia="pt-BR"/>
-        </w:rPr>
-        <w:t xml:space="preserve"> </w:t>
-      </w:r>
-      <w:proofErr w:type="spellStart"/>
-      <w:r>
-        <w:rPr>
-          <w:i/>
-          <w:lang w:eastAsia="pt-BR"/>
-        </w:rPr>
-        <w:t>Language</w:t>
-      </w:r>
-      <w:proofErr w:type="spellEnd"/>
+          <w:lang w:eastAsia="pt-BR"/>
+        </w:rPr>
+        <w:t>Unified Modeling Language</w:t>
+      </w:r>
       <w:r>
         <w:rPr>
           <w:lang w:eastAsia="pt-BR"/>
@@ -7079,21 +6815,7 @@
         <w:rPr>
           <w:lang w:eastAsia="pt-BR"/>
         </w:rPr>
-        <w:t xml:space="preserve"> apresenta um exemplo de um diagrama UML em que se nota a existência de duas classes (LOTES e LOGRADOUROS) e seus respectivos atributos. Observa-se, também, que existe uma associação entre as classes com uma cardinalidade do tipo UM-PARA-MUITOS representada pelas etiquetas ‘1’ e ‘</w:t>
-      </w:r>
-      <w:proofErr w:type="gramStart"/>
-      <w:r>
-        <w:rPr>
-          <w:lang w:eastAsia="pt-BR"/>
-        </w:rPr>
-        <w:t>0..</w:t>
-      </w:r>
-      <w:proofErr w:type="gramEnd"/>
-      <w:r>
-        <w:rPr>
-          <w:lang w:eastAsia="pt-BR"/>
-        </w:rPr>
-        <w:t xml:space="preserve">*’. Essa notação indica que um logradouro pode estar associado a vários lotes, enquanto um lote estará associado a apenas um logradouro </w:t>
+        <w:t xml:space="preserve"> apresenta um exemplo de um diagrama UML em que se nota a existência de duas classes (LOTES e LOGRADOUROS) e seus respectivos atributos. Observa-se, também, que existe uma associação entre as classes com uma cardinalidade do tipo UM-PARA-MUITOS representada pelas etiquetas ‘1’ e ‘0..*’. Essa notação indica que um logradouro pode estar associado a vários lotes, enquanto um lote estará associado a apenas um logradouro </w:t>
       </w:r>
       <w:r>
         <w:rPr>
@@ -7136,19 +6858,32 @@
       <w:pPr>
         <w:pStyle w:val="Legenda"/>
       </w:pPr>
-      <w:bookmarkStart w:id="85" w:name="_Ref184328056"/>
+      <w:bookmarkStart w:id="83" w:name="_Ref184328056"/>
       <w:r>
         <w:t xml:space="preserve">Figura </w:t>
       </w:r>
-      <w:fldSimple w:instr=" SEQ Figura \* ARABIC ">
-        <w:r>
-          <w:rPr>
-            <w:noProof/>
-          </w:rPr>
-          <w:t>4</w:t>
-        </w:r>
-      </w:fldSimple>
-      <w:bookmarkEnd w:id="85"/>
+      <w:r>
+        <w:fldChar w:fldCharType="begin"/>
+      </w:r>
+      <w:r>
+        <w:instrText xml:space="preserve"> SEQ Figura \* ARABIC </w:instrText>
+      </w:r>
+      <w:r>
+        <w:fldChar w:fldCharType="separate"/>
+      </w:r>
+      <w:r>
+        <w:rPr>
+          <w:noProof/>
+        </w:rPr>
+        <w:t>4</w:t>
+      </w:r>
+      <w:r>
+        <w:rPr>
+          <w:noProof/>
+        </w:rPr>
+        <w:fldChar w:fldCharType="end"/>
+      </w:r>
+      <w:bookmarkEnd w:id="83"/>
       <w:r>
         <w:t>: Exemplo de diagrama UML</w:t>
       </w:r>
@@ -7232,39 +6967,25 @@
           <w:lang w:eastAsia="pt-BR"/>
         </w:rPr>
       </w:pPr>
-      <w:commentRangeStart w:id="86"/>
+      <w:commentRangeStart w:id="84"/>
       <w:r>
         <w:rPr>
           <w:lang w:eastAsia="pt-BR"/>
         </w:rPr>
         <w:t xml:space="preserve">Grosso modo </w:t>
       </w:r>
-      <w:commentRangeEnd w:id="86"/>
+      <w:commentRangeEnd w:id="84"/>
       <w:r>
         <w:rPr>
           <w:rStyle w:val="Refdecomentrio"/>
         </w:rPr>
-        <w:commentReference w:id="86"/>
-      </w:r>
-      <w:r>
-        <w:rPr>
-          <w:lang w:eastAsia="pt-BR"/>
-        </w:rPr>
-        <w:t xml:space="preserve">o LADM separa as classes em três pacotes e um </w:t>
-      </w:r>
-      <w:proofErr w:type="spellStart"/>
-      <w:r>
-        <w:rPr>
-          <w:lang w:eastAsia="pt-BR"/>
-        </w:rPr>
-        <w:t>subpacote</w:t>
-      </w:r>
-      <w:proofErr w:type="spellEnd"/>
-      <w:r>
-        <w:rPr>
-          <w:lang w:eastAsia="pt-BR"/>
-        </w:rPr>
-        <w:t xml:space="preserve"> </w:t>
+        <w:commentReference w:id="84"/>
+      </w:r>
+      <w:r>
+        <w:rPr>
+          <w:lang w:eastAsia="pt-BR"/>
+        </w:rPr>
+        <w:t xml:space="preserve">o LADM separa as classes em três pacotes e um subpacote </w:t>
       </w:r>
       <w:r>
         <w:rPr>
@@ -7309,498 +7030,130 @@
           <w:lang w:eastAsia="pt-BR"/>
         </w:rPr>
       </w:pPr>
-      <w:proofErr w:type="spellStart"/>
       <w:r>
         <w:rPr>
           <w:b/>
           <w:bCs/>
           <w:lang w:eastAsia="pt-BR"/>
         </w:rPr>
-        <w:t>Party</w:t>
-      </w:r>
-      <w:proofErr w:type="spellEnd"/>
+        <w:t>Party Packet</w:t>
+      </w:r>
+      <w:r>
+        <w:rPr>
+          <w:lang w:eastAsia="pt-BR"/>
+        </w:rPr>
+        <w:t>: Este pacote representa as pessoas, grupos e/ou organizações relacionadas às unidades espaciais. As classes neste pacote incluem LA_Party, LA_GroupParty e LA_PartyMember;</w:t>
+      </w:r>
+    </w:p>
+    <w:p>
+      <w:pPr>
+        <w:rPr>
+          <w:lang w:eastAsia="pt-BR"/>
+        </w:rPr>
+      </w:pPr>
       <w:r>
         <w:rPr>
           <w:b/>
           <w:bCs/>
           <w:lang w:eastAsia="pt-BR"/>
         </w:rPr>
-        <w:t xml:space="preserve"> </w:t>
-      </w:r>
-      <w:proofErr w:type="spellStart"/>
+        <w:t>Administrative Packet</w:t>
+      </w:r>
+      <w:r>
+        <w:rPr>
+          <w:lang w:eastAsia="pt-BR"/>
+        </w:rPr>
+        <w:t>: pacote que lida com os direitos, deveres e restrições aos quais cada unidade está sujeita. Ele inclui classes como LA_RRR (com suas especializações LA_</w:t>
+      </w:r>
       <w:r>
         <w:rPr>
           <w:b/>
           <w:bCs/>
           <w:lang w:eastAsia="pt-BR"/>
         </w:rPr>
-        <w:t>Packet</w:t>
-      </w:r>
-      <w:proofErr w:type="spellEnd"/>
-      <w:r>
-        <w:rPr>
-          <w:lang w:eastAsia="pt-BR"/>
-        </w:rPr>
-        <w:t xml:space="preserve">: Este pacote representa as pessoas, grupos e/ou organizações relacionadas às unidades espaciais. As classes neste pacote incluem </w:t>
-      </w:r>
-      <w:proofErr w:type="spellStart"/>
-      <w:r>
-        <w:rPr>
-          <w:lang w:eastAsia="pt-BR"/>
-        </w:rPr>
-        <w:t>LA_Party</w:t>
-      </w:r>
-      <w:proofErr w:type="spellEnd"/>
-      <w:r>
-        <w:rPr>
-          <w:lang w:eastAsia="pt-BR"/>
-        </w:rPr>
-        <w:t xml:space="preserve">, </w:t>
-      </w:r>
-      <w:proofErr w:type="spellStart"/>
-      <w:r>
-        <w:rPr>
-          <w:lang w:eastAsia="pt-BR"/>
-        </w:rPr>
-        <w:t>LA_GroupParty</w:t>
-      </w:r>
-      <w:proofErr w:type="spellEnd"/>
-      <w:r>
-        <w:rPr>
-          <w:lang w:eastAsia="pt-BR"/>
-        </w:rPr>
-        <w:t xml:space="preserve"> e </w:t>
-      </w:r>
-      <w:proofErr w:type="spellStart"/>
-      <w:r>
-        <w:rPr>
-          <w:lang w:eastAsia="pt-BR"/>
-        </w:rPr>
-        <w:t>LA_PartyMember</w:t>
-      </w:r>
-      <w:proofErr w:type="spellEnd"/>
-      <w:r>
-        <w:rPr>
-          <w:lang w:eastAsia="pt-BR"/>
-        </w:rPr>
-        <w:t>;</w:t>
-      </w:r>
-    </w:p>
-    <w:p>
-      <w:pPr>
-        <w:rPr>
-          <w:lang w:eastAsia="pt-BR"/>
-        </w:rPr>
-      </w:pPr>
-      <w:proofErr w:type="spellStart"/>
+        <w:t>R</w:t>
+      </w:r>
+      <w:r>
+        <w:rPr>
+          <w:lang w:eastAsia="pt-BR"/>
+        </w:rPr>
+        <w:t>ight, LA_</w:t>
+      </w:r>
       <w:r>
         <w:rPr>
           <w:b/>
           <w:bCs/>
           <w:lang w:eastAsia="pt-BR"/>
         </w:rPr>
-        <w:t>Administrative</w:t>
-      </w:r>
-      <w:proofErr w:type="spellEnd"/>
+        <w:t>R</w:t>
+      </w:r>
+      <w:r>
+        <w:rPr>
+          <w:lang w:eastAsia="pt-BR"/>
+        </w:rPr>
+        <w:t>estriction e LA_</w:t>
+      </w:r>
       <w:r>
         <w:rPr>
           <w:b/>
           <w:bCs/>
           <w:lang w:eastAsia="pt-BR"/>
         </w:rPr>
-        <w:t xml:space="preserve"> </w:t>
-      </w:r>
-      <w:proofErr w:type="spellStart"/>
+        <w:t>R</w:t>
+      </w:r>
+      <w:r>
+        <w:rPr>
+          <w:lang w:eastAsia="pt-BR"/>
+        </w:rPr>
+        <w:t>esponsability), LA_BAUnit e LA_AdministrativeSource;</w:t>
+      </w:r>
+    </w:p>
+    <w:p>
+      <w:pPr>
+        <w:rPr>
+          <w:lang w:eastAsia="pt-BR"/>
+        </w:rPr>
+      </w:pPr>
       <w:r>
         <w:rPr>
           <w:b/>
           <w:bCs/>
           <w:lang w:eastAsia="pt-BR"/>
         </w:rPr>
-        <w:t>Packet</w:t>
-      </w:r>
-      <w:proofErr w:type="spellEnd"/>
-      <w:r>
-        <w:rPr>
-          <w:lang w:eastAsia="pt-BR"/>
-        </w:rPr>
-        <w:t xml:space="preserve">: pacote que lida com os direitos, deveres e restrições aos quais cada unidade está sujeita. Ele inclui classes como LA_RRR (com suas especializações </w:t>
-      </w:r>
-      <w:proofErr w:type="spellStart"/>
-      <w:r>
-        <w:rPr>
-          <w:lang w:eastAsia="pt-BR"/>
-        </w:rPr>
-        <w:t>LA_</w:t>
-      </w:r>
+        <w:t>Spatial Unit Packet</w:t>
+      </w:r>
+      <w:r>
+        <w:rPr>
+          <w:lang w:eastAsia="pt-BR"/>
+        </w:rPr>
+        <w:t>: Este pacote representa as unidades espaciais, como parcelas, edifícios e redes de infraestrutura. Aqui aparecem as classes LA_SpatialUnit, LA_SpatialUnitGroup, LA_Level e outras.</w:t>
+      </w:r>
+    </w:p>
+    <w:p>
+      <w:pPr>
+        <w:rPr>
+          <w:lang w:eastAsia="pt-BR"/>
+        </w:rPr>
+      </w:pPr>
       <w:r>
         <w:rPr>
           <w:b/>
           <w:bCs/>
           <w:lang w:eastAsia="pt-BR"/>
         </w:rPr>
-        <w:t>R</w:t>
-      </w:r>
-      <w:r>
-        <w:rPr>
-          <w:lang w:eastAsia="pt-BR"/>
-        </w:rPr>
-        <w:t>ight</w:t>
-      </w:r>
-      <w:proofErr w:type="spellEnd"/>
-      <w:r>
-        <w:rPr>
-          <w:lang w:eastAsia="pt-BR"/>
-        </w:rPr>
-        <w:t xml:space="preserve">, </w:t>
-      </w:r>
-      <w:proofErr w:type="spellStart"/>
-      <w:r>
-        <w:rPr>
-          <w:lang w:eastAsia="pt-BR"/>
-        </w:rPr>
-        <w:t>LA_</w:t>
-      </w:r>
-      <w:r>
-        <w:rPr>
-          <w:b/>
-          <w:bCs/>
-          <w:lang w:eastAsia="pt-BR"/>
-        </w:rPr>
-        <w:t>R</w:t>
-      </w:r>
-      <w:r>
-        <w:rPr>
-          <w:lang w:eastAsia="pt-BR"/>
-        </w:rPr>
-        <w:t>estriction</w:t>
-      </w:r>
-      <w:proofErr w:type="spellEnd"/>
-      <w:r>
-        <w:rPr>
-          <w:lang w:eastAsia="pt-BR"/>
-        </w:rPr>
-        <w:t xml:space="preserve"> e </w:t>
-      </w:r>
-      <w:proofErr w:type="spellStart"/>
-      <w:r>
-        <w:rPr>
-          <w:lang w:eastAsia="pt-BR"/>
-        </w:rPr>
-        <w:t>LA_</w:t>
-      </w:r>
-      <w:r>
-        <w:rPr>
-          <w:b/>
-          <w:bCs/>
-          <w:lang w:eastAsia="pt-BR"/>
-        </w:rPr>
-        <w:t>R</w:t>
-      </w:r>
-      <w:r>
-        <w:rPr>
-          <w:lang w:eastAsia="pt-BR"/>
-        </w:rPr>
-        <w:t>esponsability</w:t>
-      </w:r>
-      <w:proofErr w:type="spellEnd"/>
-      <w:r>
-        <w:rPr>
-          <w:lang w:eastAsia="pt-BR"/>
-        </w:rPr>
-        <w:t xml:space="preserve">), </w:t>
-      </w:r>
-      <w:proofErr w:type="spellStart"/>
-      <w:r>
-        <w:rPr>
-          <w:lang w:eastAsia="pt-BR"/>
-        </w:rPr>
-        <w:t>LA_BAUnit</w:t>
-      </w:r>
-      <w:proofErr w:type="spellEnd"/>
-      <w:r>
-        <w:rPr>
-          <w:lang w:eastAsia="pt-BR"/>
-        </w:rPr>
-        <w:t xml:space="preserve"> e </w:t>
-      </w:r>
-      <w:proofErr w:type="spellStart"/>
-      <w:r>
-        <w:rPr>
-          <w:lang w:eastAsia="pt-BR"/>
-        </w:rPr>
-        <w:t>LA_AdministrativeSource</w:t>
-      </w:r>
-      <w:proofErr w:type="spellEnd"/>
-      <w:r>
-        <w:rPr>
-          <w:lang w:eastAsia="pt-BR"/>
-        </w:rPr>
-        <w:t>;</w:t>
-      </w:r>
-    </w:p>
-    <w:p>
-      <w:pPr>
-        <w:rPr>
-          <w:lang w:eastAsia="pt-BR"/>
-        </w:rPr>
-      </w:pPr>
-      <w:proofErr w:type="spellStart"/>
-      <w:r>
-        <w:rPr>
-          <w:b/>
-          <w:bCs/>
-          <w:lang w:eastAsia="pt-BR"/>
-        </w:rPr>
-        <w:t>Spatial</w:t>
-      </w:r>
-      <w:proofErr w:type="spellEnd"/>
-      <w:r>
-        <w:rPr>
-          <w:b/>
-          <w:bCs/>
-          <w:lang w:eastAsia="pt-BR"/>
-        </w:rPr>
-        <w:t xml:space="preserve"> Unit </w:t>
-      </w:r>
-      <w:proofErr w:type="spellStart"/>
-      <w:r>
-        <w:rPr>
-          <w:b/>
-          <w:bCs/>
-          <w:lang w:eastAsia="pt-BR"/>
-        </w:rPr>
-        <w:t>Packet</w:t>
-      </w:r>
-      <w:proofErr w:type="spellEnd"/>
-      <w:r>
-        <w:rPr>
-          <w:lang w:eastAsia="pt-BR"/>
-        </w:rPr>
-        <w:t xml:space="preserve">: Este pacote representa as unidades espaciais, como parcelas, edifícios e redes de infraestrutura. Aqui aparecem as classes </w:t>
-      </w:r>
-      <w:proofErr w:type="spellStart"/>
-      <w:r>
-        <w:rPr>
-          <w:lang w:eastAsia="pt-BR"/>
-        </w:rPr>
-        <w:t>LA_SpatialUnit</w:t>
-      </w:r>
-      <w:proofErr w:type="spellEnd"/>
-      <w:r>
-        <w:rPr>
-          <w:lang w:eastAsia="pt-BR"/>
-        </w:rPr>
-        <w:t xml:space="preserve">, </w:t>
-      </w:r>
-      <w:proofErr w:type="spellStart"/>
-      <w:r>
-        <w:rPr>
-          <w:lang w:eastAsia="pt-BR"/>
-        </w:rPr>
-        <w:t>LA_SpatialUnitGroup</w:t>
-      </w:r>
-      <w:proofErr w:type="spellEnd"/>
-      <w:r>
-        <w:rPr>
-          <w:lang w:eastAsia="pt-BR"/>
-        </w:rPr>
-        <w:t xml:space="preserve">, </w:t>
-      </w:r>
-      <w:proofErr w:type="spellStart"/>
-      <w:r>
-        <w:rPr>
-          <w:lang w:eastAsia="pt-BR"/>
-        </w:rPr>
-        <w:t>LA_Level</w:t>
-      </w:r>
-      <w:proofErr w:type="spellEnd"/>
-      <w:r>
-        <w:rPr>
-          <w:lang w:eastAsia="pt-BR"/>
-        </w:rPr>
-        <w:t xml:space="preserve"> e outras.</w:t>
-      </w:r>
-    </w:p>
-    <w:p>
-      <w:pPr>
-        <w:rPr>
-          <w:lang w:eastAsia="pt-BR"/>
-        </w:rPr>
-      </w:pPr>
-      <w:proofErr w:type="spellStart"/>
-      <w:r>
-        <w:rPr>
-          <w:b/>
-          <w:bCs/>
-          <w:lang w:eastAsia="pt-BR"/>
-        </w:rPr>
-        <w:t>Surveying</w:t>
-      </w:r>
-      <w:proofErr w:type="spellEnd"/>
-      <w:r>
-        <w:rPr>
-          <w:b/>
-          <w:bCs/>
-          <w:lang w:eastAsia="pt-BR"/>
-        </w:rPr>
-        <w:t xml:space="preserve"> </w:t>
-      </w:r>
-      <w:proofErr w:type="spellStart"/>
-      <w:r>
-        <w:rPr>
-          <w:b/>
-          <w:bCs/>
-          <w:lang w:eastAsia="pt-BR"/>
-        </w:rPr>
-        <w:t>and</w:t>
-      </w:r>
-      <w:proofErr w:type="spellEnd"/>
-      <w:r>
-        <w:rPr>
-          <w:b/>
-          <w:bCs/>
-          <w:lang w:eastAsia="pt-BR"/>
-        </w:rPr>
-        <w:t xml:space="preserve"> </w:t>
-      </w:r>
-      <w:proofErr w:type="spellStart"/>
-      <w:r>
-        <w:rPr>
-          <w:b/>
-          <w:bCs/>
-          <w:lang w:eastAsia="pt-BR"/>
-        </w:rPr>
-        <w:t>Representation</w:t>
-      </w:r>
-      <w:proofErr w:type="spellEnd"/>
-      <w:r>
-        <w:rPr>
-          <w:b/>
-          <w:bCs/>
-          <w:lang w:eastAsia="pt-BR"/>
-        </w:rPr>
-        <w:t xml:space="preserve"> </w:t>
-      </w:r>
-      <w:proofErr w:type="spellStart"/>
-      <w:r>
-        <w:rPr>
-          <w:b/>
-          <w:bCs/>
-          <w:lang w:eastAsia="pt-BR"/>
-        </w:rPr>
-        <w:t>SubPacket</w:t>
-      </w:r>
-      <w:proofErr w:type="spellEnd"/>
-      <w:r>
-        <w:rPr>
-          <w:lang w:eastAsia="pt-BR"/>
-        </w:rPr>
-        <w:t xml:space="preserve">: Este </w:t>
-      </w:r>
-      <w:proofErr w:type="spellStart"/>
-      <w:r>
-        <w:rPr>
-          <w:lang w:eastAsia="pt-BR"/>
-        </w:rPr>
-        <w:t>subpacote</w:t>
-      </w:r>
-      <w:proofErr w:type="spellEnd"/>
-      <w:r>
-        <w:rPr>
-          <w:lang w:eastAsia="pt-BR"/>
-        </w:rPr>
-        <w:t xml:space="preserve">, dentro do </w:t>
-      </w:r>
-      <w:proofErr w:type="spellStart"/>
-      <w:r>
-        <w:rPr>
-          <w:lang w:eastAsia="pt-BR"/>
-        </w:rPr>
-        <w:t>Spatial</w:t>
-      </w:r>
-      <w:proofErr w:type="spellEnd"/>
-      <w:r>
-        <w:rPr>
-          <w:lang w:eastAsia="pt-BR"/>
-        </w:rPr>
-        <w:t xml:space="preserve"> Unit </w:t>
-      </w:r>
-      <w:proofErr w:type="spellStart"/>
-      <w:r>
-        <w:rPr>
-          <w:lang w:eastAsia="pt-BR"/>
-        </w:rPr>
-        <w:t>Packet</w:t>
-      </w:r>
-      <w:proofErr w:type="spellEnd"/>
-      <w:r>
-        <w:rPr>
-          <w:lang w:eastAsia="pt-BR"/>
-        </w:rPr>
-        <w:t xml:space="preserve">, é responsável pelas representações geométricas das unidades espaciais e correções topológicas por meio de sistemas de informação geográfica associados a bancos de dados. </w:t>
-      </w:r>
-      <w:r>
-        <w:rPr>
-          <w:lang w:eastAsia="pt-BR"/>
-        </w:rPr>
-        <w:t xml:space="preserve">Ele inclui classes como </w:t>
-      </w:r>
-      <w:proofErr w:type="spellStart"/>
-      <w:r>
-        <w:rPr>
-          <w:lang w:eastAsia="pt-BR"/>
-        </w:rPr>
-        <w:t>LA_Point</w:t>
-      </w:r>
-      <w:proofErr w:type="spellEnd"/>
-      <w:r>
-        <w:rPr>
-          <w:lang w:eastAsia="pt-BR"/>
-        </w:rPr>
-        <w:t xml:space="preserve">, </w:t>
-      </w:r>
-      <w:proofErr w:type="spellStart"/>
-      <w:r>
-        <w:rPr>
-          <w:lang w:eastAsia="pt-BR"/>
-        </w:rPr>
-        <w:t>LA_SpatialSource</w:t>
-      </w:r>
-      <w:proofErr w:type="spellEnd"/>
-      <w:r>
-        <w:rPr>
-          <w:lang w:eastAsia="pt-BR"/>
-        </w:rPr>
-        <w:t xml:space="preserve">, </w:t>
-      </w:r>
-      <w:proofErr w:type="spellStart"/>
-      <w:r>
-        <w:rPr>
-          <w:lang w:eastAsia="pt-BR"/>
-        </w:rPr>
-        <w:t>LA_BoundaryFaceString</w:t>
-      </w:r>
-      <w:proofErr w:type="spellEnd"/>
-      <w:r>
-        <w:rPr>
-          <w:lang w:eastAsia="pt-BR"/>
-        </w:rPr>
-        <w:t xml:space="preserve"> e </w:t>
-      </w:r>
-      <w:proofErr w:type="spellStart"/>
-      <w:r>
-        <w:rPr>
-          <w:lang w:eastAsia="pt-BR"/>
-        </w:rPr>
-        <w:t>LA_BoundaryFace</w:t>
-      </w:r>
-      <w:proofErr w:type="spellEnd"/>
-      <w:r>
-        <w:rPr>
-          <w:lang w:eastAsia="pt-BR"/>
-        </w:rPr>
-        <w:t>.</w:t>
+        <w:t>Surveying and Representation SubPacket</w:t>
+      </w:r>
+      <w:r>
+        <w:rPr>
+          <w:lang w:eastAsia="pt-BR"/>
+        </w:rPr>
+        <w:t xml:space="preserve">: Este subpacote, dentro do Spatial Unit Packet, é responsável pelas representações geométricas das unidades espaciais e correções topológicas por meio de sistemas de informação geográfica associados a bancos de dados. </w:t>
+      </w:r>
+      <w:r>
+        <w:rPr>
+          <w:lang w:eastAsia="pt-BR"/>
+        </w:rPr>
+        <w:t>Ele inclui classes como LA_Point, LA_SpatialSource, LA_BoundaryFaceString e LA_BoundaryFace.</w:t>
       </w:r>
     </w:p>
     <w:p>
@@ -7860,79 +7213,92 @@
         </w:rPr>
         <w:t xml:space="preserve"> mostra a associação entre as classes básicas da LADM. O prefixo LA_ indica que a classe é padronizada </w:t>
       </w:r>
+      <w:commentRangeStart w:id="85"/>
+      <w:r>
+        <w:rPr>
+          <w:lang w:eastAsia="pt-BR"/>
+        </w:rPr>
+        <w:fldChar w:fldCharType="begin"/>
+      </w:r>
+      <w:r>
+        <w:rPr>
+          <w:lang w:eastAsia="pt-BR"/>
+        </w:rPr>
+        <w:instrText xml:space="preserve"> ADDIN ZOTERO_ITEM CSL_CITATION {"citationID":"P3rYAuVw","properties":{"formattedCitation":"(ISO\\uc0\\u160{}19152(LADM), 2012)","plainCitation":"(ISO 19152(LADM), 2012)","noteIndex":0},"citationItems":[{"id":45,"uris":["http://zotero.org/users/local/P1GuXq80/items/LFYH5HFJ","http://zotero.org/users/15531986/items/LFYH5HFJ"],"itemData":{"id":45,"type":"webpage","title":"ISO 19152:2012(en), Geographic information — Land Administration Domain Model (LADM)","title-short":"ISO 19152(LADM)","URL":"https://www.iso.org/obp/ui/en/#iso:std:iso:19152:ed-1:v1:en","accessed":{"date-parts":[["2024",12,6]]},"issued":{"date-parts":[["2012"]]}}}],"schema":"https://github.com/citation-style-language/schema/raw/master/csl-citation.json"} </w:instrText>
+      </w:r>
+      <w:r>
+        <w:rPr>
+          <w:lang w:eastAsia="pt-BR"/>
+        </w:rPr>
+        <w:fldChar w:fldCharType="separate"/>
+      </w:r>
+      <w:r>
+        <w:rPr>
+          <w:rFonts w:cs="Arial"/>
+        </w:rPr>
+        <w:t>(ISO 19152(LADM), 2012)</w:t>
+      </w:r>
+      <w:r>
+        <w:rPr>
+          <w:lang w:eastAsia="pt-BR"/>
+        </w:rPr>
+        <w:fldChar w:fldCharType="end"/>
+      </w:r>
+      <w:r>
+        <w:rPr>
+          <w:lang w:eastAsia="pt-BR"/>
+        </w:rPr>
+        <w:t>.</w:t>
+      </w:r>
+      <w:commentRangeEnd w:id="85"/>
+      <w:r>
+        <w:rPr>
+          <w:rStyle w:val="Refdecomentrio"/>
+        </w:rPr>
+        <w:commentReference w:id="85"/>
+      </w:r>
+    </w:p>
+    <w:p>
+      <w:pPr>
+        <w:pStyle w:val="Legenda"/>
+      </w:pPr>
+      <w:bookmarkStart w:id="86" w:name="_Ref184370336"/>
       <w:commentRangeStart w:id="87"/>
       <w:r>
-        <w:rPr>
-          <w:lang w:eastAsia="pt-BR"/>
-        </w:rPr>
+        <w:t xml:space="preserve">Figura </w:t>
+      </w:r>
+      <w:r>
         <w:fldChar w:fldCharType="begin"/>
       </w:r>
       <w:r>
-        <w:rPr>
-          <w:lang w:eastAsia="pt-BR"/>
-        </w:rPr>
-        <w:instrText xml:space="preserve"> ADDIN ZOTERO_ITEM CSL_CITATION {"citationID":"P3rYAuVw","properties":{"formattedCitation":"(ISO\\uc0\\u160{}19152(LADM), 2012)","plainCitation":"(ISO 19152(LADM), 2012)","noteIndex":0},"citationItems":[{"id":45,"uris":["http://zotero.org/users/local/P1GuXq80/items/LFYH5HFJ","http://zotero.org/users/15531986/items/LFYH5HFJ"],"itemData":{"id":45,"type":"webpage","title":"ISO 19152:2012(en), Geographic information — Land Administration Domain Model (LADM)","title-short":"ISO 19152(LADM)","URL":"https://www.iso.org/obp/ui/en/#iso:std:iso:19152:ed-1:v1:en","accessed":{"date-parts":[["2024",12,6]]},"issued":{"date-parts":[["2012"]]}}}],"schema":"https://github.com/citation-style-language/schema/raw/master/csl-citation.json"} </w:instrText>
-      </w:r>
-      <w:r>
-        <w:rPr>
-          <w:lang w:eastAsia="pt-BR"/>
-        </w:rPr>
+        <w:instrText xml:space="preserve"> SEQ Figura \* ARABIC </w:instrText>
+      </w:r>
+      <w:r>
         <w:fldChar w:fldCharType="separate"/>
       </w:r>
       <w:r>
         <w:rPr>
-          <w:rFonts w:cs="Arial"/>
-        </w:rPr>
-        <w:t>(ISO 19152(LADM), 2012)</w:t>
-      </w:r>
-      <w:r>
-        <w:rPr>
-          <w:lang w:eastAsia="pt-BR"/>
+          <w:noProof/>
+        </w:rPr>
+        <w:t>5</w:t>
+      </w:r>
+      <w:r>
+        <w:rPr>
+          <w:noProof/>
         </w:rPr>
         <w:fldChar w:fldCharType="end"/>
       </w:r>
-      <w:r>
-        <w:rPr>
-          <w:lang w:eastAsia="pt-BR"/>
-        </w:rPr>
-        <w:t>.</w:t>
+      <w:bookmarkEnd w:id="86"/>
+      <w:r>
+        <w:t>: Classes básicas (pacotes) do LADM</w:t>
       </w:r>
       <w:commentRangeEnd w:id="87"/>
-      <w:r>
-        <w:rPr>
-          <w:rStyle w:val="Refdecomentrio"/>
-        </w:rPr>
-        <w:commentReference w:id="87"/>
-      </w:r>
-    </w:p>
-    <w:p>
-      <w:pPr>
-        <w:pStyle w:val="Legenda"/>
-      </w:pPr>
-      <w:bookmarkStart w:id="88" w:name="_Ref184370336"/>
-      <w:commentRangeStart w:id="89"/>
-      <w:r>
-        <w:t xml:space="preserve">Figura </w:t>
-      </w:r>
-      <w:fldSimple w:instr=" SEQ Figura \* ARABIC ">
-        <w:r>
-          <w:rPr>
-            <w:noProof/>
-          </w:rPr>
-          <w:t>5</w:t>
-        </w:r>
-      </w:fldSimple>
-      <w:bookmarkEnd w:id="88"/>
-      <w:r>
-        <w:t>: Classes básicas (pacotes) do LADM</w:t>
-      </w:r>
-      <w:commentRangeEnd w:id="89"/>
       <w:r>
         <w:rPr>
           <w:rStyle w:val="Refdecomentrio"/>
           <w:iCs w:val="0"/>
         </w:rPr>
-        <w:commentReference w:id="89"/>
+        <w:commentReference w:id="87"/>
       </w:r>
     </w:p>
     <w:tbl>
@@ -8020,27 +7386,19 @@
         </w:rPr>
         <w:t xml:space="preserve">O LADM apresenta fortes influências do modelo relacional </w:t>
       </w:r>
-      <w:commentRangeStart w:id="90"/>
-      <w:r>
-        <w:rPr>
-          <w:lang w:eastAsia="pt-BR"/>
-        </w:rPr>
-        <w:t xml:space="preserve">proposto por Edgar </w:t>
-      </w:r>
-      <w:proofErr w:type="spellStart"/>
-      <w:r>
-        <w:rPr>
-          <w:lang w:eastAsia="pt-BR"/>
-        </w:rPr>
-        <w:t>Codd</w:t>
-      </w:r>
-      <w:commentRangeEnd w:id="90"/>
-      <w:proofErr w:type="spellEnd"/>
+      <w:commentRangeStart w:id="88"/>
+      <w:r>
+        <w:rPr>
+          <w:lang w:eastAsia="pt-BR"/>
+        </w:rPr>
+        <w:t>proposto por Edgar Codd</w:t>
+      </w:r>
+      <w:commentRangeEnd w:id="88"/>
       <w:r>
         <w:rPr>
           <w:rStyle w:val="Refdecomentrio"/>
         </w:rPr>
-        <w:commentReference w:id="90"/>
+        <w:commentReference w:id="88"/>
       </w:r>
       <w:r>
         <w:rPr>
@@ -8088,21 +7446,7 @@
         <w:rPr>
           <w:lang w:eastAsia="pt-BR"/>
         </w:rPr>
-        <w:t xml:space="preserve">. Por outro lado, o CIATA </w:t>
-      </w:r>
-      <w:proofErr w:type="spellStart"/>
-      <w:r>
-        <w:rPr>
-          <w:lang w:eastAsia="pt-BR"/>
-        </w:rPr>
-        <w:t>foi</w:t>
-      </w:r>
-      <w:proofErr w:type="spellEnd"/>
-      <w:r>
-        <w:rPr>
-          <w:lang w:eastAsia="pt-BR"/>
-        </w:rPr>
-        <w:t xml:space="preserve"> predominantemente implementado utilizando um único arquivo como base</w:t>
+        <w:t>. Por outro lado, o CIATA foi predominantemente implementado utilizando um único arquivo como base</w:t>
       </w:r>
       <w:r>
         <w:rPr>
@@ -8196,20 +7540,33 @@
       <w:pPr>
         <w:pStyle w:val="Legenda"/>
       </w:pPr>
-      <w:bookmarkStart w:id="91" w:name="_Ref184571121"/>
+      <w:bookmarkStart w:id="89" w:name="_Ref184571121"/>
       <w:r>
         <w:lastRenderedPageBreak/>
         <w:t xml:space="preserve">Figura </w:t>
       </w:r>
-      <w:fldSimple w:instr=" SEQ Figura \* ARABIC ">
-        <w:r>
-          <w:rPr>
-            <w:noProof/>
-          </w:rPr>
-          <w:t>6</w:t>
-        </w:r>
-      </w:fldSimple>
-      <w:bookmarkEnd w:id="91"/>
+      <w:r>
+        <w:fldChar w:fldCharType="begin"/>
+      </w:r>
+      <w:r>
+        <w:instrText xml:space="preserve"> SEQ Figura \* ARABIC </w:instrText>
+      </w:r>
+      <w:r>
+        <w:fldChar w:fldCharType="separate"/>
+      </w:r>
+      <w:r>
+        <w:rPr>
+          <w:noProof/>
+        </w:rPr>
+        <w:t>6</w:t>
+      </w:r>
+      <w:r>
+        <w:rPr>
+          <w:noProof/>
+        </w:rPr>
+        <w:fldChar w:fldCharType="end"/>
+      </w:r>
+      <w:bookmarkEnd w:id="89"/>
       <w:r>
         <w:t>:</w:t>
       </w:r>
@@ -8339,7 +7696,6 @@
         </w:rPr>
         <w:t xml:space="preserve">. A associação entre as classes é realizada pelos atributos </w:t>
       </w:r>
-      <w:proofErr w:type="spellStart"/>
       <w:r>
         <w:rPr>
           <w:i/>
@@ -8348,7 +7704,6 @@
         </w:rPr>
         <w:t>LA_SpatialUnit.extAdressID</w:t>
       </w:r>
-      <w:proofErr w:type="spellEnd"/>
       <w:r>
         <w:rPr>
           <w:lang w:eastAsia="pt-BR"/>
@@ -8410,29 +7765,34 @@
       <w:pPr>
         <w:pStyle w:val="Legenda"/>
       </w:pPr>
-      <w:bookmarkStart w:id="92" w:name="_Ref184572123"/>
+      <w:bookmarkStart w:id="90" w:name="_Ref184572123"/>
       <w:r>
         <w:t xml:space="preserve">Figura </w:t>
       </w:r>
-      <w:fldSimple w:instr=" SEQ Figura \* ARABIC ">
-        <w:r>
-          <w:rPr>
-            <w:noProof/>
-          </w:rPr>
-          <w:t>7</w:t>
-        </w:r>
-      </w:fldSimple>
-      <w:bookmarkEnd w:id="92"/>
-      <w:r>
-        <w:t xml:space="preserve">: Associação </w:t>
-      </w:r>
-      <w:proofErr w:type="spellStart"/>
-      <w:r>
-        <w:t>LA_SpatialUnit</w:t>
-      </w:r>
-      <w:proofErr w:type="spellEnd"/>
-      <w:r>
-        <w:t xml:space="preserve"> e CIATA</w:t>
+      <w:r>
+        <w:fldChar w:fldCharType="begin"/>
+      </w:r>
+      <w:r>
+        <w:instrText xml:space="preserve"> SEQ Figura \* ARABIC </w:instrText>
+      </w:r>
+      <w:r>
+        <w:fldChar w:fldCharType="separate"/>
+      </w:r>
+      <w:r>
+        <w:rPr>
+          <w:noProof/>
+        </w:rPr>
+        <w:t>7</w:t>
+      </w:r>
+      <w:r>
+        <w:rPr>
+          <w:noProof/>
+        </w:rPr>
+        <w:fldChar w:fldCharType="end"/>
+      </w:r>
+      <w:bookmarkEnd w:id="90"/>
+      <w:r>
+        <w:t>: Associação LA_SpatialUnit e CIATA</w:t>
       </w:r>
     </w:p>
     <w:tbl>
@@ -8512,32 +7872,45 @@
       <w:pPr>
         <w:pStyle w:val="Legenda"/>
       </w:pPr>
-      <w:commentRangeStart w:id="93"/>
+      <w:commentRangeStart w:id="91"/>
       <w:r>
         <w:lastRenderedPageBreak/>
         <w:t xml:space="preserve">Tabela </w:t>
       </w:r>
-      <w:fldSimple w:instr=" SEQ Tabela \* ARABIC ">
-        <w:r>
-          <w:rPr>
-            <w:noProof/>
-          </w:rPr>
-          <w:t>1</w:t>
-        </w:r>
-      </w:fldSimple>
+      <w:r>
+        <w:fldChar w:fldCharType="begin"/>
+      </w:r>
+      <w:r>
+        <w:instrText xml:space="preserve"> SEQ Tabela \* ARABIC </w:instrText>
+      </w:r>
+      <w:r>
+        <w:fldChar w:fldCharType="separate"/>
+      </w:r>
+      <w:r>
+        <w:rPr>
+          <w:noProof/>
+        </w:rPr>
+        <w:t>1</w:t>
+      </w:r>
+      <w:r>
+        <w:rPr>
+          <w:noProof/>
+        </w:rPr>
+        <w:fldChar w:fldCharType="end"/>
+      </w:r>
       <w:r>
         <w:t xml:space="preserve">: </w:t>
       </w:r>
       <w:r>
         <w:t>Comparando CIATA e LADM: Contextos e Propósitos Distintos</w:t>
       </w:r>
-      <w:commentRangeEnd w:id="93"/>
+      <w:commentRangeEnd w:id="91"/>
       <w:r>
         <w:rPr>
           <w:rStyle w:val="Refdecomentrio"/>
           <w:iCs w:val="0"/>
         </w:rPr>
-        <w:commentReference w:id="93"/>
+        <w:commentReference w:id="91"/>
       </w:r>
     </w:p>
     <w:tbl>
@@ -8869,23 +8242,13 @@
                 <w:lang w:eastAsia="pt-BR"/>
               </w:rPr>
             </w:pPr>
-            <w:proofErr w:type="spellStart"/>
             <w:r>
               <w:rPr>
                 <w:rFonts w:eastAsia="Times New Roman" w:cs="Arial"/>
                 <w:szCs w:val="24"/>
                 <w:lang w:eastAsia="pt-BR"/>
               </w:rPr>
-              <w:t>Fornecer</w:t>
-            </w:r>
-            <w:proofErr w:type="spellEnd"/>
-            <w:r>
-              <w:rPr>
-                <w:rFonts w:eastAsia="Times New Roman" w:cs="Arial"/>
-                <w:szCs w:val="24"/>
-                <w:lang w:eastAsia="pt-BR"/>
-              </w:rPr>
-              <w:t xml:space="preserve"> um modelo padrão para a administração de terras, promovendo interoperabilidade.</w:t>
+              <w:t>Fornecer um modelo padrão para a administração de terras, promovendo interoperabilidade.</w:t>
             </w:r>
           </w:p>
         </w:tc>
@@ -9154,8 +8517,8 @@
           <w:lang w:eastAsia="pt-BR"/>
         </w:rPr>
       </w:pPr>
-      <w:bookmarkStart w:id="94" w:name="_Toc183090307"/>
-      <w:bookmarkStart w:id="95" w:name="_Toc190940433"/>
+      <w:bookmarkStart w:id="92" w:name="_Toc183090307"/>
+      <w:bookmarkStart w:id="93" w:name="_Toc190940433"/>
       <w:r>
         <w:rPr>
           <w:rFonts w:eastAsia="Times New Roman"/>
@@ -9163,8 +8526,8 @@
         </w:rPr>
         <w:t>Ciata e o CTM</w:t>
       </w:r>
-      <w:bookmarkEnd w:id="94"/>
-      <w:bookmarkEnd w:id="95"/>
+      <w:bookmarkEnd w:id="92"/>
+      <w:bookmarkEnd w:id="93"/>
     </w:p>
     <w:p>
       <w:pPr>
@@ -9186,14 +8549,27 @@
       <w:r>
         <w:t xml:space="preserve">Tabela </w:t>
       </w:r>
-      <w:fldSimple w:instr=" SEQ Tabela \* ARABIC ">
-        <w:r>
-          <w:rPr>
-            <w:noProof/>
-          </w:rPr>
-          <w:t>2</w:t>
-        </w:r>
-      </w:fldSimple>
+      <w:r>
+        <w:fldChar w:fldCharType="begin"/>
+      </w:r>
+      <w:r>
+        <w:instrText xml:space="preserve"> SEQ Tabela \* ARABIC </w:instrText>
+      </w:r>
+      <w:r>
+        <w:fldChar w:fldCharType="separate"/>
+      </w:r>
+      <w:r>
+        <w:rPr>
+          <w:noProof/>
+        </w:rPr>
+        <w:t>2</w:t>
+      </w:r>
+      <w:r>
+        <w:rPr>
+          <w:noProof/>
+        </w:rPr>
+        <w:fldChar w:fldCharType="end"/>
+      </w:r>
       <w:r>
         <w:t xml:space="preserve">: </w:t>
       </w:r>
@@ -9376,25 +8752,7 @@
                 <w:szCs w:val="24"/>
                 <w:lang w:eastAsia="pt-BR"/>
               </w:rPr>
-              <w:t xml:space="preserve">Criar um sistema de informações territoriais integrado e </w:t>
-            </w:r>
-            <w:proofErr w:type="spellStart"/>
-            <w:r>
-              <w:rPr>
-                <w:rFonts w:ascii="Times New Roman" w:eastAsia="Times New Roman" w:hAnsi="Times New Roman" w:cs="Times New Roman"/>
-                <w:szCs w:val="24"/>
-                <w:lang w:eastAsia="pt-BR"/>
-              </w:rPr>
-              <w:t>multifinalitário</w:t>
-            </w:r>
-            <w:proofErr w:type="spellEnd"/>
-            <w:r>
-              <w:rPr>
-                <w:rFonts w:ascii="Times New Roman" w:eastAsia="Times New Roman" w:hAnsi="Times New Roman" w:cs="Times New Roman"/>
-                <w:szCs w:val="24"/>
-                <w:lang w:eastAsia="pt-BR"/>
-              </w:rPr>
-              <w:t xml:space="preserve"> para atender às necessidades da administração pública e da sociedade.</w:t>
+              <w:t>Criar um sistema de informações territoriais integrado e multifinalitário para atender às necessidades da administração pública e da sociedade.</w:t>
             </w:r>
           </w:p>
         </w:tc>
@@ -9884,25 +9242,7 @@
                 <w:szCs w:val="24"/>
                 <w:lang w:eastAsia="pt-BR"/>
               </w:rPr>
-              <w:t xml:space="preserve">Abordagem </w:t>
-            </w:r>
-            <w:proofErr w:type="spellStart"/>
-            <w:r>
-              <w:rPr>
-                <w:rFonts w:ascii="Times New Roman" w:eastAsia="Times New Roman" w:hAnsi="Times New Roman" w:cs="Times New Roman"/>
-                <w:szCs w:val="24"/>
-                <w:lang w:eastAsia="pt-BR"/>
-              </w:rPr>
-              <w:t>multifinalitária</w:t>
-            </w:r>
-            <w:proofErr w:type="spellEnd"/>
-            <w:r>
-              <w:rPr>
-                <w:rFonts w:ascii="Times New Roman" w:eastAsia="Times New Roman" w:hAnsi="Times New Roman" w:cs="Times New Roman"/>
-                <w:szCs w:val="24"/>
-                <w:lang w:eastAsia="pt-BR"/>
-              </w:rPr>
-              <w:t>, com foco na gestão territorial e no desenvolvimento urbano sustentável.</w:t>
+              <w:t>Abordagem multifinalitária, com foco na gestão territorial e no desenvolvimento urbano sustentável.</w:t>
             </w:r>
           </w:p>
         </w:tc>
@@ -10077,7 +9417,7 @@
           <w:lang w:eastAsia="pt-BR"/>
         </w:rPr>
       </w:pPr>
-      <w:commentRangeStart w:id="96"/>
+      <w:commentRangeStart w:id="94"/>
       <w:r>
         <w:rPr>
           <w:lang w:eastAsia="pt-BR"/>
@@ -10110,23 +9450,23 @@
         </w:rPr>
         <w:t>Padronização: O CTM busca uma padronização nacional do cadastro, utilizando modelos como o LADM, enquanto o CIATA permitia maior flexibilidade aos municípios.</w:t>
       </w:r>
-      <w:commentRangeEnd w:id="96"/>
+      <w:commentRangeEnd w:id="94"/>
       <w:r>
         <w:rPr>
           <w:rStyle w:val="Refdecomentrio"/>
         </w:rPr>
-        <w:commentReference w:id="96"/>
+        <w:commentReference w:id="94"/>
       </w:r>
     </w:p>
     <w:p>
       <w:pPr>
         <w:pStyle w:val="Ttulo3"/>
       </w:pPr>
-      <w:bookmarkStart w:id="97" w:name="_Toc190940434"/>
+      <w:bookmarkStart w:id="95" w:name="_Toc190940434"/>
       <w:r>
         <w:t>Presença do CIATA nos cadastros imobiliários</w:t>
       </w:r>
-      <w:bookmarkEnd w:id="97"/>
+      <w:bookmarkEnd w:id="95"/>
     </w:p>
     <w:p>
       <w:r>
@@ -10176,7 +9516,56 @@
       <w:r>
         <w:t xml:space="preserve">às bases de dados do </w:t>
       </w:r>
-      <w:proofErr w:type="spellStart"/>
+      <w:r>
+        <w:rPr>
+          <w:i/>
+          <w:rPrChange w:id="96" w:author="Carlos" w:date="2025-02-20T16:07:00Z">
+            <w:rPr/>
+          </w:rPrChange>
+        </w:rPr>
+        <w:t>CadUrb</w:t>
+      </w:r>
+      <w:r>
+        <w:t>;</w:t>
+      </w:r>
+    </w:p>
+    <w:p>
+      <w:r>
+        <w:t xml:space="preserve">- Consultas na Internet através do </w:t>
+      </w:r>
+      <w:r>
+        <w:rPr>
+          <w:i/>
+          <w:iCs/>
+        </w:rPr>
+        <w:t>Google Custom Search</w:t>
+      </w:r>
+      <w:r>
+        <w:t xml:space="preserve"> (GCS) buscando os termos "IPTU", “SETOR”, "QUADRA" e "LOTE" nos 5570 municípios do Brasil.</w:t>
+      </w:r>
+    </w:p>
+    <w:p>
+      <w:r>
+        <w:t xml:space="preserve">As </w:t>
+      </w:r>
+      <w:r>
+        <w:t xml:space="preserve">três </w:t>
+      </w:r>
+      <w:r>
+        <w:t xml:space="preserve">primeiras pesquisas visavam obter informações para validar a pesquisa </w:t>
+      </w:r>
+      <w:r>
+        <w:t xml:space="preserve">com o </w:t>
+      </w:r>
+      <w:r>
+        <w:rPr>
+          <w:i/>
+          <w:rPrChange w:id="97" w:author="Carlos" w:date="2025-02-20T16:07:00Z">
+            <w:rPr/>
+          </w:rPrChange>
+        </w:rPr>
+        <w:t xml:space="preserve">Google </w:t>
+      </w:r>
       <w:r>
         <w:rPr>
           <w:i/>
@@ -10184,69 +9573,7 @@
             <w:rPr/>
           </w:rPrChange>
         </w:rPr>
-        <w:t>CadUrb</w:t>
-      </w:r>
-      <w:proofErr w:type="spellEnd"/>
-      <w:r>
-        <w:t>;</w:t>
-      </w:r>
-    </w:p>
-    <w:p>
-      <w:r>
-        <w:t xml:space="preserve">- Consultas na Internet através do </w:t>
-      </w:r>
-      <w:r>
-        <w:rPr>
-          <w:i/>
-          <w:iCs/>
-        </w:rPr>
-        <w:t>Google Custom Search</w:t>
-      </w:r>
-      <w:r>
-        <w:t xml:space="preserve"> (GCS) buscando os termos "IPTU", “SETOR”, "QUADRA" e "LOTE" nos 5570 municípios do Brasil.</w:t>
-      </w:r>
-    </w:p>
-    <w:p>
-      <w:r>
-        <w:t xml:space="preserve">As </w:t>
-      </w:r>
-      <w:r>
-        <w:t xml:space="preserve">três </w:t>
-      </w:r>
-      <w:r>
-        <w:t xml:space="preserve">primeiras pesquisas visavam obter informações para validar a pesquisa </w:t>
-      </w:r>
-      <w:r>
-        <w:t xml:space="preserve">com o </w:t>
-      </w:r>
-      <w:r>
-        <w:rPr>
-          <w:i/>
-          <w:rPrChange w:id="99" w:author="Carlos" w:date="2025-02-20T16:07:00Z">
-            <w:rPr/>
-          </w:rPrChange>
-        </w:rPr>
-        <w:t xml:space="preserve">Google </w:t>
-      </w:r>
-      <w:proofErr w:type="spellStart"/>
-      <w:r>
-        <w:rPr>
-          <w:i/>
-          <w:rPrChange w:id="100" w:author="Carlos" w:date="2025-02-20T16:07:00Z">
-            <w:rPr/>
-          </w:rPrChange>
-        </w:rPr>
-        <w:t>Custon</w:t>
-      </w:r>
-      <w:proofErr w:type="spellEnd"/>
-      <w:r>
-        <w:rPr>
-          <w:i/>
-          <w:rPrChange w:id="101" w:author="Carlos" w:date="2025-02-20T16:07:00Z">
-            <w:rPr/>
-          </w:rPrChange>
-        </w:rPr>
-        <w:t xml:space="preserve"> Search</w:t>
+        <w:t>Custon Search</w:t>
       </w:r>
       <w:r>
         <w:t>.</w:t>
@@ -10297,14 +9624,27 @@
       <w:r>
         <w:t xml:space="preserve">Tabela </w:t>
       </w:r>
-      <w:fldSimple w:instr=" SEQ Tabela \* ARABIC ">
-        <w:r>
-          <w:rPr>
-            <w:noProof/>
-          </w:rPr>
-          <w:t>3</w:t>
-        </w:r>
-      </w:fldSimple>
+      <w:r>
+        <w:fldChar w:fldCharType="begin"/>
+      </w:r>
+      <w:r>
+        <w:instrText xml:space="preserve"> SEQ Tabela \* ARABIC </w:instrText>
+      </w:r>
+      <w:r>
+        <w:fldChar w:fldCharType="separate"/>
+      </w:r>
+      <w:r>
+        <w:rPr>
+          <w:noProof/>
+        </w:rPr>
+        <w:t>3</w:t>
+      </w:r>
+      <w:r>
+        <w:rPr>
+          <w:noProof/>
+        </w:rPr>
+        <w:fldChar w:fldCharType="end"/>
+      </w:r>
       <w:r>
         <w:t xml:space="preserve">: </w:t>
       </w:r>
@@ -10410,18 +9750,8 @@
                 <w:szCs w:val="24"/>
                 <w:lang w:eastAsia="pt-BR"/>
               </w:rPr>
-              <w:t xml:space="preserve">Com </w:t>
+              <w:t>Com Geo</w:t>
             </w:r>
-            <w:proofErr w:type="spellStart"/>
-            <w:r>
-              <w:rPr>
-                <w:rFonts w:ascii="Times New Roman" w:eastAsia="Times New Roman" w:hAnsi="Times New Roman" w:cs="Times New Roman"/>
-                <w:szCs w:val="24"/>
-                <w:lang w:eastAsia="pt-BR"/>
-              </w:rPr>
-              <w:t>Geo</w:t>
-            </w:r>
-            <w:proofErr w:type="spellEnd"/>
           </w:p>
         </w:tc>
         <w:tc>
@@ -10833,7 +10163,6 @@
                 <w:lang w:eastAsia="pt-BR"/>
               </w:rPr>
             </w:pPr>
-            <w:proofErr w:type="spellStart"/>
             <w:r>
               <w:rPr>
                 <w:rFonts w:ascii="Times New Roman" w:eastAsia="Times New Roman" w:hAnsi="Times New Roman" w:cs="Times New Roman"/>
@@ -10842,7 +10171,6 @@
               </w:rPr>
               <w:t>CadUrb</w:t>
             </w:r>
-            <w:proofErr w:type="spellEnd"/>
           </w:p>
         </w:tc>
         <w:tc>
@@ -11184,263 +10512,263 @@
           <w:lang w:eastAsia="pt-BR"/>
         </w:rPr>
       </w:pPr>
-      <w:bookmarkStart w:id="102" w:name="_Toc183090308"/>
-      <w:bookmarkStart w:id="103" w:name="_Toc190940435"/>
+      <w:bookmarkStart w:id="99" w:name="_Toc183090308"/>
+      <w:bookmarkStart w:id="100" w:name="_Toc190940435"/>
       <w:r>
         <w:rPr>
           <w:lang w:eastAsia="pt-BR"/>
         </w:rPr>
         <w:t>CIATA e imageamento</w:t>
       </w:r>
+      <w:bookmarkEnd w:id="99"/>
+      <w:bookmarkEnd w:id="100"/>
+      <w:r>
+        <w:rPr>
+          <w:lang w:eastAsia="pt-BR"/>
+        </w:rPr>
+        <w:t xml:space="preserve"> </w:t>
+      </w:r>
+    </w:p>
+    <w:p>
+      <w:pPr>
+        <w:rPr>
+          <w:lang w:eastAsia="pt-BR"/>
+        </w:rPr>
+      </w:pPr>
+      <w:r>
+        <w:rPr>
+          <w:lang w:eastAsia="pt-BR"/>
+        </w:rPr>
+        <w:t xml:space="preserve">Apesar de não prever nenhum tipo de imageamento ou georreferenciamento, o CIATA contava com a existência de plantas urbanas para auxiliar na coleta de dados dos imóveis. Prova disso é que a Etapa 1 do Manual do Cadastro Imobiliário explica que se deve: </w:t>
+      </w:r>
+      <w:r>
+        <w:rPr>
+          <w:lang w:eastAsia="pt-BR"/>
+        </w:rPr>
+        <w:fldChar w:fldCharType="begin"/>
+      </w:r>
+      <w:r>
+        <w:rPr>
+          <w:lang w:eastAsia="pt-BR"/>
+        </w:rPr>
+        <w:instrText xml:space="preserve"> ADDIN ZOTERO_ITEM CSL_CITATION {"citationID":"gwVOlB2c","properties":{"formattedCitation":"(MF-CIATA, 1979)","plainCitation":"(MF-CIATA, 1979)","noteIndex":0},"citationItems":[{"id":43,"uris":["http://zotero.org/users/local/P1GuXq80/items/ENRA29BF","http://zotero.org/users/15531986/items/ENRA29BF"],"itemData":{"id":43,"type":"document","title":"Manual do Cadastro Imobiliário - CIATA","title-short":"MCI - CIATA","author":[{"literal":"MF-CIATA"}],"issued":{"date-parts":[["1979"]]}}}],"schema":"https://github.com/citation-style-language/schema/raw/master/csl-citation.json"} </w:instrText>
+      </w:r>
+      <w:r>
+        <w:rPr>
+          <w:lang w:eastAsia="pt-BR"/>
+        </w:rPr>
+        <w:fldChar w:fldCharType="separate"/>
+      </w:r>
+      <w:r>
+        <w:rPr>
+          <w:rFonts w:cs="Arial"/>
+        </w:rPr>
+        <w:t>(MF-CIATA, 1979)</w:t>
+      </w:r>
+      <w:r>
+        <w:rPr>
+          <w:lang w:eastAsia="pt-BR"/>
+        </w:rPr>
+        <w:fldChar w:fldCharType="end"/>
+      </w:r>
+    </w:p>
+    <w:p>
+      <w:pPr>
+        <w:ind w:left="851" w:firstLine="0"/>
+      </w:pPr>
+      <w:r>
+        <w:rPr>
+          <w:lang w:eastAsia="pt-BR"/>
+        </w:rPr>
+        <w:t>“</w:t>
+      </w:r>
+      <w:r>
+        <w:t>Coletar, primeiramente, todas as plantas da área urbana do Município. Analisar todas as plantas encontradas e selecioná-las para as finalidades de: elaboração da PRC (planta de referência cadastral), PSU (planta de serviços urbanos) e PQ (planta quadra).”</w:t>
+      </w:r>
+    </w:p>
+    <w:p>
+      <w:pPr>
+        <w:ind w:left="851" w:firstLine="0"/>
+      </w:pPr>
+      <w:r>
+        <w:t>E que:</w:t>
+      </w:r>
+    </w:p>
+    <w:p>
+      <w:pPr>
+        <w:pStyle w:val="Citao"/>
+      </w:pPr>
+      <w:r>
+        <w:t>“</w:t>
+      </w:r>
+      <w:r>
+        <w:t>Caso não exista nenhuma planta da área urbana que sirva de base será necessário executar, a partir de um croqui à mão livre em campo, a planta da área urbana do Município.</w:t>
+      </w:r>
+      <w:r>
+        <w:t>”</w:t>
+      </w:r>
+    </w:p>
+    <w:p>
+      <w:pPr>
+        <w:rPr>
+          <w:lang w:eastAsia="pt-BR"/>
+        </w:rPr>
+      </w:pPr>
+      <w:r>
+        <w:rPr>
+          <w:lang w:eastAsia="pt-BR"/>
+        </w:rPr>
+        <w:t>Na busca por uma forma de gerenciar a distribuição das unidades imobiliárias urbanas, e sem poder contar com tecnologias sofisticadas de georreferenciamento, os desenvolvedores do CIATA elegeram a quadra como elemento base para a organização espacial, a coleta de dados, a elaboração de documentos cartográficos, o preenchimento de informações cadastrais e a determinação do valor dos imóveis.</w:t>
+      </w:r>
+    </w:p>
+    <w:p>
+      <w:pPr>
+        <w:rPr>
+          <w:lang w:eastAsia="pt-BR"/>
+        </w:rPr>
+      </w:pPr>
+      <w:r>
+        <w:rPr>
+          <w:lang w:eastAsia="pt-BR"/>
+        </w:rPr>
+        <w:t>Como</w:t>
+      </w:r>
+      <w:r>
+        <w:rPr>
+          <w:lang w:eastAsia="pt-BR"/>
+        </w:rPr>
+        <w:t xml:space="preserve"> a quadra geralmente </w:t>
+      </w:r>
+      <w:r>
+        <w:rPr>
+          <w:lang w:eastAsia="pt-BR"/>
+        </w:rPr>
+        <w:t xml:space="preserve">é </w:t>
+      </w:r>
+      <w:r>
+        <w:rPr>
+          <w:lang w:eastAsia="pt-BR"/>
+        </w:rPr>
+        <w:t>delimitada por logradouros que formam área</w:t>
+      </w:r>
+      <w:r>
+        <w:rPr>
+          <w:lang w:eastAsia="pt-BR"/>
+        </w:rPr>
+        <w:t xml:space="preserve">s </w:t>
+      </w:r>
+      <w:r>
+        <w:rPr>
+          <w:lang w:eastAsia="pt-BR"/>
+        </w:rPr>
+        <w:t>fechada</w:t>
+      </w:r>
+      <w:r>
+        <w:rPr>
+          <w:lang w:eastAsia="pt-BR"/>
+        </w:rPr>
+        <w:t>s</w:t>
+      </w:r>
+      <w:r>
+        <w:rPr>
+          <w:lang w:eastAsia="pt-BR"/>
+        </w:rPr>
+        <w:t xml:space="preserve">, </w:t>
+      </w:r>
+      <w:r>
+        <w:rPr>
+          <w:lang w:eastAsia="pt-BR"/>
+        </w:rPr>
+        <w:t xml:space="preserve">ela </w:t>
+      </w:r>
+      <w:r>
+        <w:rPr>
+          <w:lang w:eastAsia="pt-BR"/>
+        </w:rPr>
+        <w:t>é uma das estruturas urbanas mais facilmente identificáveis em imagens de satélite, o que torna natural sua escolha como a primeira opção para estabelecer uma interconexão entre os dados descritivos e as imagens de satélite ou de aerofotogrametria.</w:t>
+      </w:r>
+    </w:p>
+    <w:p>
+      <w:pPr>
+        <w:rPr>
+          <w:lang w:eastAsia="pt-BR"/>
+        </w:rPr>
+      </w:pPr>
+      <w:r>
+        <w:rPr>
+          <w:lang w:eastAsia="pt-BR"/>
+        </w:rPr>
+        <w:lastRenderedPageBreak/>
+        <w:t>Para que essa conexão possa ser feita é preciso que os logradouros que delimitam as quadras sejam identificados tanto no cadastro quanto nas imagens de satélite, caso contrário corre-se o risco de falsas correlações. E</w:t>
+      </w:r>
+      <w:r>
+        <w:rPr>
+          <w:lang w:eastAsia="pt-BR"/>
+        </w:rPr>
+        <w:t>mbora fornecedores como Google e ESRI já identifiquem os logradouros em suas imagens</w:t>
+      </w:r>
+      <w:r>
+        <w:rPr>
+          <w:lang w:eastAsia="pt-BR"/>
+        </w:rPr>
+        <w:t>, o CIATA não previu uma classe específica para a quadra e ela é identificada tão somente por uma concatenação de campos (DISTRITO + SETOR + QUADRA). Portanto, para obter imageamento a partir dos dados descritivos, é necessário criar uma classe que agrupe os logradouros que formam a quadra</w:t>
+      </w:r>
+      <w:r>
+        <w:rPr>
+          <w:lang w:eastAsia="pt-BR"/>
+        </w:rPr>
+        <w:t>, utilizando consultas aos bancos de dados e complementando as informações faltantes</w:t>
+      </w:r>
+      <w:r>
+        <w:rPr>
+          <w:lang w:eastAsia="pt-BR"/>
+        </w:rPr>
+        <w:t xml:space="preserve"> manualmente</w:t>
+      </w:r>
+      <w:r>
+        <w:rPr>
+          <w:lang w:eastAsia="pt-BR"/>
+        </w:rPr>
+        <w:t>.</w:t>
+      </w:r>
+      <w:r>
+        <w:rPr>
+          <w:lang w:eastAsia="pt-BR"/>
+        </w:rPr>
+        <w:t xml:space="preserve"> </w:t>
+      </w:r>
+    </w:p>
+    <w:p>
+      <w:pPr>
+        <w:pStyle w:val="Ttulo3"/>
+        <w:rPr>
+          <w:lang w:eastAsia="pt-BR"/>
+        </w:rPr>
+      </w:pPr>
+      <w:bookmarkStart w:id="101" w:name="_Toc190940436"/>
+      <w:bookmarkStart w:id="102" w:name="_Ref191278478"/>
+      <w:bookmarkStart w:id="103" w:name="_Ref191278485"/>
+      <w:r>
+        <w:rPr>
+          <w:lang w:eastAsia="pt-BR"/>
+        </w:rPr>
+        <w:t xml:space="preserve">CIATA </w:t>
+      </w:r>
+      <w:r>
+        <w:rPr>
+          <w:lang w:eastAsia="pt-BR"/>
+        </w:rPr>
+        <w:t>e a Lei Geral de Proteção de Dados</w:t>
+      </w:r>
+      <w:r>
+        <w:rPr>
+          <w:lang w:eastAsia="pt-BR"/>
+        </w:rPr>
+        <w:t xml:space="preserve"> (LGPD)</w:t>
+      </w:r>
+      <w:bookmarkEnd w:id="101"/>
       <w:bookmarkEnd w:id="102"/>
       <w:bookmarkEnd w:id="103"/>
-      <w:r>
-        <w:rPr>
-          <w:lang w:eastAsia="pt-BR"/>
-        </w:rPr>
-        <w:t xml:space="preserve"> </w:t>
-      </w:r>
-    </w:p>
-    <w:p>
-      <w:pPr>
-        <w:rPr>
-          <w:lang w:eastAsia="pt-BR"/>
-        </w:rPr>
-      </w:pPr>
-      <w:r>
-        <w:rPr>
-          <w:lang w:eastAsia="pt-BR"/>
-        </w:rPr>
-        <w:t xml:space="preserve">Apesar de não prever nenhum tipo de imageamento ou georreferenciamento, o CIATA contava com a existência de plantas urbanas para auxiliar na coleta de dados dos imóveis. Prova disso é que a Etapa 1 do Manual do Cadastro Imobiliário explica que se deve: </w:t>
-      </w:r>
-      <w:r>
-        <w:rPr>
-          <w:lang w:eastAsia="pt-BR"/>
-        </w:rPr>
-        <w:fldChar w:fldCharType="begin"/>
-      </w:r>
-      <w:r>
-        <w:rPr>
-          <w:lang w:eastAsia="pt-BR"/>
-        </w:rPr>
-        <w:instrText xml:space="preserve"> ADDIN ZOTERO_ITEM CSL_CITATION {"citationID":"gwVOlB2c","properties":{"formattedCitation":"(MF-CIATA, 1979)","plainCitation":"(MF-CIATA, 1979)","noteIndex":0},"citationItems":[{"id":43,"uris":["http://zotero.org/users/local/P1GuXq80/items/ENRA29BF","http://zotero.org/users/15531986/items/ENRA29BF"],"itemData":{"id":43,"type":"document","title":"Manual do Cadastro Imobiliário - CIATA","title-short":"MCI - CIATA","author":[{"literal":"MF-CIATA"}],"issued":{"date-parts":[["1979"]]}}}],"schema":"https://github.com/citation-style-language/schema/raw/master/csl-citation.json"} </w:instrText>
-      </w:r>
-      <w:r>
-        <w:rPr>
-          <w:lang w:eastAsia="pt-BR"/>
-        </w:rPr>
-        <w:fldChar w:fldCharType="separate"/>
-      </w:r>
-      <w:r>
-        <w:rPr>
-          <w:rFonts w:cs="Arial"/>
-        </w:rPr>
-        <w:t>(MF-CIATA, 1979)</w:t>
-      </w:r>
-      <w:r>
-        <w:rPr>
-          <w:lang w:eastAsia="pt-BR"/>
-        </w:rPr>
-        <w:fldChar w:fldCharType="end"/>
-      </w:r>
-    </w:p>
-    <w:p>
-      <w:pPr>
-        <w:ind w:left="851" w:firstLine="0"/>
-      </w:pPr>
-      <w:r>
-        <w:rPr>
-          <w:lang w:eastAsia="pt-BR"/>
-        </w:rPr>
-        <w:t>“</w:t>
-      </w:r>
-      <w:r>
-        <w:t>Coletar, primeiramente, todas as plantas da área urbana do Município. Analisar todas as plantas encontradas e selecioná-las para as finalidades de: elaboração da PRC (planta de referência cadastral), PSU (planta de serviços urbanos) e PQ (planta quadra).”</w:t>
-      </w:r>
-    </w:p>
-    <w:p>
-      <w:pPr>
-        <w:ind w:left="851" w:firstLine="0"/>
-      </w:pPr>
-      <w:r>
-        <w:t>E que:</w:t>
-      </w:r>
-    </w:p>
-    <w:p>
-      <w:pPr>
-        <w:pStyle w:val="Citao"/>
-      </w:pPr>
-      <w:r>
-        <w:t>“</w:t>
-      </w:r>
-      <w:r>
-        <w:t>Caso não exista nenhuma planta da área urbana que sirva de base será necessário executar, a partir de um croqui à mão livre em campo, a planta da área urbana do Município.</w:t>
-      </w:r>
-      <w:r>
-        <w:t>”</w:t>
-      </w:r>
-    </w:p>
-    <w:p>
-      <w:pPr>
-        <w:rPr>
-          <w:lang w:eastAsia="pt-BR"/>
-        </w:rPr>
-      </w:pPr>
-      <w:r>
-        <w:rPr>
-          <w:lang w:eastAsia="pt-BR"/>
-        </w:rPr>
-        <w:t>Na busca por uma forma de gerenciar a distribuição das unidades imobiliárias urbanas, e sem poder contar com tecnologias sofisticadas de georreferenciamento, os desenvolvedores do CIATA elegeram a quadra como elemento base para a organização espacial, a coleta de dados, a elaboração de documentos cartográficos, o preenchimento de informações cadastrais e a determinação do valor dos imóveis.</w:t>
-      </w:r>
-    </w:p>
-    <w:p>
-      <w:pPr>
-        <w:rPr>
-          <w:lang w:eastAsia="pt-BR"/>
-        </w:rPr>
-      </w:pPr>
-      <w:r>
-        <w:rPr>
-          <w:lang w:eastAsia="pt-BR"/>
-        </w:rPr>
-        <w:t>Como</w:t>
-      </w:r>
-      <w:r>
-        <w:rPr>
-          <w:lang w:eastAsia="pt-BR"/>
-        </w:rPr>
-        <w:t xml:space="preserve"> a quadra geralmente </w:t>
-      </w:r>
-      <w:r>
-        <w:rPr>
-          <w:lang w:eastAsia="pt-BR"/>
-        </w:rPr>
-        <w:t xml:space="preserve">é </w:t>
-      </w:r>
-      <w:r>
-        <w:rPr>
-          <w:lang w:eastAsia="pt-BR"/>
-        </w:rPr>
-        <w:t>delimitada por logradouros que formam área</w:t>
-      </w:r>
-      <w:r>
-        <w:rPr>
-          <w:lang w:eastAsia="pt-BR"/>
-        </w:rPr>
-        <w:t xml:space="preserve">s </w:t>
-      </w:r>
-      <w:r>
-        <w:rPr>
-          <w:lang w:eastAsia="pt-BR"/>
-        </w:rPr>
-        <w:t>fechada</w:t>
-      </w:r>
-      <w:r>
-        <w:rPr>
-          <w:lang w:eastAsia="pt-BR"/>
-        </w:rPr>
-        <w:t>s</w:t>
-      </w:r>
-      <w:r>
-        <w:rPr>
-          <w:lang w:eastAsia="pt-BR"/>
-        </w:rPr>
-        <w:t xml:space="preserve">, </w:t>
-      </w:r>
-      <w:r>
-        <w:rPr>
-          <w:lang w:eastAsia="pt-BR"/>
-        </w:rPr>
-        <w:t xml:space="preserve">ela </w:t>
-      </w:r>
-      <w:r>
-        <w:rPr>
-          <w:lang w:eastAsia="pt-BR"/>
-        </w:rPr>
-        <w:t>é uma das estruturas urbanas mais facilmente identificáveis em imagens de satélite, o que torna natural sua escolha como a primeira opção para estabelecer uma interconexão entre os dados descritivos e as imagens de satélite ou de aerofotogrametria.</w:t>
-      </w:r>
-    </w:p>
-    <w:p>
-      <w:pPr>
-        <w:rPr>
-          <w:lang w:eastAsia="pt-BR"/>
-        </w:rPr>
-      </w:pPr>
-      <w:r>
-        <w:rPr>
-          <w:lang w:eastAsia="pt-BR"/>
-        </w:rPr>
-        <w:lastRenderedPageBreak/>
-        <w:t>Para que essa conexão possa ser feita é preciso que os logradouros que delimitam as quadras sejam identificados tanto no cadastro quanto nas imagens de satélite, caso contrário corre-se o risco de falsas correlações. E</w:t>
-      </w:r>
-      <w:r>
-        <w:rPr>
-          <w:lang w:eastAsia="pt-BR"/>
-        </w:rPr>
-        <w:t>mbora fornecedores como Google e ESRI já identifiquem os logradouros em suas imagens</w:t>
-      </w:r>
-      <w:r>
-        <w:rPr>
-          <w:lang w:eastAsia="pt-BR"/>
-        </w:rPr>
-        <w:t>, o CIATA não previu uma classe específica para a quadra e ela é identificada tão somente por uma concatenação de campos (DISTRITO + SETOR + QUADRA). Portanto, para obter imageamento a partir dos dados descritivos, é necessário criar uma classe que agrupe os logradouros que formam a quadra</w:t>
-      </w:r>
-      <w:r>
-        <w:rPr>
-          <w:lang w:eastAsia="pt-BR"/>
-        </w:rPr>
-        <w:t>, utilizando consultas aos bancos de dados e complementando as informações faltantes</w:t>
-      </w:r>
-      <w:r>
-        <w:rPr>
-          <w:lang w:eastAsia="pt-BR"/>
-        </w:rPr>
-        <w:t xml:space="preserve"> manualmente</w:t>
-      </w:r>
-      <w:r>
-        <w:rPr>
-          <w:lang w:eastAsia="pt-BR"/>
-        </w:rPr>
-        <w:t>.</w:t>
-      </w:r>
-      <w:r>
-        <w:rPr>
-          <w:lang w:eastAsia="pt-BR"/>
-        </w:rPr>
-        <w:t xml:space="preserve"> </w:t>
-      </w:r>
-    </w:p>
-    <w:p>
-      <w:pPr>
-        <w:pStyle w:val="Ttulo3"/>
-        <w:rPr>
-          <w:lang w:eastAsia="pt-BR"/>
-        </w:rPr>
-      </w:pPr>
-      <w:bookmarkStart w:id="104" w:name="_Toc190940436"/>
-      <w:bookmarkStart w:id="105" w:name="_Ref191278478"/>
-      <w:bookmarkStart w:id="106" w:name="_Ref191278485"/>
-      <w:r>
-        <w:rPr>
-          <w:lang w:eastAsia="pt-BR"/>
-        </w:rPr>
-        <w:t xml:space="preserve">CIATA </w:t>
-      </w:r>
-      <w:r>
-        <w:rPr>
-          <w:lang w:eastAsia="pt-BR"/>
-        </w:rPr>
-        <w:t>e a Lei Geral de Proteção de Dados</w:t>
-      </w:r>
-      <w:r>
-        <w:rPr>
-          <w:lang w:eastAsia="pt-BR"/>
-        </w:rPr>
-        <w:t xml:space="preserve"> (LGPD)</w:t>
-      </w:r>
-      <w:bookmarkEnd w:id="104"/>
-      <w:bookmarkEnd w:id="105"/>
-      <w:bookmarkEnd w:id="106"/>
     </w:p>
     <w:p>
       <w:pPr>
@@ -11761,7 +11089,7 @@
           <w:lang w:eastAsia="pt-BR"/>
         </w:rPr>
       </w:pPr>
-      <w:bookmarkStart w:id="107" w:name="_Toc190940437"/>
+      <w:bookmarkStart w:id="104" w:name="_Toc190940437"/>
       <w:r>
         <w:rPr>
           <w:rFonts w:eastAsia="Times New Roman"/>
@@ -11783,7 +11111,7 @@
         </w:rPr>
         <w:t>E BANCOS DE DADOS GEO</w:t>
       </w:r>
-      <w:bookmarkEnd w:id="107"/>
+      <w:bookmarkEnd w:id="104"/>
       <w:r>
         <w:rPr>
           <w:rFonts w:eastAsia="Times New Roman"/>
@@ -11820,21 +11148,7 @@
         <w:rPr>
           <w:lang w:eastAsia="pt-BR"/>
         </w:rPr>
-        <w:t xml:space="preserve"> são armazenadas nos </w:t>
-      </w:r>
-      <w:proofErr w:type="spellStart"/>
-      <w:r>
-        <w:rPr>
-          <w:lang w:eastAsia="pt-BR"/>
-        </w:rPr>
-        <w:t>SGBDs</w:t>
-      </w:r>
-      <w:proofErr w:type="spellEnd"/>
-      <w:r>
-        <w:rPr>
-          <w:lang w:eastAsia="pt-BR"/>
-        </w:rPr>
-        <w:t xml:space="preserve"> de uma forma única: uma sequên</w:t>
+        <w:t xml:space="preserve"> são armazenadas nos SGBDs de uma forma única: uma sequên</w:t>
       </w:r>
       <w:r>
         <w:rPr>
@@ -11871,21 +11185,7 @@
         <w:rPr>
           <w:lang w:eastAsia="pt-BR"/>
         </w:rPr>
-        <w:t xml:space="preserve"> em qualquer SGBD textual. Basta que eles sejam codificados em um formato como o </w:t>
-      </w:r>
-      <w:proofErr w:type="spellStart"/>
-      <w:r>
-        <w:rPr>
-          <w:lang w:eastAsia="pt-BR"/>
-        </w:rPr>
-        <w:t>GeoJSON</w:t>
-      </w:r>
-      <w:proofErr w:type="spellEnd"/>
-      <w:r>
-        <w:rPr>
-          <w:lang w:eastAsia="pt-BR"/>
-        </w:rPr>
-        <w:t xml:space="preserve"> A diferença é que uma ferramenta SIG, tratará as informações nativamente e oferecerá ferramentas mais adequadas para o seu processamento. Um sistema SIG interpretará </w:t>
+        <w:t xml:space="preserve"> em qualquer SGBD textual. Basta que eles sejam codificados em um formato como o GeoJSON A diferença é que uma ferramenta SIG, tratará as informações nativamente e oferecerá ferramentas mais adequadas para o seu processamento. Um sistema SIG interpretará </w:t>
       </w:r>
       <w:r>
         <w:rPr>
@@ -11899,278 +11199,291 @@
       <w:pPr>
         <w:pStyle w:val="Ttulo2"/>
       </w:pPr>
-      <w:bookmarkStart w:id="108" w:name="_Toc190940438"/>
+      <w:bookmarkStart w:id="105" w:name="_Toc190940438"/>
       <w:r>
         <w:t>Sistemas de Informação Geográfica (SIG).</w:t>
       </w:r>
+      <w:bookmarkEnd w:id="105"/>
+      <w:r>
+        <w:t xml:space="preserve"> </w:t>
+      </w:r>
+      <w:r>
+        <w:tab/>
+      </w:r>
+    </w:p>
+    <w:p>
+      <w:pPr>
+        <w:pStyle w:val="Ttulo2"/>
+      </w:pPr>
+      <w:bookmarkStart w:id="106" w:name="_Toc190940439"/>
+      <w:r>
+        <w:t>Cadastro Imobiliário e Georreferenciamento.</w:t>
+      </w:r>
+      <w:bookmarkEnd w:id="106"/>
+      <w:r>
+        <w:t xml:space="preserve"> </w:t>
+      </w:r>
+    </w:p>
+    <w:p>
+      <w:pPr>
+        <w:pStyle w:val="Ttulo1"/>
+      </w:pPr>
+      <w:bookmarkStart w:id="107" w:name="_Toc190940440"/>
+      <w:r>
+        <w:t>M</w:t>
+      </w:r>
+      <w:r>
+        <w:t>etodologia</w:t>
+      </w:r>
+      <w:r>
+        <w:t xml:space="preserve"> da pesquisa</w:t>
+      </w:r>
+      <w:bookmarkEnd w:id="107"/>
+    </w:p>
+    <w:p>
+      <w:pPr>
+        <w:pStyle w:val="Ttulo2"/>
+      </w:pPr>
+      <w:bookmarkStart w:id="108" w:name="_Toc190940441"/>
+      <w:r>
+        <w:t>Etapas</w:t>
+      </w:r>
       <w:bookmarkEnd w:id="108"/>
       <w:r>
         <w:t xml:space="preserve"> </w:t>
       </w:r>
-      <w:r>
-        <w:tab/>
-      </w:r>
-    </w:p>
-    <w:p>
-      <w:pPr>
-        <w:pStyle w:val="Ttulo2"/>
-      </w:pPr>
-      <w:bookmarkStart w:id="109" w:name="_Toc190940439"/>
-      <w:r>
-        <w:t>Cadastro Imobiliário e Georreferenciamento.</w:t>
+    </w:p>
+    <w:p>
+      <w:pPr>
+        <w:pStyle w:val="Ttulo3"/>
+      </w:pPr>
+      <w:r>
+        <w:t>Obter</w:t>
+      </w:r>
+      <w:r>
+        <w:t xml:space="preserve"> </w:t>
+      </w:r>
+      <w:r>
+        <w:t xml:space="preserve">dados </w:t>
+      </w:r>
+      <w:r>
+        <w:t xml:space="preserve">dos lotes </w:t>
+      </w:r>
+      <w:r>
+        <w:t>d</w:t>
+      </w:r>
+      <w:r>
+        <w:t>e</w:t>
+      </w:r>
+      <w:r>
+        <w:t xml:space="preserve"> municípios</w:t>
+      </w:r>
+      <w:r>
+        <w:t xml:space="preserve"> </w:t>
+      </w:r>
+      <w:r>
+        <w:t>parceiros</w:t>
+      </w:r>
+      <w:r>
+        <w:t xml:space="preserve">: identificação do lote e da quadra, logradouro, número, </w:t>
+      </w:r>
+      <w:r>
+        <w:t xml:space="preserve">largura do lote (testada) e outras dimensões </w:t>
+      </w:r>
+      <w:r>
+        <w:t>disponíveis</w:t>
+      </w:r>
+      <w:r>
+        <w:t xml:space="preserve"> </w:t>
+      </w:r>
+    </w:p>
+    <w:p>
+      <w:r>
+        <w:t xml:space="preserve">Considerando o que foi discutido no </w:t>
+      </w:r>
+      <w:r>
+        <w:t xml:space="preserve">item </w:t>
+      </w:r>
+      <w:r>
+        <w:fldChar w:fldCharType="begin"/>
+      </w:r>
+      <w:r>
+        <w:instrText xml:space="preserve"> REF _Ref191278478 \r \h </w:instrText>
+      </w:r>
+      <w:r>
+        <w:fldChar w:fldCharType="separate"/>
+      </w:r>
+      <w:r>
+        <w:t>2.1.8</w:t>
+      </w:r>
+      <w:r>
+        <w:fldChar w:fldCharType="end"/>
+      </w:r>
+      <w:r>
+        <w:t xml:space="preserve"> </w:t>
+      </w:r>
+      <w:r>
+        <w:fldChar w:fldCharType="begin"/>
+      </w:r>
+      <w:r>
+        <w:instrText xml:space="preserve"> REF _Ref191278485 \h </w:instrText>
+      </w:r>
+      <w:r>
+        <w:fldChar w:fldCharType="separate"/>
+      </w:r>
+      <w:r>
+        <w:rPr>
+          <w:lang w:eastAsia="pt-BR"/>
+        </w:rPr>
+        <w:t>CIATA e a Lei Geral de Proteção de Dados (LGPD)</w:t>
+      </w:r>
+      <w:r>
+        <w:fldChar w:fldCharType="end"/>
+      </w:r>
+      <w:r>
+        <w:t xml:space="preserve"> </w:t>
+      </w:r>
+      <w:r>
+        <w:t xml:space="preserve">a prefeitura pode obter os dados do sistema de cadastro </w:t>
+      </w:r>
+      <w:r>
+        <w:t>em um formato</w:t>
+      </w:r>
+      <w:r>
+        <w:t xml:space="preserve"> de arquivo</w:t>
+      </w:r>
+      <w:r>
+        <w:t xml:space="preserve"> não-proprietário</w:t>
+      </w:r>
+      <w:r>
+        <w:t>,</w:t>
+      </w:r>
+      <w:r>
+        <w:t xml:space="preserve"> como XML, JSON ou CSV</w:t>
+      </w:r>
+      <w:r>
+        <w:t xml:space="preserve"> </w:t>
+      </w:r>
+      <w:r>
+        <w:rPr>
+          <w:rStyle w:val="Refdenotaderodap"/>
+        </w:rPr>
+        <w:footnoteReference w:id="2"/>
+      </w:r>
+      <w:r>
+        <w:t xml:space="preserve">. </w:t>
+      </w:r>
+      <w:r>
+        <w:t>Para importação em um banco de dados a preferência é por arquivos CSV</w:t>
+      </w:r>
+      <w:r>
+        <w:t>.</w:t>
+      </w:r>
+    </w:p>
+    <w:p>
+      <w:r>
+        <w:t xml:space="preserve">Atualmente os </w:t>
+      </w:r>
+      <w:r>
+        <w:t>aplicativo</w:t>
+      </w:r>
+      <w:r>
+        <w:t>s</w:t>
+      </w:r>
+      <w:r>
+        <w:t xml:space="preserve"> de cadastro </w:t>
+      </w:r>
+      <w:r>
+        <w:t>costuma</w:t>
+      </w:r>
+      <w:r>
+        <w:t>m</w:t>
+      </w:r>
+      <w:r>
+        <w:t xml:space="preserve"> utilizar </w:t>
+      </w:r>
+      <w:r>
+        <w:t xml:space="preserve">uma estrutura </w:t>
+      </w:r>
+      <w:r>
+        <w:t xml:space="preserve">de dados </w:t>
+      </w:r>
+      <w:r>
+        <w:t xml:space="preserve">composta por várias classes ou tabelas. </w:t>
+      </w:r>
+      <w:r>
+        <w:t>Para este trabalho</w:t>
+      </w:r>
+      <w:r>
+        <w:t xml:space="preserve">, no entanto, </w:t>
+      </w:r>
+      <w:r>
+        <w:t xml:space="preserve">a estrutura ideal é uma única tabela contendo apenas os dados </w:t>
+      </w:r>
+      <w:r>
+        <w:t>necessários à criação d</w:t>
+      </w:r>
+      <w:r>
+        <w:t>os objetos geométricos</w:t>
+      </w:r>
+      <w:r>
+        <w:t xml:space="preserve">, conforme o esquema da </w:t>
+      </w:r>
+      <w:r>
+        <w:fldChar w:fldCharType="begin"/>
+      </w:r>
+      <w:r>
+        <w:instrText xml:space="preserve"> REF _Ref191279887 \h </w:instrText>
+      </w:r>
+      <w:r>
+        <w:fldChar w:fldCharType="separate"/>
+      </w:r>
+      <w:r>
+        <w:t xml:space="preserve">Tabela </w:t>
+      </w:r>
+      <w:r>
+        <w:rPr>
+          <w:noProof/>
+        </w:rPr>
+        <w:t>4</w:t>
+      </w:r>
+      <w:r>
+        <w:fldChar w:fldCharType="end"/>
+      </w:r>
+      <w:r>
+        <w:t>.</w:t>
+      </w:r>
+    </w:p>
+    <w:p>
+      <w:pPr>
+        <w:pStyle w:val="Legenda"/>
+      </w:pPr>
+      <w:bookmarkStart w:id="109" w:name="_Ref191279887"/>
+      <w:r>
+        <w:t xml:space="preserve">Tabela </w:t>
+      </w:r>
+      <w:r>
+        <w:fldChar w:fldCharType="begin"/>
+      </w:r>
+      <w:r>
+        <w:instrText xml:space="preserve"> SEQ Tabela \* ARABIC </w:instrText>
+      </w:r>
+      <w:r>
+        <w:fldChar w:fldCharType="separate"/>
+      </w:r>
+      <w:r>
+        <w:rPr>
+          <w:noProof/>
+        </w:rPr>
+        <w:t>4</w:t>
+      </w:r>
+      <w:r>
+        <w:rPr>
+          <w:noProof/>
+        </w:rPr>
+        <w:fldChar w:fldCharType="end"/>
       </w:r>
       <w:bookmarkEnd w:id="109"/>
-      <w:r>
-        <w:t xml:space="preserve"> </w:t>
-      </w:r>
-    </w:p>
-    <w:p>
-      <w:pPr>
-        <w:pStyle w:val="Ttulo1"/>
-      </w:pPr>
-      <w:bookmarkStart w:id="110" w:name="_Toc190940440"/>
-      <w:r>
-        <w:t>M</w:t>
-      </w:r>
-      <w:r>
-        <w:t>etodologia</w:t>
-      </w:r>
-      <w:r>
-        <w:t xml:space="preserve"> da pesquisa</w:t>
-      </w:r>
-      <w:bookmarkEnd w:id="110"/>
-    </w:p>
-    <w:p>
-      <w:pPr>
-        <w:pStyle w:val="Ttulo2"/>
-      </w:pPr>
-      <w:bookmarkStart w:id="111" w:name="_Toc190940441"/>
-      <w:r>
-        <w:t>Etapas</w:t>
-      </w:r>
-      <w:bookmarkEnd w:id="111"/>
-      <w:r>
-        <w:t xml:space="preserve"> </w:t>
-      </w:r>
-    </w:p>
-    <w:p>
-      <w:pPr>
-        <w:pStyle w:val="Ttulo3"/>
-      </w:pPr>
-      <w:r>
-        <w:t>Obter</w:t>
-      </w:r>
-      <w:r>
-        <w:t xml:space="preserve"> </w:t>
-      </w:r>
-      <w:r>
-        <w:t xml:space="preserve">dados </w:t>
-      </w:r>
-      <w:r>
-        <w:t xml:space="preserve">dos lotes </w:t>
-      </w:r>
-      <w:r>
-        <w:t>d</w:t>
-      </w:r>
-      <w:r>
-        <w:t>e</w:t>
-      </w:r>
-      <w:r>
-        <w:t xml:space="preserve"> municípios</w:t>
-      </w:r>
-      <w:r>
-        <w:t xml:space="preserve"> </w:t>
-      </w:r>
-      <w:r>
-        <w:t>parceiros</w:t>
-      </w:r>
-      <w:r>
-        <w:t xml:space="preserve">: identificação do lote e da quadra, logradouro, número, </w:t>
-      </w:r>
-      <w:r>
-        <w:t xml:space="preserve">largura do lote (testada) e outras dimensões </w:t>
-      </w:r>
-      <w:r>
-        <w:t>disponíveis</w:t>
-      </w:r>
-      <w:r>
-        <w:t xml:space="preserve"> </w:t>
-      </w:r>
-    </w:p>
-    <w:p>
-      <w:r>
-        <w:t xml:space="preserve">Considerando o que foi discutido no </w:t>
-      </w:r>
-      <w:r>
-        <w:t xml:space="preserve">item </w:t>
-      </w:r>
-      <w:r>
-        <w:fldChar w:fldCharType="begin"/>
-      </w:r>
-      <w:r>
-        <w:instrText xml:space="preserve"> REF _Ref191278478 \r \h </w:instrText>
-      </w:r>
-      <w:r>
-        <w:fldChar w:fldCharType="separate"/>
-      </w:r>
-      <w:r>
-        <w:t>2.1.8</w:t>
-      </w:r>
-      <w:r>
-        <w:fldChar w:fldCharType="end"/>
-      </w:r>
-      <w:r>
-        <w:t xml:space="preserve"> </w:t>
-      </w:r>
-      <w:r>
-        <w:fldChar w:fldCharType="begin"/>
-      </w:r>
-      <w:r>
-        <w:instrText xml:space="preserve"> REF _Ref191278485 \h </w:instrText>
-      </w:r>
-      <w:r>
-        <w:fldChar w:fldCharType="separate"/>
-      </w:r>
-      <w:r>
-        <w:rPr>
-          <w:lang w:eastAsia="pt-BR"/>
-        </w:rPr>
-        <w:t>CIATA e a Lei Geral de Proteção de Dados (LGPD)</w:t>
-      </w:r>
-      <w:r>
-        <w:fldChar w:fldCharType="end"/>
-      </w:r>
-      <w:r>
-        <w:t xml:space="preserve"> </w:t>
-      </w:r>
-      <w:r>
-        <w:t xml:space="preserve">a prefeitura pode obter os dados do sistema de cadastro </w:t>
-      </w:r>
-      <w:r>
-        <w:t>em um formato</w:t>
-      </w:r>
-      <w:r>
-        <w:t xml:space="preserve"> de arquivo</w:t>
-      </w:r>
-      <w:r>
-        <w:t xml:space="preserve"> não-proprietário</w:t>
-      </w:r>
-      <w:r>
-        <w:t>,</w:t>
-      </w:r>
-      <w:r>
-        <w:t xml:space="preserve"> como XML, JSON ou CSV</w:t>
-      </w:r>
-      <w:r>
-        <w:t xml:space="preserve"> </w:t>
-      </w:r>
-      <w:r>
-        <w:rPr>
-          <w:rStyle w:val="Refdenotaderodap"/>
-        </w:rPr>
-        <w:footnoteReference w:id="2"/>
-      </w:r>
-      <w:r>
-        <w:t xml:space="preserve">. </w:t>
-      </w:r>
-      <w:r>
-        <w:t>Para importação em um banco de dados a preferência é por arquivos CSV</w:t>
-      </w:r>
-      <w:r>
-        <w:t>.</w:t>
-      </w:r>
-    </w:p>
-    <w:p>
-      <w:r>
-        <w:t xml:space="preserve">Atualmente os </w:t>
-      </w:r>
-      <w:r>
-        <w:t>aplicativo</w:t>
-      </w:r>
-      <w:r>
-        <w:t>s</w:t>
-      </w:r>
-      <w:r>
-        <w:t xml:space="preserve"> de cadastro </w:t>
-      </w:r>
-      <w:r>
-        <w:t>costuma</w:t>
-      </w:r>
-      <w:r>
-        <w:t>m</w:t>
-      </w:r>
-      <w:r>
-        <w:t xml:space="preserve"> utilizar </w:t>
-      </w:r>
-      <w:r>
-        <w:t xml:space="preserve">uma estrutura </w:t>
-      </w:r>
-      <w:r>
-        <w:t xml:space="preserve">de dados </w:t>
-      </w:r>
-      <w:r>
-        <w:t xml:space="preserve">composta por várias classes ou tabelas. </w:t>
-      </w:r>
-      <w:r>
-        <w:t>Para este trabalho</w:t>
-      </w:r>
-      <w:r>
-        <w:t xml:space="preserve">, no entanto, </w:t>
-      </w:r>
-      <w:r>
-        <w:t xml:space="preserve">a estrutura ideal é uma única tabela contendo apenas os dados </w:t>
-      </w:r>
-      <w:r>
-        <w:t>necessários à criação d</w:t>
-      </w:r>
-      <w:r>
-        <w:t>os objetos geométricos</w:t>
-      </w:r>
-      <w:r>
-        <w:t xml:space="preserve">, conforme o esquema da </w:t>
-      </w:r>
-      <w:r>
-        <w:fldChar w:fldCharType="begin"/>
-      </w:r>
-      <w:r>
-        <w:instrText xml:space="preserve"> REF _Ref191279887 \h </w:instrText>
-      </w:r>
-      <w:r>
-        <w:fldChar w:fldCharType="separate"/>
-      </w:r>
-      <w:r>
-        <w:t xml:space="preserve">Tabela </w:t>
-      </w:r>
-      <w:r>
-        <w:rPr>
-          <w:noProof/>
-        </w:rPr>
-        <w:t>4</w:t>
-      </w:r>
-      <w:r>
-        <w:fldChar w:fldCharType="end"/>
-      </w:r>
-      <w:r>
-        <w:t>.</w:t>
-      </w:r>
-    </w:p>
-    <w:p>
-      <w:pPr>
-        <w:pStyle w:val="Legenda"/>
-      </w:pPr>
-      <w:bookmarkStart w:id="112" w:name="_Ref191279887"/>
-      <w:r>
-        <w:t xml:space="preserve">Tabela </w:t>
-      </w:r>
-      <w:fldSimple w:instr=" SEQ Tabela \* ARABIC ">
-        <w:r>
-          <w:rPr>
-            <w:noProof/>
-          </w:rPr>
-          <w:t>4</w:t>
-        </w:r>
-      </w:fldSimple>
-      <w:bookmarkEnd w:id="112"/>
       <w:r>
         <w:t xml:space="preserve">: </w:t>
       </w:r>
@@ -12253,15 +11566,7 @@
         <w:t>com pelo menos um endereço em cada logradouro</w:t>
       </w:r>
       <w:r>
-        <w:t xml:space="preserve"> (</w:t>
-      </w:r>
-      <w:proofErr w:type="spellStart"/>
-      <w:r>
-        <w:t>Retangópolis</w:t>
-      </w:r>
-      <w:proofErr w:type="spellEnd"/>
-      <w:r>
-        <w:t>)</w:t>
+        <w:t xml:space="preserve"> (Retangópolis)</w:t>
       </w:r>
       <w:r>
         <w:t>.</w:t>
@@ -12324,13 +11629,8 @@
       <w:r>
         <w:t>(</w:t>
       </w:r>
-      <w:proofErr w:type="spellStart"/>
-      <w:r>
-        <w:t>Retangópolis</w:t>
-      </w:r>
-      <w:proofErr w:type="spellEnd"/>
-      <w:r>
-        <w:t>).</w:t>
+      <w:r>
+        <w:t>Retangópolis).</w:t>
       </w:r>
     </w:p>
     <w:p>
@@ -12454,11 +11754,11 @@
       <w:pPr>
         <w:pStyle w:val="Ttulo2"/>
       </w:pPr>
-      <w:bookmarkStart w:id="113" w:name="_Toc190940442"/>
+      <w:bookmarkStart w:id="110" w:name="_Toc190940442"/>
       <w:r>
         <w:t>cronograma</w:t>
       </w:r>
-      <w:bookmarkEnd w:id="113"/>
+      <w:bookmarkEnd w:id="110"/>
       <w:r>
         <w:t xml:space="preserve"> </w:t>
       </w:r>
@@ -12736,7 +12036,7 @@
       <w:pPr>
         <w:pStyle w:val="Ttulo1"/>
       </w:pPr>
-      <w:bookmarkStart w:id="114" w:name="_Toc190940443"/>
+      <w:bookmarkStart w:id="111" w:name="_Toc190940443"/>
       <w:r>
         <w:t xml:space="preserve">Desenvolvimento do </w:t>
       </w:r>
@@ -12746,7 +12046,7 @@
       <w:r>
         <w:t>:</w:t>
       </w:r>
-      <w:bookmarkEnd w:id="114"/>
+      <w:bookmarkEnd w:id="111"/>
       <w:r>
         <w:t xml:space="preserve"> </w:t>
       </w:r>
@@ -12759,15 +12059,13 @@
           <w:szCs w:val="26"/>
         </w:rPr>
       </w:pPr>
-      <w:bookmarkStart w:id="115" w:name="_Toc190940444"/>
-      <w:r>
-        <w:t xml:space="preserve">Sempre é complicado listar tecnologias de informática em um trabalho acadêmico, pois surgem novas ferramentas constantemente. No entanto, neste trabalho, serão utilizadas algumas ferramentas gratuitas </w:t>
-      </w:r>
-      <w:proofErr w:type="gramStart"/>
-      <w:r>
-        <w:t>bem conceituadas</w:t>
-      </w:r>
-      <w:proofErr w:type="gramEnd"/>
+      <w:bookmarkStart w:id="112" w:name="_Toc190940444"/>
+      <w:r>
+        <w:t xml:space="preserve">Sempre é complicado listar tecnologias de informática em um trabalho acadêmico, pois surgem novas ferramentas constantemente. No entanto, neste trabalho serão utilizadas algumas ferramentas gratuitas </w:t>
+      </w:r>
+      <w:r>
+        <w:t>bem-conceituadas</w:t>
+      </w:r>
       <w:r>
         <w:t xml:space="preserve"> entre técnicos e desenvolvedores.</w:t>
       </w:r>
@@ -12779,7 +12077,7 @@
       <w:r>
         <w:t>Arquitetura do sistema.</w:t>
       </w:r>
-      <w:bookmarkEnd w:id="115"/>
+      <w:bookmarkEnd w:id="112"/>
     </w:p>
     <w:p>
       <w:r>
@@ -12793,15 +12091,7 @@
     </w:p>
     <w:p>
       <w:r>
-        <w:t xml:space="preserve">Visualização com </w:t>
-      </w:r>
-      <w:proofErr w:type="spellStart"/>
-      <w:r>
-        <w:t>Leaflet</w:t>
-      </w:r>
-      <w:proofErr w:type="spellEnd"/>
-      <w:r>
-        <w:t xml:space="preserve"> e Javascript</w:t>
+        <w:t>Visualização com Leaflet e Javascript</w:t>
       </w:r>
       <w:r>
         <w:t>.</w:t>
@@ -12816,82 +12106,77 @@
       <w:pPr>
         <w:pStyle w:val="Ttulo2"/>
       </w:pPr>
-      <w:bookmarkStart w:id="116" w:name="_Toc190940445"/>
+      <w:bookmarkStart w:id="113" w:name="_Toc190940445"/>
       <w:r>
         <w:lastRenderedPageBreak/>
         <w:t>Implementação do Banco de Dados Textual.</w:t>
       </w:r>
+      <w:bookmarkEnd w:id="113"/>
+      <w:r>
+        <w:t xml:space="preserve"> </w:t>
+      </w:r>
+    </w:p>
+    <w:p>
+      <w:r>
+        <w:t>Definição dos atributos básicos</w:t>
+      </w:r>
+    </w:p>
+    <w:p>
+      <w:r>
+        <w:t xml:space="preserve">Importação de </w:t>
+      </w:r>
+      <w:r>
+        <w:t xml:space="preserve">arquivo </w:t>
+      </w:r>
+      <w:r>
+        <w:t xml:space="preserve">CSV </w:t>
+      </w:r>
+    </w:p>
+    <w:p>
+      <w:pPr>
+        <w:pStyle w:val="Ttulo2"/>
+      </w:pPr>
+      <w:bookmarkStart w:id="114" w:name="_Toc190940446"/>
+      <w:r>
+        <w:t>Desenvolvimento da Interface de usuário.</w:t>
+      </w:r>
+      <w:bookmarkEnd w:id="114"/>
+    </w:p>
+    <w:p>
+      <w:r>
+        <w:t>A interface será desenvolvida em Javascript e Leaflet</w:t>
+      </w:r>
+    </w:p>
+    <w:p>
+      <w:pPr>
+        <w:pStyle w:val="Ttulo2"/>
+      </w:pPr>
+      <w:bookmarkStart w:id="115" w:name="_Toc190940447"/>
+      <w:r>
+        <w:t>Integração com sistemas de georreferenc</w:t>
+      </w:r>
+      <w:r>
+        <w:t>I</w:t>
+      </w:r>
+      <w:r>
+        <w:t>amento.</w:t>
+      </w:r>
+      <w:bookmarkEnd w:id="115"/>
+    </w:p>
+    <w:p>
+      <w:r>
+        <w:t>O objetivo é que todas as tarefas de georreferenciamento sejam feitas na versão web.</w:t>
+      </w:r>
+    </w:p>
+    <w:p>
+      <w:pPr>
+        <w:pStyle w:val="Ttulo2"/>
+      </w:pPr>
+      <w:bookmarkStart w:id="116" w:name="_Toc190940448"/>
+      <w:r>
+        <w:t>Resultados e Discussão:</w:t>
+      </w:r>
       <w:bookmarkEnd w:id="116"/>
-      <w:r>
-        <w:t xml:space="preserve"> </w:t>
-      </w:r>
-    </w:p>
-    <w:p>
-      <w:r>
-        <w:t>Definição dos atributos básicos</w:t>
-      </w:r>
-    </w:p>
-    <w:p>
-      <w:r>
-        <w:t xml:space="preserve">Importação de </w:t>
-      </w:r>
-      <w:r>
-        <w:t xml:space="preserve">arquivo </w:t>
-      </w:r>
-      <w:r>
-        <w:t xml:space="preserve">CSV </w:t>
-      </w:r>
-    </w:p>
-    <w:p>
-      <w:pPr>
-        <w:pStyle w:val="Ttulo2"/>
-      </w:pPr>
-      <w:bookmarkStart w:id="117" w:name="_Toc190940446"/>
-      <w:r>
-        <w:t>Desenvolvimento da Interface de usuário.</w:t>
-      </w:r>
-      <w:bookmarkEnd w:id="117"/>
-    </w:p>
-    <w:p>
-      <w:r>
-        <w:t xml:space="preserve">A interface será desenvolvida em Javascript e </w:t>
-      </w:r>
-      <w:proofErr w:type="spellStart"/>
-      <w:r>
-        <w:t>Leaflet</w:t>
-      </w:r>
-      <w:proofErr w:type="spellEnd"/>
-    </w:p>
-    <w:p>
-      <w:pPr>
-        <w:pStyle w:val="Ttulo2"/>
-      </w:pPr>
-      <w:bookmarkStart w:id="118" w:name="_Toc190940447"/>
-      <w:r>
-        <w:t>Integração com sistemas de georreferenc</w:t>
-      </w:r>
-      <w:r>
-        <w:t>I</w:t>
-      </w:r>
-      <w:r>
-        <w:t>amento.</w:t>
-      </w:r>
-      <w:bookmarkEnd w:id="118"/>
-    </w:p>
-    <w:p>
-      <w:r>
-        <w:t>O objetivo é que todas as tarefas de georreferenciamento sejam feitas na versão web.</w:t>
-      </w:r>
-    </w:p>
-    <w:p>
-      <w:pPr>
-        <w:pStyle w:val="Ttulo2"/>
-      </w:pPr>
-      <w:bookmarkStart w:id="119" w:name="_Toc190940448"/>
-      <w:r>
-        <w:t>Resultados e Discussão:</w:t>
-      </w:r>
-      <w:bookmarkEnd w:id="119"/>
     </w:p>
     <w:p>
       <w:pPr>
@@ -12990,11 +12275,11 @@
       <w:pPr>
         <w:pStyle w:val="Ttulo1"/>
       </w:pPr>
-      <w:bookmarkStart w:id="120" w:name="_Toc190940449"/>
+      <w:bookmarkStart w:id="117" w:name="_Toc190940449"/>
       <w:r>
         <w:t>bibliografia</w:t>
       </w:r>
-      <w:bookmarkEnd w:id="120"/>
+      <w:bookmarkEnd w:id="117"/>
     </w:p>
     <w:p>
       <w:pPr>
@@ -13491,7 +12776,7 @@
 </file>
 
 <file path=word/comments.xml><?xml version="1.0" encoding="utf-8"?>
-<w:comments xmlns:wpc="http://schemas.microsoft.com/office/word/2010/wordprocessingCanvas" xmlns:cx="http://schemas.microsoft.com/office/drawing/2014/chartex" xmlns:cx1="http://schemas.microsoft.com/office/drawing/2015/9/8/chartex" xmlns:cx2="http://schemas.microsoft.com/office/drawing/2015/10/21/chartex" xmlns:cx3="http://schemas.microsoft.com/office/drawing/2016/5/9/chartex" xmlns:cx4="http://schemas.microsoft.com/office/drawing/2016/5/10/chartex" xmlns:cx5="http://schemas.microsoft.com/office/drawing/2016/5/11/chartex" xmlns:cx6="http://schemas.microsoft.com/office/drawing/2016/5/12/chartex" xmlns:cx7="http://schemas.microsoft.com/office/drawing/2016/5/13/chartex" xmlns:cx8="http://schemas.microsoft.com/office/drawing/2016/5/14/chartex" xmlns:mc="http://schemas.openxmlformats.org/markup-compatibility/2006" xmlns:aink="http://schemas.microsoft.com/office/drawing/2016/ink" xmlns:am3d="http://schemas.microsoft.com/office/drawing/2017/model3d" xmlns:o="urn:schemas-microsoft-com:office:office" xmlns:oel="http://schemas.microsoft.com/office/2019/extlst" xmlns:r="http://schemas.openxmlformats.org/officeDocument/2006/relationships" xmlns:m="http://schemas.openxmlformats.org/officeDocument/2006/math" xmlns:v="urn:schemas-microsoft-com:vml" xmlns:wp14="http://schemas.microsoft.com/office/word/2010/wordprocessingDrawing" xmlns:wp="http://schemas.openxmlformats.org/drawingml/2006/wordprocessingDrawing" xmlns:w10="urn:schemas-microsoft-com:office:word" xmlns:w="http://schemas.openxmlformats.org/wordprocessingml/2006/main" xmlns:w14="http://schemas.microsoft.com/office/word/2010/wordml" xmlns:w15="http://schemas.microsoft.com/office/word/2012/wordml" xmlns:w16cex="http://schemas.microsoft.com/office/word/2018/wordml/cex" xmlns:w16cid="http://schemas.microsoft.com/office/word/2016/wordml/cid" xmlns:w16="http://schemas.microsoft.com/office/word/2018/wordml" xmlns:w16du="http://schemas.microsoft.com/office/word/2023/wordml/word16du" xmlns:w16sdtdh="http://schemas.microsoft.com/office/word/2020/wordml/sdtdatahash" xmlns:w16sdtfl="http://schemas.microsoft.com/office/word/2024/wordml/sdtformatlock" xmlns:w16se="http://schemas.microsoft.com/office/word/2015/wordml/symex" xmlns:wpg="http://schemas.microsoft.com/office/word/2010/wordprocessingGroup" xmlns:wpi="http://schemas.microsoft.com/office/word/2010/wordprocessingInk" xmlns:wne="http://schemas.microsoft.com/office/word/2006/wordml" xmlns:wps="http://schemas.microsoft.com/office/word/2010/wordprocessingShape" mc:Ignorable="w14 w15 w16se w16cid w16 w16cex w16sdtdh w16sdtfl w16du wp14">
+<w:comments xmlns:wpc="http://schemas.microsoft.com/office/word/2010/wordprocessingCanvas" xmlns:cx="http://schemas.microsoft.com/office/drawing/2014/chartex" xmlns:cx1="http://schemas.microsoft.com/office/drawing/2015/9/8/chartex" xmlns:cx2="http://schemas.microsoft.com/office/drawing/2015/10/21/chartex" xmlns:cx3="http://schemas.microsoft.com/office/drawing/2016/5/9/chartex" xmlns:cx4="http://schemas.microsoft.com/office/drawing/2016/5/10/chartex" xmlns:cx5="http://schemas.microsoft.com/office/drawing/2016/5/11/chartex" xmlns:cx6="http://schemas.microsoft.com/office/drawing/2016/5/12/chartex" xmlns:cx7="http://schemas.microsoft.com/office/drawing/2016/5/13/chartex" xmlns:cx8="http://schemas.microsoft.com/office/drawing/2016/5/14/chartex" xmlns:mc="http://schemas.openxmlformats.org/markup-compatibility/2006" xmlns:aink="http://schemas.microsoft.com/office/drawing/2016/ink" xmlns:am3d="http://schemas.microsoft.com/office/drawing/2017/model3d" xmlns:o="urn:schemas-microsoft-com:office:office" xmlns:oel="http://schemas.microsoft.com/office/2019/extlst" xmlns:r="http://schemas.openxmlformats.org/officeDocument/2006/relationships" xmlns:m="http://schemas.openxmlformats.org/officeDocument/2006/math" xmlns:v="urn:schemas-microsoft-com:vml" xmlns:wp14="http://schemas.microsoft.com/office/word/2010/wordprocessingDrawing" xmlns:wp="http://schemas.openxmlformats.org/drawingml/2006/wordprocessingDrawing" xmlns:w10="urn:schemas-microsoft-com:office:word" xmlns:w="http://schemas.openxmlformats.org/wordprocessingml/2006/main" xmlns:w14="http://schemas.microsoft.com/office/word/2010/wordml" xmlns:w15="http://schemas.microsoft.com/office/word/2012/wordml" xmlns:w16cex="http://schemas.microsoft.com/office/word/2018/wordml/cex" xmlns:w16cid="http://schemas.microsoft.com/office/word/2016/wordml/cid" xmlns:w16="http://schemas.microsoft.com/office/word/2018/wordml" xmlns:w16sdtdh="http://schemas.microsoft.com/office/word/2020/wordml/sdtdatahash" xmlns:w16se="http://schemas.microsoft.com/office/word/2015/wordml/symex" xmlns:wpg="http://schemas.microsoft.com/office/word/2010/wordprocessingGroup" xmlns:wpi="http://schemas.microsoft.com/office/word/2010/wordprocessingInk" xmlns:wne="http://schemas.microsoft.com/office/word/2006/wordml" xmlns:wps="http://schemas.microsoft.com/office/word/2010/wordprocessingShape" mc:Ignorable="w14 w15 w16se w16cid w16 w16cex w16sdtdh wp14">
   <w:comment w:id="0" w:author="Carlos" w:date="2025-02-20T15:36:00Z" w:initials="C">
     <w:p>
       <w:pPr>
@@ -13676,7 +12961,7 @@
       </w:pPr>
     </w:p>
   </w:comment>
-  <w:comment w:id="86" w:author="Carlos" w:date="2025-02-20T16:01:00Z" w:initials="C">
+  <w:comment w:id="84" w:author="Carlos" w:date="2025-02-20T16:01:00Z" w:initials="C">
     <w:p>
       <w:pPr>
         <w:pStyle w:val="Textodecomentrio"/>
@@ -13692,7 +12977,7 @@
       </w:r>
     </w:p>
   </w:comment>
-  <w:comment w:id="87" w:author="Carlos" w:date="2025-02-20T16:02:00Z" w:initials="C">
+  <w:comment w:id="85" w:author="Carlos" w:date="2025-02-20T16:02:00Z" w:initials="C">
     <w:p>
       <w:pPr>
         <w:pStyle w:val="Textodecomentrio"/>
@@ -13708,7 +12993,7 @@
       </w:r>
     </w:p>
   </w:comment>
-  <w:comment w:id="89" w:author="Carlos" w:date="2025-02-20T16:03:00Z" w:initials="C">
+  <w:comment w:id="87" w:author="Carlos" w:date="2025-02-20T16:03:00Z" w:initials="C">
     <w:p>
       <w:pPr>
         <w:pStyle w:val="Textodecomentrio"/>
@@ -13724,7 +13009,7 @@
       </w:r>
     </w:p>
   </w:comment>
-  <w:comment w:id="90" w:author="Carlos" w:date="2025-02-20T16:04:00Z" w:initials="C">
+  <w:comment w:id="88" w:author="Carlos" w:date="2025-02-20T16:04:00Z" w:initials="C">
     <w:p>
       <w:pPr>
         <w:pStyle w:val="Textodecomentrio"/>
@@ -13740,7 +13025,7 @@
       </w:r>
     </w:p>
   </w:comment>
-  <w:comment w:id="93" w:author="Carlos" w:date="2025-02-20T16:05:00Z" w:initials="C">
+  <w:comment w:id="91" w:author="Carlos" w:date="2025-02-20T16:05:00Z" w:initials="C">
     <w:p>
       <w:pPr>
         <w:pStyle w:val="Textodecomentrio"/>
@@ -13756,7 +13041,7 @@
       </w:r>
     </w:p>
   </w:comment>
-  <w:comment w:id="96" w:author="Carlos" w:date="2025-02-20T16:06:00Z" w:initials="C">
+  <w:comment w:id="94" w:author="Carlos" w:date="2025-02-20T16:06:00Z" w:initials="C">
     <w:p>
       <w:pPr>
         <w:pStyle w:val="Textodecomentrio"/>
@@ -13776,7 +13061,7 @@
 </file>
 
 <file path=word/commentsExtended.xml><?xml version="1.0" encoding="utf-8"?>
-<w15:commentsEx xmlns:wpc="http://schemas.microsoft.com/office/word/2010/wordprocessingCanvas" xmlns:cx="http://schemas.microsoft.com/office/drawing/2014/chartex" xmlns:cx1="http://schemas.microsoft.com/office/drawing/2015/9/8/chartex" xmlns:cx2="http://schemas.microsoft.com/office/drawing/2015/10/21/chartex" xmlns:cx3="http://schemas.microsoft.com/office/drawing/2016/5/9/chartex" xmlns:cx4="http://schemas.microsoft.com/office/drawing/2016/5/10/chartex" xmlns:cx5="http://schemas.microsoft.com/office/drawing/2016/5/11/chartex" xmlns:cx6="http://schemas.microsoft.com/office/drawing/2016/5/12/chartex" xmlns:cx7="http://schemas.microsoft.com/office/drawing/2016/5/13/chartex" xmlns:cx8="http://schemas.microsoft.com/office/drawing/2016/5/14/chartex" xmlns:mc="http://schemas.openxmlformats.org/markup-compatibility/2006" xmlns:aink="http://schemas.microsoft.com/office/drawing/2016/ink" xmlns:am3d="http://schemas.microsoft.com/office/drawing/2017/model3d" xmlns:o="urn:schemas-microsoft-com:office:office" xmlns:oel="http://schemas.microsoft.com/office/2019/extlst" xmlns:r="http://schemas.openxmlformats.org/officeDocument/2006/relationships" xmlns:m="http://schemas.openxmlformats.org/officeDocument/2006/math" xmlns:v="urn:schemas-microsoft-com:vml" xmlns:wp14="http://schemas.microsoft.com/office/word/2010/wordprocessingDrawing" xmlns:wp="http://schemas.openxmlformats.org/drawingml/2006/wordprocessingDrawing" xmlns:w10="urn:schemas-microsoft-com:office:word" xmlns:w="http://schemas.openxmlformats.org/wordprocessingml/2006/main" xmlns:w14="http://schemas.microsoft.com/office/word/2010/wordml" xmlns:w15="http://schemas.microsoft.com/office/word/2012/wordml" xmlns:w16cex="http://schemas.microsoft.com/office/word/2018/wordml/cex" xmlns:w16cid="http://schemas.microsoft.com/office/word/2016/wordml/cid" xmlns:w16="http://schemas.microsoft.com/office/word/2018/wordml" xmlns:w16du="http://schemas.microsoft.com/office/word/2023/wordml/word16du" xmlns:w16sdtdh="http://schemas.microsoft.com/office/word/2020/wordml/sdtdatahash" xmlns:w16sdtfl="http://schemas.microsoft.com/office/word/2024/wordml/sdtformatlock" xmlns:w16se="http://schemas.microsoft.com/office/word/2015/wordml/symex" xmlns:wpg="http://schemas.microsoft.com/office/word/2010/wordprocessingGroup" xmlns:wpi="http://schemas.microsoft.com/office/word/2010/wordprocessingInk" xmlns:wne="http://schemas.microsoft.com/office/word/2006/wordml" xmlns:wps="http://schemas.microsoft.com/office/word/2010/wordprocessingShape" mc:Ignorable="w14 w15 w16se w16cid w16 w16cex w16sdtdh w16sdtfl w16du wp14">
+<w15:commentsEx xmlns:wpc="http://schemas.microsoft.com/office/word/2010/wordprocessingCanvas" xmlns:cx="http://schemas.microsoft.com/office/drawing/2014/chartex" xmlns:cx1="http://schemas.microsoft.com/office/drawing/2015/9/8/chartex" xmlns:cx2="http://schemas.microsoft.com/office/drawing/2015/10/21/chartex" xmlns:cx3="http://schemas.microsoft.com/office/drawing/2016/5/9/chartex" xmlns:cx4="http://schemas.microsoft.com/office/drawing/2016/5/10/chartex" xmlns:cx5="http://schemas.microsoft.com/office/drawing/2016/5/11/chartex" xmlns:cx6="http://schemas.microsoft.com/office/drawing/2016/5/12/chartex" xmlns:cx7="http://schemas.microsoft.com/office/drawing/2016/5/13/chartex" xmlns:cx8="http://schemas.microsoft.com/office/drawing/2016/5/14/chartex" xmlns:mc="http://schemas.openxmlformats.org/markup-compatibility/2006" xmlns:aink="http://schemas.microsoft.com/office/drawing/2016/ink" xmlns:am3d="http://schemas.microsoft.com/office/drawing/2017/model3d" xmlns:o="urn:schemas-microsoft-com:office:office" xmlns:oel="http://schemas.microsoft.com/office/2019/extlst" xmlns:r="http://schemas.openxmlformats.org/officeDocument/2006/relationships" xmlns:m="http://schemas.openxmlformats.org/officeDocument/2006/math" xmlns:v="urn:schemas-microsoft-com:vml" xmlns:wp14="http://schemas.microsoft.com/office/word/2010/wordprocessingDrawing" xmlns:wp="http://schemas.openxmlformats.org/drawingml/2006/wordprocessingDrawing" xmlns:w10="urn:schemas-microsoft-com:office:word" xmlns:w="http://schemas.openxmlformats.org/wordprocessingml/2006/main" xmlns:w14="http://schemas.microsoft.com/office/word/2010/wordml" xmlns:w15="http://schemas.microsoft.com/office/word/2012/wordml" xmlns:w16cex="http://schemas.microsoft.com/office/word/2018/wordml/cex" xmlns:w16cid="http://schemas.microsoft.com/office/word/2016/wordml/cid" xmlns:w16="http://schemas.microsoft.com/office/word/2018/wordml" xmlns:w16sdtdh="http://schemas.microsoft.com/office/word/2020/wordml/sdtdatahash" xmlns:w16se="http://schemas.microsoft.com/office/word/2015/wordml/symex" xmlns:wpg="http://schemas.microsoft.com/office/word/2010/wordprocessingGroup" xmlns:wpi="http://schemas.microsoft.com/office/word/2010/wordprocessingInk" xmlns:wne="http://schemas.microsoft.com/office/word/2006/wordml" xmlns:wps="http://schemas.microsoft.com/office/word/2010/wordprocessingShape" mc:Ignorable="w14 w15 w16se w16cid w16 w16cex w16sdtdh wp14">
   <w15:commentEx w15:paraId="49E4311D" w15:done="0"/>
   <w15:commentEx w15:paraId="4B4A6E30" w15:done="1"/>
   <w15:commentEx w15:paraId="4A967B82" w15:done="0"/>
@@ -13795,7 +13080,7 @@
 </file>
 
 <file path=word/commentsExtensible.xml><?xml version="1.0" encoding="utf-8"?>
-<w16cex:commentsExtensible xmlns:wpc="http://schemas.microsoft.com/office/word/2010/wordprocessingCanvas" xmlns:cx="http://schemas.microsoft.com/office/drawing/2014/chartex" xmlns:cx1="http://schemas.microsoft.com/office/drawing/2015/9/8/chartex" xmlns:cx2="http://schemas.microsoft.com/office/drawing/2015/10/21/chartex" xmlns:cx3="http://schemas.microsoft.com/office/drawing/2016/5/9/chartex" xmlns:cx4="http://schemas.microsoft.com/office/drawing/2016/5/10/chartex" xmlns:cx5="http://schemas.microsoft.com/office/drawing/2016/5/11/chartex" xmlns:cx6="http://schemas.microsoft.com/office/drawing/2016/5/12/chartex" xmlns:cx7="http://schemas.microsoft.com/office/drawing/2016/5/13/chartex" xmlns:cx8="http://schemas.microsoft.com/office/drawing/2016/5/14/chartex" xmlns:cr="http://schemas.microsoft.com/office/comments/2020/reactions" xmlns:mc="http://schemas.openxmlformats.org/markup-compatibility/2006" xmlns:aink="http://schemas.microsoft.com/office/drawing/2016/ink" xmlns:am3d="http://schemas.microsoft.com/office/drawing/2017/model3d" xmlns:o="urn:schemas-microsoft-com:office:office" xmlns:oel="http://schemas.microsoft.com/office/2019/extlst" xmlns:r="http://schemas.openxmlformats.org/officeDocument/2006/relationships" xmlns:m="http://schemas.openxmlformats.org/officeDocument/2006/math" xmlns:v="urn:schemas-microsoft-com:vml" xmlns:wp14="http://schemas.microsoft.com/office/word/2010/wordprocessingDrawing" xmlns:wp="http://schemas.openxmlformats.org/drawingml/2006/wordprocessingDrawing" xmlns:w10="urn:schemas-microsoft-com:office:word" xmlns:w="http://schemas.openxmlformats.org/wordprocessingml/2006/main" xmlns:w14="http://schemas.microsoft.com/office/word/2010/wordml" xmlns:w15="http://schemas.microsoft.com/office/word/2012/wordml" xmlns:w16cex="http://schemas.microsoft.com/office/word/2018/wordml/cex" xmlns:w16cid="http://schemas.microsoft.com/office/word/2016/wordml/cid" xmlns:w16="http://schemas.microsoft.com/office/word/2018/wordml" xmlns:w16du="http://schemas.microsoft.com/office/word/2023/wordml/word16du" xmlns:w16sdtdh="http://schemas.microsoft.com/office/word/2020/wordml/sdtdatahash" xmlns:w16sdtfl="http://schemas.microsoft.com/office/word/2024/wordml/sdtformatlock" xmlns:w16se="http://schemas.microsoft.com/office/word/2015/wordml/symex" xmlns:wpg="http://schemas.microsoft.com/office/word/2010/wordprocessingGroup" xmlns:wpi="http://schemas.microsoft.com/office/word/2010/wordprocessingInk" xmlns:wne="http://schemas.microsoft.com/office/word/2006/wordml" xmlns:wps="http://schemas.microsoft.com/office/word/2010/wordprocessingShape" mc:Ignorable="w14 w15 w16se w16cid w16 w16cex w16sdtdh w16sdtfl cr w16du wp14">
+<w16cex:commentsExtensible xmlns:wpc="http://schemas.microsoft.com/office/word/2010/wordprocessingCanvas" xmlns:cx="http://schemas.microsoft.com/office/drawing/2014/chartex" xmlns:cx1="http://schemas.microsoft.com/office/drawing/2015/9/8/chartex" xmlns:cx2="http://schemas.microsoft.com/office/drawing/2015/10/21/chartex" xmlns:cx3="http://schemas.microsoft.com/office/drawing/2016/5/9/chartex" xmlns:cx4="http://schemas.microsoft.com/office/drawing/2016/5/10/chartex" xmlns:cx5="http://schemas.microsoft.com/office/drawing/2016/5/11/chartex" xmlns:cx6="http://schemas.microsoft.com/office/drawing/2016/5/12/chartex" xmlns:cx7="http://schemas.microsoft.com/office/drawing/2016/5/13/chartex" xmlns:cx8="http://schemas.microsoft.com/office/drawing/2016/5/14/chartex" xmlns:cr="http://schemas.microsoft.com/office/comments/2020/reactions" xmlns:mc="http://schemas.openxmlformats.org/markup-compatibility/2006" xmlns:aink="http://schemas.microsoft.com/office/drawing/2016/ink" xmlns:am3d="http://schemas.microsoft.com/office/drawing/2017/model3d" xmlns:o="urn:schemas-microsoft-com:office:office" xmlns:oel="http://schemas.microsoft.com/office/2019/extlst" xmlns:r="http://schemas.openxmlformats.org/officeDocument/2006/relationships" xmlns:m="http://schemas.openxmlformats.org/officeDocument/2006/math" xmlns:v="urn:schemas-microsoft-com:vml" xmlns:wp14="http://schemas.microsoft.com/office/word/2010/wordprocessingDrawing" xmlns:wp="http://schemas.openxmlformats.org/drawingml/2006/wordprocessingDrawing" xmlns:w10="urn:schemas-microsoft-com:office:word" xmlns:w="http://schemas.openxmlformats.org/wordprocessingml/2006/main" xmlns:w14="http://schemas.microsoft.com/office/word/2010/wordml" xmlns:w15="http://schemas.microsoft.com/office/word/2012/wordml" xmlns:w16cex="http://schemas.microsoft.com/office/word/2018/wordml/cex" xmlns:w16cid="http://schemas.microsoft.com/office/word/2016/wordml/cid" xmlns:w16="http://schemas.microsoft.com/office/word/2018/wordml" xmlns:w16sdtdh="http://schemas.microsoft.com/office/word/2020/wordml/sdtdatahash" xmlns:w16se="http://schemas.microsoft.com/office/word/2015/wordml/symex" xmlns:wpg="http://schemas.microsoft.com/office/word/2010/wordprocessingGroup" xmlns:wpi="http://schemas.microsoft.com/office/word/2010/wordprocessingInk" xmlns:wne="http://schemas.microsoft.com/office/word/2006/wordml" xmlns:wps="http://schemas.microsoft.com/office/word/2010/wordprocessingShape" mc:Ignorable="w14 w15 w16se w16cid w16 w16cex w16sdtdh cr wp14">
   <w16cex:commentExtensible w16cex:durableId="49E4311D">
     <w16cex:extLst>
       <w16:ext w16:uri="{CE6994B0-6A32-4C9F-8C6B-6E91EDA988CE}">
@@ -13829,7 +13114,7 @@
 </file>
 
 <file path=word/commentsIds.xml><?xml version="1.0" encoding="utf-8"?>
-<w16cid:commentsIds xmlns:wpc="http://schemas.microsoft.com/office/word/2010/wordprocessingCanvas" xmlns:cx="http://schemas.microsoft.com/office/drawing/2014/chartex" xmlns:cx1="http://schemas.microsoft.com/office/drawing/2015/9/8/chartex" xmlns:cx2="http://schemas.microsoft.com/office/drawing/2015/10/21/chartex" xmlns:cx3="http://schemas.microsoft.com/office/drawing/2016/5/9/chartex" xmlns:cx4="http://schemas.microsoft.com/office/drawing/2016/5/10/chartex" xmlns:cx5="http://schemas.microsoft.com/office/drawing/2016/5/11/chartex" xmlns:cx6="http://schemas.microsoft.com/office/drawing/2016/5/12/chartex" xmlns:cx7="http://schemas.microsoft.com/office/drawing/2016/5/13/chartex" xmlns:cx8="http://schemas.microsoft.com/office/drawing/2016/5/14/chartex" xmlns:mc="http://schemas.openxmlformats.org/markup-compatibility/2006" xmlns:aink="http://schemas.microsoft.com/office/drawing/2016/ink" xmlns:am3d="http://schemas.microsoft.com/office/drawing/2017/model3d" xmlns:o="urn:schemas-microsoft-com:office:office" xmlns:oel="http://schemas.microsoft.com/office/2019/extlst" xmlns:r="http://schemas.openxmlformats.org/officeDocument/2006/relationships" xmlns:m="http://schemas.openxmlformats.org/officeDocument/2006/math" xmlns:v="urn:schemas-microsoft-com:vml" xmlns:wp14="http://schemas.microsoft.com/office/word/2010/wordprocessingDrawing" xmlns:wp="http://schemas.openxmlformats.org/drawingml/2006/wordprocessingDrawing" xmlns:w10="urn:schemas-microsoft-com:office:word" xmlns:w="http://schemas.openxmlformats.org/wordprocessingml/2006/main" xmlns:w14="http://schemas.microsoft.com/office/word/2010/wordml" xmlns:w15="http://schemas.microsoft.com/office/word/2012/wordml" xmlns:w16cex="http://schemas.microsoft.com/office/word/2018/wordml/cex" xmlns:w16cid="http://schemas.microsoft.com/office/word/2016/wordml/cid" xmlns:w16="http://schemas.microsoft.com/office/word/2018/wordml" xmlns:w16du="http://schemas.microsoft.com/office/word/2023/wordml/word16du" xmlns:w16sdtdh="http://schemas.microsoft.com/office/word/2020/wordml/sdtdatahash" xmlns:w16sdtfl="http://schemas.microsoft.com/office/word/2024/wordml/sdtformatlock" xmlns:w16se="http://schemas.microsoft.com/office/word/2015/wordml/symex" xmlns:wpg="http://schemas.microsoft.com/office/word/2010/wordprocessingGroup" xmlns:wpi="http://schemas.microsoft.com/office/word/2010/wordprocessingInk" xmlns:wne="http://schemas.microsoft.com/office/word/2006/wordml" xmlns:wps="http://schemas.microsoft.com/office/word/2010/wordprocessingShape" mc:Ignorable="w14 w15 w16se w16cid w16 w16cex w16sdtdh w16sdtfl w16du wp14">
+<w16cid:commentsIds xmlns:wpc="http://schemas.microsoft.com/office/word/2010/wordprocessingCanvas" xmlns:cx="http://schemas.microsoft.com/office/drawing/2014/chartex" xmlns:cx1="http://schemas.microsoft.com/office/drawing/2015/9/8/chartex" xmlns:cx2="http://schemas.microsoft.com/office/drawing/2015/10/21/chartex" xmlns:cx3="http://schemas.microsoft.com/office/drawing/2016/5/9/chartex" xmlns:cx4="http://schemas.microsoft.com/office/drawing/2016/5/10/chartex" xmlns:cx5="http://schemas.microsoft.com/office/drawing/2016/5/11/chartex" xmlns:cx6="http://schemas.microsoft.com/office/drawing/2016/5/12/chartex" xmlns:cx7="http://schemas.microsoft.com/office/drawing/2016/5/13/chartex" xmlns:cx8="http://schemas.microsoft.com/office/drawing/2016/5/14/chartex" xmlns:mc="http://schemas.openxmlformats.org/markup-compatibility/2006" xmlns:aink="http://schemas.microsoft.com/office/drawing/2016/ink" xmlns:am3d="http://schemas.microsoft.com/office/drawing/2017/model3d" xmlns:o="urn:schemas-microsoft-com:office:office" xmlns:oel="http://schemas.microsoft.com/office/2019/extlst" xmlns:r="http://schemas.openxmlformats.org/officeDocument/2006/relationships" xmlns:m="http://schemas.openxmlformats.org/officeDocument/2006/math" xmlns:v="urn:schemas-microsoft-com:vml" xmlns:wp14="http://schemas.microsoft.com/office/word/2010/wordprocessingDrawing" xmlns:wp="http://schemas.openxmlformats.org/drawingml/2006/wordprocessingDrawing" xmlns:w10="urn:schemas-microsoft-com:office:word" xmlns:w="http://schemas.openxmlformats.org/wordprocessingml/2006/main" xmlns:w14="http://schemas.microsoft.com/office/word/2010/wordml" xmlns:w15="http://schemas.microsoft.com/office/word/2012/wordml" xmlns:w16cex="http://schemas.microsoft.com/office/word/2018/wordml/cex" xmlns:w16cid="http://schemas.microsoft.com/office/word/2016/wordml/cid" xmlns:w16="http://schemas.microsoft.com/office/word/2018/wordml" xmlns:w16sdtdh="http://schemas.microsoft.com/office/word/2020/wordml/sdtdatahash" xmlns:w16se="http://schemas.microsoft.com/office/word/2015/wordml/symex" xmlns:wpg="http://schemas.microsoft.com/office/word/2010/wordprocessingGroup" xmlns:wpi="http://schemas.microsoft.com/office/word/2010/wordprocessingInk" xmlns:wne="http://schemas.microsoft.com/office/word/2006/wordml" xmlns:wps="http://schemas.microsoft.com/office/word/2010/wordprocessingShape" mc:Ignorable="w14 w15 w16se w16cid w16 w16cex w16sdtdh wp14">
   <w16cid:commentId w16cid:paraId="49E4311D" w16cid:durableId="49E4311D"/>
   <w16cid:commentId w16cid:paraId="4B4A6E30" w16cid:durableId="4B4A6E30"/>
   <w16cid:commentId w16cid:paraId="4A967B82" w16cid:durableId="01512E30"/>
@@ -13848,7 +13133,7 @@
 </file>
 
 <file path=word/endnotes.xml><?xml version="1.0" encoding="utf-8"?>
-<w:endnotes xmlns:wpc="http://schemas.microsoft.com/office/word/2010/wordprocessingCanvas" xmlns:cx="http://schemas.microsoft.com/office/drawing/2014/chartex" xmlns:cx1="http://schemas.microsoft.com/office/drawing/2015/9/8/chartex" xmlns:cx2="http://schemas.microsoft.com/office/drawing/2015/10/21/chartex" xmlns:cx3="http://schemas.microsoft.com/office/drawing/2016/5/9/chartex" xmlns:cx4="http://schemas.microsoft.com/office/drawing/2016/5/10/chartex" xmlns:cx5="http://schemas.microsoft.com/office/drawing/2016/5/11/chartex" xmlns:cx6="http://schemas.microsoft.com/office/drawing/2016/5/12/chartex" xmlns:cx7="http://schemas.microsoft.com/office/drawing/2016/5/13/chartex" xmlns:cx8="http://schemas.microsoft.com/office/drawing/2016/5/14/chartex" xmlns:mc="http://schemas.openxmlformats.org/markup-compatibility/2006" xmlns:aink="http://schemas.microsoft.com/office/drawing/2016/ink" xmlns:am3d="http://schemas.microsoft.com/office/drawing/2017/model3d" xmlns:o="urn:schemas-microsoft-com:office:office" xmlns:oel="http://schemas.microsoft.com/office/2019/extlst" xmlns:r="http://schemas.openxmlformats.org/officeDocument/2006/relationships" xmlns:m="http://schemas.openxmlformats.org/officeDocument/2006/math" xmlns:v="urn:schemas-microsoft-com:vml" xmlns:wp14="http://schemas.microsoft.com/office/word/2010/wordprocessingDrawing" xmlns:wp="http://schemas.openxmlformats.org/drawingml/2006/wordprocessingDrawing" xmlns:w10="urn:schemas-microsoft-com:office:word" xmlns:w="http://schemas.openxmlformats.org/wordprocessingml/2006/main" xmlns:w14="http://schemas.microsoft.com/office/word/2010/wordml" xmlns:w15="http://schemas.microsoft.com/office/word/2012/wordml" xmlns:w16cex="http://schemas.microsoft.com/office/word/2018/wordml/cex" xmlns:w16cid="http://schemas.microsoft.com/office/word/2016/wordml/cid" xmlns:w16="http://schemas.microsoft.com/office/word/2018/wordml" xmlns:w16du="http://schemas.microsoft.com/office/word/2023/wordml/word16du" xmlns:w16sdtdh="http://schemas.microsoft.com/office/word/2020/wordml/sdtdatahash" xmlns:w16sdtfl="http://schemas.microsoft.com/office/word/2024/wordml/sdtformatlock" xmlns:w16se="http://schemas.microsoft.com/office/word/2015/wordml/symex" xmlns:wpg="http://schemas.microsoft.com/office/word/2010/wordprocessingGroup" xmlns:wpi="http://schemas.microsoft.com/office/word/2010/wordprocessingInk" xmlns:wne="http://schemas.microsoft.com/office/word/2006/wordml" xmlns:wps="http://schemas.microsoft.com/office/word/2010/wordprocessingShape" mc:Ignorable="w14 w15 w16se w16cid w16 w16cex w16sdtdh w16sdtfl w16du wp14">
+<w:endnotes xmlns:wpc="http://schemas.microsoft.com/office/word/2010/wordprocessingCanvas" xmlns:cx="http://schemas.microsoft.com/office/drawing/2014/chartex" xmlns:cx1="http://schemas.microsoft.com/office/drawing/2015/9/8/chartex" xmlns:cx2="http://schemas.microsoft.com/office/drawing/2015/10/21/chartex" xmlns:cx3="http://schemas.microsoft.com/office/drawing/2016/5/9/chartex" xmlns:cx4="http://schemas.microsoft.com/office/drawing/2016/5/10/chartex" xmlns:cx5="http://schemas.microsoft.com/office/drawing/2016/5/11/chartex" xmlns:cx6="http://schemas.microsoft.com/office/drawing/2016/5/12/chartex" xmlns:cx7="http://schemas.microsoft.com/office/drawing/2016/5/13/chartex" xmlns:cx8="http://schemas.microsoft.com/office/drawing/2016/5/14/chartex" xmlns:mc="http://schemas.openxmlformats.org/markup-compatibility/2006" xmlns:aink="http://schemas.microsoft.com/office/drawing/2016/ink" xmlns:am3d="http://schemas.microsoft.com/office/drawing/2017/model3d" xmlns:o="urn:schemas-microsoft-com:office:office" xmlns:oel="http://schemas.microsoft.com/office/2019/extlst" xmlns:r="http://schemas.openxmlformats.org/officeDocument/2006/relationships" xmlns:m="http://schemas.openxmlformats.org/officeDocument/2006/math" xmlns:v="urn:schemas-microsoft-com:vml" xmlns:wp14="http://schemas.microsoft.com/office/word/2010/wordprocessingDrawing" xmlns:wp="http://schemas.openxmlformats.org/drawingml/2006/wordprocessingDrawing" xmlns:w10="urn:schemas-microsoft-com:office:word" xmlns:w="http://schemas.openxmlformats.org/wordprocessingml/2006/main" xmlns:w14="http://schemas.microsoft.com/office/word/2010/wordml" xmlns:w15="http://schemas.microsoft.com/office/word/2012/wordml" xmlns:w16cex="http://schemas.microsoft.com/office/word/2018/wordml/cex" xmlns:w16cid="http://schemas.microsoft.com/office/word/2016/wordml/cid" xmlns:w16="http://schemas.microsoft.com/office/word/2018/wordml" xmlns:w16sdtdh="http://schemas.microsoft.com/office/word/2020/wordml/sdtdatahash" xmlns:w16se="http://schemas.microsoft.com/office/word/2015/wordml/symex" xmlns:wpg="http://schemas.microsoft.com/office/word/2010/wordprocessingGroup" xmlns:wpi="http://schemas.microsoft.com/office/word/2010/wordprocessingInk" xmlns:wne="http://schemas.microsoft.com/office/word/2006/wordml" xmlns:wps="http://schemas.microsoft.com/office/word/2010/wordprocessingShape" mc:Ignorable="w14 w15 w16se w16cid w16 w16cex w16sdtdh wp14">
   <w:endnote w:type="separator" w:id="-1">
     <w:p>
       <w:pPr>
@@ -13873,7 +13158,7 @@
 </file>
 
 <file path=word/footnotes.xml><?xml version="1.0" encoding="utf-8"?>
-<w:footnotes xmlns:wpc="http://schemas.microsoft.com/office/word/2010/wordprocessingCanvas" xmlns:cx="http://schemas.microsoft.com/office/drawing/2014/chartex" xmlns:cx1="http://schemas.microsoft.com/office/drawing/2015/9/8/chartex" xmlns:cx2="http://schemas.microsoft.com/office/drawing/2015/10/21/chartex" xmlns:cx3="http://schemas.microsoft.com/office/drawing/2016/5/9/chartex" xmlns:cx4="http://schemas.microsoft.com/office/drawing/2016/5/10/chartex" xmlns:cx5="http://schemas.microsoft.com/office/drawing/2016/5/11/chartex" xmlns:cx6="http://schemas.microsoft.com/office/drawing/2016/5/12/chartex" xmlns:cx7="http://schemas.microsoft.com/office/drawing/2016/5/13/chartex" xmlns:cx8="http://schemas.microsoft.com/office/drawing/2016/5/14/chartex" xmlns:mc="http://schemas.openxmlformats.org/markup-compatibility/2006" xmlns:aink="http://schemas.microsoft.com/office/drawing/2016/ink" xmlns:am3d="http://schemas.microsoft.com/office/drawing/2017/model3d" xmlns:o="urn:schemas-microsoft-com:office:office" xmlns:oel="http://schemas.microsoft.com/office/2019/extlst" xmlns:r="http://schemas.openxmlformats.org/officeDocument/2006/relationships" xmlns:m="http://schemas.openxmlformats.org/officeDocument/2006/math" xmlns:v="urn:schemas-microsoft-com:vml" xmlns:wp14="http://schemas.microsoft.com/office/word/2010/wordprocessingDrawing" xmlns:wp="http://schemas.openxmlformats.org/drawingml/2006/wordprocessingDrawing" xmlns:w10="urn:schemas-microsoft-com:office:word" xmlns:w="http://schemas.openxmlformats.org/wordprocessingml/2006/main" xmlns:w14="http://schemas.microsoft.com/office/word/2010/wordml" xmlns:w15="http://schemas.microsoft.com/office/word/2012/wordml" xmlns:w16cex="http://schemas.microsoft.com/office/word/2018/wordml/cex" xmlns:w16cid="http://schemas.microsoft.com/office/word/2016/wordml/cid" xmlns:w16="http://schemas.microsoft.com/office/word/2018/wordml" xmlns:w16du="http://schemas.microsoft.com/office/word/2023/wordml/word16du" xmlns:w16sdtdh="http://schemas.microsoft.com/office/word/2020/wordml/sdtdatahash" xmlns:w16sdtfl="http://schemas.microsoft.com/office/word/2024/wordml/sdtformatlock" xmlns:w16se="http://schemas.microsoft.com/office/word/2015/wordml/symex" xmlns:wpg="http://schemas.microsoft.com/office/word/2010/wordprocessingGroup" xmlns:wpi="http://schemas.microsoft.com/office/word/2010/wordprocessingInk" xmlns:wne="http://schemas.microsoft.com/office/word/2006/wordml" xmlns:wps="http://schemas.microsoft.com/office/word/2010/wordprocessingShape" mc:Ignorable="w14 w15 w16se w16cid w16 w16cex w16sdtdh w16sdtfl w16du wp14">
+<w:footnotes xmlns:wpc="http://schemas.microsoft.com/office/word/2010/wordprocessingCanvas" xmlns:cx="http://schemas.microsoft.com/office/drawing/2014/chartex" xmlns:cx1="http://schemas.microsoft.com/office/drawing/2015/9/8/chartex" xmlns:cx2="http://schemas.microsoft.com/office/drawing/2015/10/21/chartex" xmlns:cx3="http://schemas.microsoft.com/office/drawing/2016/5/9/chartex" xmlns:cx4="http://schemas.microsoft.com/office/drawing/2016/5/10/chartex" xmlns:cx5="http://schemas.microsoft.com/office/drawing/2016/5/11/chartex" xmlns:cx6="http://schemas.microsoft.com/office/drawing/2016/5/12/chartex" xmlns:cx7="http://schemas.microsoft.com/office/drawing/2016/5/13/chartex" xmlns:cx8="http://schemas.microsoft.com/office/drawing/2016/5/14/chartex" xmlns:mc="http://schemas.openxmlformats.org/markup-compatibility/2006" xmlns:aink="http://schemas.microsoft.com/office/drawing/2016/ink" xmlns:am3d="http://schemas.microsoft.com/office/drawing/2017/model3d" xmlns:o="urn:schemas-microsoft-com:office:office" xmlns:oel="http://schemas.microsoft.com/office/2019/extlst" xmlns:r="http://schemas.openxmlformats.org/officeDocument/2006/relationships" xmlns:m="http://schemas.openxmlformats.org/officeDocument/2006/math" xmlns:v="urn:schemas-microsoft-com:vml" xmlns:wp14="http://schemas.microsoft.com/office/word/2010/wordprocessingDrawing" xmlns:wp="http://schemas.openxmlformats.org/drawingml/2006/wordprocessingDrawing" xmlns:w10="urn:schemas-microsoft-com:office:word" xmlns:w="http://schemas.openxmlformats.org/wordprocessingml/2006/main" xmlns:w14="http://schemas.microsoft.com/office/word/2010/wordml" xmlns:w15="http://schemas.microsoft.com/office/word/2012/wordml" xmlns:w16cex="http://schemas.microsoft.com/office/word/2018/wordml/cex" xmlns:w16cid="http://schemas.microsoft.com/office/word/2016/wordml/cid" xmlns:w16="http://schemas.microsoft.com/office/word/2018/wordml" xmlns:w16sdtdh="http://schemas.microsoft.com/office/word/2020/wordml/sdtdatahash" xmlns:w16se="http://schemas.microsoft.com/office/word/2015/wordml/symex" xmlns:wpg="http://schemas.microsoft.com/office/word/2010/wordprocessingGroup" xmlns:wpi="http://schemas.microsoft.com/office/word/2010/wordprocessingInk" xmlns:wne="http://schemas.microsoft.com/office/word/2006/wordml" xmlns:wps="http://schemas.microsoft.com/office/word/2010/wordprocessingShape" mc:Ignorable="w14 w15 w16se w16cid w16 w16cex w16sdtdh wp14">
   <w:footnote w:type="separator" w:id="-1">
     <w:p>
       <w:pPr>
@@ -13952,15 +13237,7 @@
         <w:footnoteRef/>
       </w:r>
       <w:r>
-        <w:t xml:space="preserve"> XML (</w:t>
-      </w:r>
-      <w:proofErr w:type="spellStart"/>
-      <w:r>
-        <w:t>Extensible</w:t>
-      </w:r>
-      <w:proofErr w:type="spellEnd"/>
-      <w:r>
-        <w:t xml:space="preserve"> Markup Language), JSON (JavaScript Object Notation) e CSV (Comma-Separated Values) são formatos de arquivo utilizados para armazenar e trocar dados. Cada formato tem suas vantagens: XML é robusto e estruturado, JSON é leve e fácil de interpretar, enquanto CSV é simples e eficiente para manipulação tabular.</w:t>
+        <w:t xml:space="preserve"> XML (Extensible Markup Language), JSON (JavaScript Object Notation) e CSV (Comma-Separated Values) são formatos de arquivo utilizados para armazenar e trocar dados. Cada formato tem suas vantagens: XML é robusto e estruturado, JSON é leve e fácil de interpretar, enquanto CSV é simples e eficiente para manipulação tabular.</w:t>
       </w:r>
     </w:p>
   </w:footnote>
@@ -13968,7 +13245,7 @@
 </file>
 
 <file path=word/header1.xml><?xml version="1.0" encoding="utf-8"?>
-<w:hdr xmlns:wpc="http://schemas.microsoft.com/office/word/2010/wordprocessingCanvas" xmlns:cx="http://schemas.microsoft.com/office/drawing/2014/chartex" xmlns:cx1="http://schemas.microsoft.com/office/drawing/2015/9/8/chartex" xmlns:cx2="http://schemas.microsoft.com/office/drawing/2015/10/21/chartex" xmlns:cx3="http://schemas.microsoft.com/office/drawing/2016/5/9/chartex" xmlns:cx4="http://schemas.microsoft.com/office/drawing/2016/5/10/chartex" xmlns:cx5="http://schemas.microsoft.com/office/drawing/2016/5/11/chartex" xmlns:cx6="http://schemas.microsoft.com/office/drawing/2016/5/12/chartex" xmlns:cx7="http://schemas.microsoft.com/office/drawing/2016/5/13/chartex" xmlns:cx8="http://schemas.microsoft.com/office/drawing/2016/5/14/chartex" xmlns:mc="http://schemas.openxmlformats.org/markup-compatibility/2006" xmlns:aink="http://schemas.microsoft.com/office/drawing/2016/ink" xmlns:am3d="http://schemas.microsoft.com/office/drawing/2017/model3d" xmlns:o="urn:schemas-microsoft-com:office:office" xmlns:oel="http://schemas.microsoft.com/office/2019/extlst" xmlns:r="http://schemas.openxmlformats.org/officeDocument/2006/relationships" xmlns:m="http://schemas.openxmlformats.org/officeDocument/2006/math" xmlns:v="urn:schemas-microsoft-com:vml" xmlns:wp14="http://schemas.microsoft.com/office/word/2010/wordprocessingDrawing" xmlns:wp="http://schemas.openxmlformats.org/drawingml/2006/wordprocessingDrawing" xmlns:w10="urn:schemas-microsoft-com:office:word" xmlns:w="http://schemas.openxmlformats.org/wordprocessingml/2006/main" xmlns:w14="http://schemas.microsoft.com/office/word/2010/wordml" xmlns:w15="http://schemas.microsoft.com/office/word/2012/wordml" xmlns:w16cex="http://schemas.microsoft.com/office/word/2018/wordml/cex" xmlns:w16cid="http://schemas.microsoft.com/office/word/2016/wordml/cid" xmlns:w16="http://schemas.microsoft.com/office/word/2018/wordml" xmlns:w16du="http://schemas.microsoft.com/office/word/2023/wordml/word16du" xmlns:w16sdtdh="http://schemas.microsoft.com/office/word/2020/wordml/sdtdatahash" xmlns:w16sdtfl="http://schemas.microsoft.com/office/word/2024/wordml/sdtformatlock" xmlns:w16se="http://schemas.microsoft.com/office/word/2015/wordml/symex" xmlns:wpg="http://schemas.microsoft.com/office/word/2010/wordprocessingGroup" xmlns:wpi="http://schemas.microsoft.com/office/word/2010/wordprocessingInk" xmlns:wne="http://schemas.microsoft.com/office/word/2006/wordml" xmlns:wps="http://schemas.microsoft.com/office/word/2010/wordprocessingShape" mc:Ignorable="w14 w15 w16se w16cid w16 w16cex w16sdtdh w16sdtfl w16du wp14">
+<w:hdr xmlns:wpc="http://schemas.microsoft.com/office/word/2010/wordprocessingCanvas" xmlns:cx="http://schemas.microsoft.com/office/drawing/2014/chartex" xmlns:cx1="http://schemas.microsoft.com/office/drawing/2015/9/8/chartex" xmlns:cx2="http://schemas.microsoft.com/office/drawing/2015/10/21/chartex" xmlns:cx3="http://schemas.microsoft.com/office/drawing/2016/5/9/chartex" xmlns:cx4="http://schemas.microsoft.com/office/drawing/2016/5/10/chartex" xmlns:cx5="http://schemas.microsoft.com/office/drawing/2016/5/11/chartex" xmlns:cx6="http://schemas.microsoft.com/office/drawing/2016/5/12/chartex" xmlns:cx7="http://schemas.microsoft.com/office/drawing/2016/5/13/chartex" xmlns:cx8="http://schemas.microsoft.com/office/drawing/2016/5/14/chartex" xmlns:mc="http://schemas.openxmlformats.org/markup-compatibility/2006" xmlns:aink="http://schemas.microsoft.com/office/drawing/2016/ink" xmlns:am3d="http://schemas.microsoft.com/office/drawing/2017/model3d" xmlns:o="urn:schemas-microsoft-com:office:office" xmlns:oel="http://schemas.microsoft.com/office/2019/extlst" xmlns:r="http://schemas.openxmlformats.org/officeDocument/2006/relationships" xmlns:m="http://schemas.openxmlformats.org/officeDocument/2006/math" xmlns:v="urn:schemas-microsoft-com:vml" xmlns:wp14="http://schemas.microsoft.com/office/word/2010/wordprocessingDrawing" xmlns:wp="http://schemas.openxmlformats.org/drawingml/2006/wordprocessingDrawing" xmlns:w10="urn:schemas-microsoft-com:office:word" xmlns:w="http://schemas.openxmlformats.org/wordprocessingml/2006/main" xmlns:w14="http://schemas.microsoft.com/office/word/2010/wordml" xmlns:w15="http://schemas.microsoft.com/office/word/2012/wordml" xmlns:w16cex="http://schemas.microsoft.com/office/word/2018/wordml/cex" xmlns:w16cid="http://schemas.microsoft.com/office/word/2016/wordml/cid" xmlns:w16="http://schemas.microsoft.com/office/word/2018/wordml" xmlns:w16sdtdh="http://schemas.microsoft.com/office/word/2020/wordml/sdtdatahash" xmlns:w16se="http://schemas.microsoft.com/office/word/2015/wordml/symex" xmlns:wpg="http://schemas.microsoft.com/office/word/2010/wordprocessingGroup" xmlns:wpi="http://schemas.microsoft.com/office/word/2010/wordprocessingInk" xmlns:wne="http://schemas.microsoft.com/office/word/2006/wordml" xmlns:wps="http://schemas.microsoft.com/office/word/2010/wordprocessingShape" mc:Ignorable="w14 w15 w16se w16cid w16 w16cex w16sdtdh wp14">
   <w:sdt>
     <w:sdtPr>
       <w:id w:val="138077745"/>
@@ -14041,7 +13318,7 @@
 </file>
 
 <file path=word/numbering.xml><?xml version="1.0" encoding="utf-8"?>
-<w:numbering xmlns:wpc="http://schemas.microsoft.com/office/word/2010/wordprocessingCanvas" xmlns:cx="http://schemas.microsoft.com/office/drawing/2014/chartex" xmlns:cx1="http://schemas.microsoft.com/office/drawing/2015/9/8/chartex" xmlns:cx2="http://schemas.microsoft.com/office/drawing/2015/10/21/chartex" xmlns:cx3="http://schemas.microsoft.com/office/drawing/2016/5/9/chartex" xmlns:cx4="http://schemas.microsoft.com/office/drawing/2016/5/10/chartex" xmlns:cx5="http://schemas.microsoft.com/office/drawing/2016/5/11/chartex" xmlns:cx6="http://schemas.microsoft.com/office/drawing/2016/5/12/chartex" xmlns:cx7="http://schemas.microsoft.com/office/drawing/2016/5/13/chartex" xmlns:cx8="http://schemas.microsoft.com/office/drawing/2016/5/14/chartex" xmlns:mc="http://schemas.openxmlformats.org/markup-compatibility/2006" xmlns:aink="http://schemas.microsoft.com/office/drawing/2016/ink" xmlns:am3d="http://schemas.microsoft.com/office/drawing/2017/model3d" xmlns:o="urn:schemas-microsoft-com:office:office" xmlns:oel="http://schemas.microsoft.com/office/2019/extlst" xmlns:r="http://schemas.openxmlformats.org/officeDocument/2006/relationships" xmlns:m="http://schemas.openxmlformats.org/officeDocument/2006/math" xmlns:v="urn:schemas-microsoft-com:vml" xmlns:wp14="http://schemas.microsoft.com/office/word/2010/wordprocessingDrawing" xmlns:wp="http://schemas.openxmlformats.org/drawingml/2006/wordprocessingDrawing" xmlns:w10="urn:schemas-microsoft-com:office:word" xmlns:w="http://schemas.openxmlformats.org/wordprocessingml/2006/main" xmlns:w14="http://schemas.microsoft.com/office/word/2010/wordml" xmlns:w15="http://schemas.microsoft.com/office/word/2012/wordml" xmlns:w16cex="http://schemas.microsoft.com/office/word/2018/wordml/cex" xmlns:w16cid="http://schemas.microsoft.com/office/word/2016/wordml/cid" xmlns:w16="http://schemas.microsoft.com/office/word/2018/wordml" xmlns:w16du="http://schemas.microsoft.com/office/word/2023/wordml/word16du" xmlns:w16sdtdh="http://schemas.microsoft.com/office/word/2020/wordml/sdtdatahash" xmlns:w16sdtfl="http://schemas.microsoft.com/office/word/2024/wordml/sdtformatlock" xmlns:w16se="http://schemas.microsoft.com/office/word/2015/wordml/symex" xmlns:wpg="http://schemas.microsoft.com/office/word/2010/wordprocessingGroup" xmlns:wpi="http://schemas.microsoft.com/office/word/2010/wordprocessingInk" xmlns:wne="http://schemas.microsoft.com/office/word/2006/wordml" xmlns:wps="http://schemas.microsoft.com/office/word/2010/wordprocessingShape" mc:Ignorable="w14 w15 w16se w16cid w16 w16cex w16sdtdh w16sdtfl w16du wp14">
+<w:numbering xmlns:wpc="http://schemas.microsoft.com/office/word/2010/wordprocessingCanvas" xmlns:cx="http://schemas.microsoft.com/office/drawing/2014/chartex" xmlns:cx1="http://schemas.microsoft.com/office/drawing/2015/9/8/chartex" xmlns:cx2="http://schemas.microsoft.com/office/drawing/2015/10/21/chartex" xmlns:cx3="http://schemas.microsoft.com/office/drawing/2016/5/9/chartex" xmlns:cx4="http://schemas.microsoft.com/office/drawing/2016/5/10/chartex" xmlns:cx5="http://schemas.microsoft.com/office/drawing/2016/5/11/chartex" xmlns:cx6="http://schemas.microsoft.com/office/drawing/2016/5/12/chartex" xmlns:cx7="http://schemas.microsoft.com/office/drawing/2016/5/13/chartex" xmlns:cx8="http://schemas.microsoft.com/office/drawing/2016/5/14/chartex" xmlns:mc="http://schemas.openxmlformats.org/markup-compatibility/2006" xmlns:aink="http://schemas.microsoft.com/office/drawing/2016/ink" xmlns:am3d="http://schemas.microsoft.com/office/drawing/2017/model3d" xmlns:o="urn:schemas-microsoft-com:office:office" xmlns:oel="http://schemas.microsoft.com/office/2019/extlst" xmlns:r="http://schemas.openxmlformats.org/officeDocument/2006/relationships" xmlns:m="http://schemas.openxmlformats.org/officeDocument/2006/math" xmlns:v="urn:schemas-microsoft-com:vml" xmlns:wp14="http://schemas.microsoft.com/office/word/2010/wordprocessingDrawing" xmlns:wp="http://schemas.openxmlformats.org/drawingml/2006/wordprocessingDrawing" xmlns:w10="urn:schemas-microsoft-com:office:word" xmlns:w="http://schemas.openxmlformats.org/wordprocessingml/2006/main" xmlns:w14="http://schemas.microsoft.com/office/word/2010/wordml" xmlns:w15="http://schemas.microsoft.com/office/word/2012/wordml" xmlns:w16cex="http://schemas.microsoft.com/office/word/2018/wordml/cex" xmlns:w16cid="http://schemas.microsoft.com/office/word/2016/wordml/cid" xmlns:w16="http://schemas.microsoft.com/office/word/2018/wordml" xmlns:w16sdtdh="http://schemas.microsoft.com/office/word/2020/wordml/sdtdatahash" xmlns:w16se="http://schemas.microsoft.com/office/word/2015/wordml/symex" xmlns:wpg="http://schemas.microsoft.com/office/word/2010/wordprocessingGroup" xmlns:wpi="http://schemas.microsoft.com/office/word/2010/wordprocessingInk" xmlns:wne="http://schemas.microsoft.com/office/word/2006/wordml" xmlns:wps="http://schemas.microsoft.com/office/word/2010/wordprocessingShape" mc:Ignorable="w14 w15 w16se w16cid w16 w16cex w16sdtdh wp14">
   <w:abstractNum w:abstractNumId="0" w15:restartNumberingAfterBreak="0">
     <w:nsid w:val="238D1285"/>
     <w:multiLevelType w:val="hybridMultilevel"/>
@@ -15065,7 +14342,7 @@
 </file>
 
 <file path=word/people.xml><?xml version="1.0" encoding="utf-8"?>
-<w15:people xmlns:wpc="http://schemas.microsoft.com/office/word/2010/wordprocessingCanvas" xmlns:cx="http://schemas.microsoft.com/office/drawing/2014/chartex" xmlns:cx1="http://schemas.microsoft.com/office/drawing/2015/9/8/chartex" xmlns:cx2="http://schemas.microsoft.com/office/drawing/2015/10/21/chartex" xmlns:cx3="http://schemas.microsoft.com/office/drawing/2016/5/9/chartex" xmlns:cx4="http://schemas.microsoft.com/office/drawing/2016/5/10/chartex" xmlns:cx5="http://schemas.microsoft.com/office/drawing/2016/5/11/chartex" xmlns:cx6="http://schemas.microsoft.com/office/drawing/2016/5/12/chartex" xmlns:cx7="http://schemas.microsoft.com/office/drawing/2016/5/13/chartex" xmlns:cx8="http://schemas.microsoft.com/office/drawing/2016/5/14/chartex" xmlns:mc="http://schemas.openxmlformats.org/markup-compatibility/2006" xmlns:aink="http://schemas.microsoft.com/office/drawing/2016/ink" xmlns:am3d="http://schemas.microsoft.com/office/drawing/2017/model3d" xmlns:o="urn:schemas-microsoft-com:office:office" xmlns:oel="http://schemas.microsoft.com/office/2019/extlst" xmlns:r="http://schemas.openxmlformats.org/officeDocument/2006/relationships" xmlns:m="http://schemas.openxmlformats.org/officeDocument/2006/math" xmlns:v="urn:schemas-microsoft-com:vml" xmlns:wp14="http://schemas.microsoft.com/office/word/2010/wordprocessingDrawing" xmlns:wp="http://schemas.openxmlformats.org/drawingml/2006/wordprocessingDrawing" xmlns:w10="urn:schemas-microsoft-com:office:word" xmlns:w="http://schemas.openxmlformats.org/wordprocessingml/2006/main" xmlns:w14="http://schemas.microsoft.com/office/word/2010/wordml" xmlns:w15="http://schemas.microsoft.com/office/word/2012/wordml" xmlns:w16cex="http://schemas.microsoft.com/office/word/2018/wordml/cex" xmlns:w16cid="http://schemas.microsoft.com/office/word/2016/wordml/cid" xmlns:w16="http://schemas.microsoft.com/office/word/2018/wordml" xmlns:w16du="http://schemas.microsoft.com/office/word/2023/wordml/word16du" xmlns:w16sdtdh="http://schemas.microsoft.com/office/word/2020/wordml/sdtdatahash" xmlns:w16sdtfl="http://schemas.microsoft.com/office/word/2024/wordml/sdtformatlock" xmlns:w16se="http://schemas.microsoft.com/office/word/2015/wordml/symex" xmlns:wpg="http://schemas.microsoft.com/office/word/2010/wordprocessingGroup" xmlns:wpi="http://schemas.microsoft.com/office/word/2010/wordprocessingInk" xmlns:wne="http://schemas.microsoft.com/office/word/2006/wordml" xmlns:wps="http://schemas.microsoft.com/office/word/2010/wordprocessingShape" mc:Ignorable="w14 w15 w16se w16cid w16 w16cex w16sdtdh w16sdtfl w16du wp14">
+<w15:people xmlns:wpc="http://schemas.microsoft.com/office/word/2010/wordprocessingCanvas" xmlns:cx="http://schemas.microsoft.com/office/drawing/2014/chartex" xmlns:cx1="http://schemas.microsoft.com/office/drawing/2015/9/8/chartex" xmlns:cx2="http://schemas.microsoft.com/office/drawing/2015/10/21/chartex" xmlns:cx3="http://schemas.microsoft.com/office/drawing/2016/5/9/chartex" xmlns:cx4="http://schemas.microsoft.com/office/drawing/2016/5/10/chartex" xmlns:cx5="http://schemas.microsoft.com/office/drawing/2016/5/11/chartex" xmlns:cx6="http://schemas.microsoft.com/office/drawing/2016/5/12/chartex" xmlns:cx7="http://schemas.microsoft.com/office/drawing/2016/5/13/chartex" xmlns:cx8="http://schemas.microsoft.com/office/drawing/2016/5/14/chartex" xmlns:mc="http://schemas.openxmlformats.org/markup-compatibility/2006" xmlns:aink="http://schemas.microsoft.com/office/drawing/2016/ink" xmlns:am3d="http://schemas.microsoft.com/office/drawing/2017/model3d" xmlns:o="urn:schemas-microsoft-com:office:office" xmlns:oel="http://schemas.microsoft.com/office/2019/extlst" xmlns:r="http://schemas.openxmlformats.org/officeDocument/2006/relationships" xmlns:m="http://schemas.openxmlformats.org/officeDocument/2006/math" xmlns:v="urn:schemas-microsoft-com:vml" xmlns:wp14="http://schemas.microsoft.com/office/word/2010/wordprocessingDrawing" xmlns:wp="http://schemas.openxmlformats.org/drawingml/2006/wordprocessingDrawing" xmlns:w10="urn:schemas-microsoft-com:office:word" xmlns:w="http://schemas.openxmlformats.org/wordprocessingml/2006/main" xmlns:w14="http://schemas.microsoft.com/office/word/2010/wordml" xmlns:w15="http://schemas.microsoft.com/office/word/2012/wordml" xmlns:w16cex="http://schemas.microsoft.com/office/word/2018/wordml/cex" xmlns:w16cid="http://schemas.microsoft.com/office/word/2016/wordml/cid" xmlns:w16="http://schemas.microsoft.com/office/word/2018/wordml" xmlns:w16sdtdh="http://schemas.microsoft.com/office/word/2020/wordml/sdtdatahash" xmlns:w16se="http://schemas.microsoft.com/office/word/2015/wordml/symex" xmlns:wpg="http://schemas.microsoft.com/office/word/2010/wordprocessingGroup" xmlns:wpi="http://schemas.microsoft.com/office/word/2010/wordprocessingInk" xmlns:wne="http://schemas.microsoft.com/office/word/2006/wordml" xmlns:wps="http://schemas.microsoft.com/office/word/2010/wordprocessingShape" mc:Ignorable="w14 w15 w16se w16cid w16 w16cex w16sdtdh wp14">
   <w15:person w15:author="Carlos">
     <w15:presenceInfo w15:providerId="None" w15:userId="Carlos"/>
   </w15:person>
@@ -15076,7 +14353,7 @@
 </file>
 
 <file path=word/styles.xml><?xml version="1.0" encoding="utf-8"?>
-<w:styles xmlns:mc="http://schemas.openxmlformats.org/markup-compatibility/2006" xmlns:r="http://schemas.openxmlformats.org/officeDocument/2006/relationships" xmlns:w="http://schemas.openxmlformats.org/wordprocessingml/2006/main" xmlns:w14="http://schemas.microsoft.com/office/word/2010/wordml" xmlns:w15="http://schemas.microsoft.com/office/word/2012/wordml" xmlns:w16cex="http://schemas.microsoft.com/office/word/2018/wordml/cex" xmlns:w16cid="http://schemas.microsoft.com/office/word/2016/wordml/cid" xmlns:w16="http://schemas.microsoft.com/office/word/2018/wordml" xmlns:w16du="http://schemas.microsoft.com/office/word/2023/wordml/word16du" xmlns:w16sdtdh="http://schemas.microsoft.com/office/word/2020/wordml/sdtdatahash" xmlns:w16sdtfl="http://schemas.microsoft.com/office/word/2024/wordml/sdtformatlock" xmlns:w16se="http://schemas.microsoft.com/office/word/2015/wordml/symex" mc:Ignorable="w14 w15 w16se w16cid w16 w16cex w16sdtdh w16sdtfl w16du">
+<w:styles xmlns:mc="http://schemas.openxmlformats.org/markup-compatibility/2006" xmlns:r="http://schemas.openxmlformats.org/officeDocument/2006/relationships" xmlns:w="http://schemas.openxmlformats.org/wordprocessingml/2006/main" xmlns:w14="http://schemas.microsoft.com/office/word/2010/wordml" xmlns:w15="http://schemas.microsoft.com/office/word/2012/wordml" xmlns:w16cex="http://schemas.microsoft.com/office/word/2018/wordml/cex" xmlns:w16cid="http://schemas.microsoft.com/office/word/2016/wordml/cid" xmlns:w16="http://schemas.microsoft.com/office/word/2018/wordml" xmlns:w16sdtdh="http://schemas.microsoft.com/office/word/2020/wordml/sdtdatahash" xmlns:w16se="http://schemas.microsoft.com/office/word/2015/wordml/symex" mc:Ignorable="w14 w15 w16se w16cid w16 w16cex w16sdtdh">
   <w:docDefaults>
     <w:rPrDefault>
       <w:rPr>

</xml_diff>

<commit_message>
Versao enviada para Carlos
</commit_message>
<xml_diff>
--- a/Projeto de pesquisa/Projeto de Pesquisa - Do CIATA ao CTM_v2.docx
+++ b/Projeto de pesquisa/Projeto de Pesquisa - Do CIATA ao CTM_v2.docx
@@ -5244,8 +5244,23 @@
       </w:r>
     </w:p>
     <w:p>
-      <w:r>
-        <w:t xml:space="preserve">Nos municípios que utilizam </w:t>
+      <w:ins w:id="44" w:author="Marco Aurelio Barbiero" w:date="2025-02-27T08:59:00Z">
+        <w:r>
+          <w:t xml:space="preserve">Além disso, </w:t>
+        </w:r>
+      </w:ins>
+      <w:del w:id="45" w:author="Marco Aurelio Barbiero" w:date="2025-02-27T08:59:00Z">
+        <w:r>
+          <w:delText>N</w:delText>
+        </w:r>
+      </w:del>
+      <w:ins w:id="46" w:author="Marco Aurelio Barbiero" w:date="2025-02-27T08:59:00Z">
+        <w:r>
+          <w:t>n</w:t>
+        </w:r>
+      </w:ins>
+      <w:r>
+        <w:t xml:space="preserve">os municípios que utilizam </w:t>
       </w:r>
       <w:r>
         <w:t xml:space="preserve">apenas </w:t>
@@ -5331,15 +5346,16 @@
         <w:t xml:space="preserve"> </w:t>
       </w:r>
     </w:p>
+    <w:p/>
     <w:p>
       <w:pPr>
         <w:pStyle w:val="Ttulo3"/>
       </w:pPr>
-      <w:bookmarkStart w:id="44" w:name="_Toc190940421"/>
+      <w:bookmarkStart w:id="47" w:name="_Toc190940421"/>
       <w:r>
         <w:t>Objetivos</w:t>
       </w:r>
-      <w:bookmarkEnd w:id="44"/>
+      <w:bookmarkEnd w:id="47"/>
       <w:r>
         <w:t xml:space="preserve"> </w:t>
       </w:r>
@@ -5348,11 +5364,11 @@
       <w:pPr>
         <w:pStyle w:val="Ttulo4"/>
       </w:pPr>
-      <w:bookmarkStart w:id="45" w:name="_Toc190940422"/>
+      <w:bookmarkStart w:id="48" w:name="_Toc190940422"/>
       <w:r>
         <w:t>Objetivo geral</w:t>
       </w:r>
-      <w:bookmarkEnd w:id="45"/>
+      <w:bookmarkEnd w:id="48"/>
     </w:p>
     <w:p>
       <w:r>
@@ -5392,11 +5408,11 @@
           <w:szCs w:val="24"/>
         </w:rPr>
       </w:pPr>
-      <w:bookmarkStart w:id="46" w:name="_Toc190940423"/>
+      <w:bookmarkStart w:id="49" w:name="_Toc190940423"/>
       <w:r>
         <w:t>Objetivos específicos</w:t>
       </w:r>
-      <w:bookmarkEnd w:id="46"/>
+      <w:bookmarkEnd w:id="49"/>
     </w:p>
     <w:p>
       <w:pPr>
@@ -5450,11 +5466,11 @@
       <w:pPr>
         <w:pStyle w:val="Ttulo1"/>
       </w:pPr>
-      <w:bookmarkStart w:id="47" w:name="_Toc190940424"/>
+      <w:bookmarkStart w:id="50" w:name="_Toc190940424"/>
       <w:r>
         <w:t>fundamentação teórica</w:t>
       </w:r>
-      <w:bookmarkEnd w:id="47"/>
+      <w:bookmarkEnd w:id="50"/>
     </w:p>
     <w:p>
       <w:r>
@@ -5566,11 +5582,11 @@
       <w:pPr>
         <w:pStyle w:val="Ttulo2"/>
       </w:pPr>
-      <w:bookmarkStart w:id="48" w:name="_Toc190940425"/>
+      <w:bookmarkStart w:id="51" w:name="_Toc190940425"/>
       <w:r>
         <w:t>O CIATA</w:t>
       </w:r>
-      <w:bookmarkEnd w:id="48"/>
+      <w:bookmarkEnd w:id="51"/>
     </w:p>
     <w:p>
       <w:r>
@@ -5693,15 +5709,15 @@
           <w:rFonts w:eastAsiaTheme="minorHAnsi"/>
         </w:rPr>
       </w:pPr>
-      <w:bookmarkStart w:id="49" w:name="_Toc183090298"/>
-      <w:bookmarkStart w:id="50" w:name="_Toc190940426"/>
+      <w:bookmarkStart w:id="52" w:name="_Toc183090298"/>
+      <w:bookmarkStart w:id="53" w:name="_Toc190940426"/>
       <w:r>
         <w:t xml:space="preserve">Modelo </w:t>
       </w:r>
       <w:r>
         <w:t>conceitual</w:t>
       </w:r>
-      <w:bookmarkEnd w:id="49"/>
+      <w:bookmarkEnd w:id="52"/>
       <w:r>
         <w:t xml:space="preserve"> </w:t>
       </w:r>
@@ -5714,7 +5730,7 @@
       <w:r>
         <w:t>CIATA</w:t>
       </w:r>
-      <w:bookmarkEnd w:id="50"/>
+      <w:bookmarkEnd w:id="53"/>
     </w:p>
     <w:p>
       <w:pPr>
@@ -5746,7 +5762,7 @@
       <w:r>
         <w:rPr>
           <w:i/>
-          <w:rPrChange w:id="51" w:author="Carlos" w:date="2025-02-20T15:50:00Z">
+          <w:rPrChange w:id="54" w:author="Carlos" w:date="2025-02-20T15:50:00Z">
             <w:rPr/>
           </w:rPrChange>
         </w:rPr>
@@ -5758,7 +5774,7 @@
       <w:r>
         <w:rPr>
           <w:i/>
-          <w:rPrChange w:id="52" w:author="Carlos" w:date="2025-02-20T15:51:00Z">
+          <w:rPrChange w:id="55" w:author="Carlos" w:date="2025-02-20T15:51:00Z">
             <w:rPr/>
           </w:rPrChange>
         </w:rPr>
@@ -5801,24 +5817,24 @@
       <w:r>
         <w:t xml:space="preserve">Considerando as limitações técnicas das décadas de 1970 e 1980, a fase de execução geralmente resultava em cadastros formados </w:t>
       </w:r>
-      <w:commentRangeStart w:id="53"/>
-      <w:commentRangeStart w:id="54"/>
+      <w:commentRangeStart w:id="56"/>
+      <w:commentRangeStart w:id="57"/>
       <w:r>
         <w:t>por fichas e livros</w:t>
       </w:r>
-      <w:commentRangeEnd w:id="53"/>
+      <w:commentRangeEnd w:id="56"/>
       <w:r>
         <w:rPr>
           <w:rStyle w:val="Refdecomentrio"/>
         </w:rPr>
-        <w:commentReference w:id="53"/>
-      </w:r>
-      <w:commentRangeEnd w:id="54"/>
+        <w:commentReference w:id="56"/>
+      </w:r>
+      <w:commentRangeEnd w:id="57"/>
       <w:r>
         <w:rPr>
           <w:rStyle w:val="Refdecomentrio"/>
         </w:rPr>
-        <w:commentReference w:id="54"/>
+        <w:commentReference w:id="57"/>
       </w:r>
       <w:r>
         <w:t>, uma vez que poucas prefeituras tinham condições de adquirir os caríssimos mainframes disponíveis para automação.</w:t>
@@ -5833,8 +5849,8 @@
       <w:pPr>
         <w:pStyle w:val="Ttulo3"/>
       </w:pPr>
-      <w:bookmarkStart w:id="55" w:name="_Toc183090299"/>
-      <w:bookmarkStart w:id="56" w:name="_Toc190940427"/>
+      <w:bookmarkStart w:id="58" w:name="_Toc183090299"/>
+      <w:bookmarkStart w:id="59" w:name="_Toc190940427"/>
       <w:r>
         <w:t>C</w:t>
       </w:r>
@@ -5853,14 +5869,14 @@
       <w:r>
         <w:t xml:space="preserve"> T</w:t>
       </w:r>
-      <w:bookmarkEnd w:id="55"/>
+      <w:bookmarkEnd w:id="58"/>
       <w:r>
         <w:t xml:space="preserve">ecnológico do </w:t>
       </w:r>
       <w:r>
         <w:t>CIATA</w:t>
       </w:r>
-      <w:bookmarkEnd w:id="56"/>
+      <w:bookmarkEnd w:id="59"/>
     </w:p>
     <w:p>
       <w:r>
@@ -5871,13 +5887,13 @@
       <w:pPr>
         <w:pStyle w:val="Ttulo4"/>
       </w:pPr>
-      <w:bookmarkStart w:id="57" w:name="_Toc183090300"/>
-      <w:bookmarkStart w:id="58" w:name="_Toc190940428"/>
+      <w:bookmarkStart w:id="60" w:name="_Toc183090300"/>
+      <w:bookmarkStart w:id="61" w:name="_Toc190940428"/>
       <w:r>
         <w:t>Custo dos equipamentos</w:t>
       </w:r>
-      <w:bookmarkEnd w:id="57"/>
-      <w:bookmarkEnd w:id="58"/>
+      <w:bookmarkEnd w:id="60"/>
+      <w:bookmarkEnd w:id="61"/>
     </w:p>
     <w:p>
       <w:r>
@@ -5890,7 +5906,7 @@
       <w:r>
         <w:rPr>
           <w:i/>
-          <w:rPrChange w:id="59" w:author="Carlos" w:date="2025-02-20T15:53:00Z">
+          <w:rPrChange w:id="62" w:author="Carlos" w:date="2025-02-20T15:53:00Z">
             <w:rPr/>
           </w:rPrChange>
         </w:rPr>
@@ -5951,13 +5967,13 @@
       <w:pPr>
         <w:pStyle w:val="Ttulo4"/>
       </w:pPr>
-      <w:bookmarkStart w:id="60" w:name="_Toc183090301"/>
-      <w:bookmarkStart w:id="61" w:name="_Toc190940429"/>
+      <w:bookmarkStart w:id="63" w:name="_Toc183090301"/>
+      <w:bookmarkStart w:id="64" w:name="_Toc190940429"/>
       <w:r>
         <w:t>Memória secundária LIMITADA</w:t>
       </w:r>
-      <w:bookmarkEnd w:id="60"/>
-      <w:bookmarkEnd w:id="61"/>
+      <w:bookmarkEnd w:id="63"/>
+      <w:bookmarkEnd w:id="64"/>
     </w:p>
     <w:p>
       <w:pPr>
@@ -6022,7 +6038,7 @@
     <w:p>
       <w:pPr>
         <w:rPr>
-          <w:ins w:id="62" w:author="Carlos" w:date="2025-02-20T15:54:00Z"/>
+          <w:ins w:id="65" w:author="Carlos" w:date="2025-02-20T15:54:00Z"/>
           <w:rFonts w:cs="Arial"/>
           <w:szCs w:val="24"/>
         </w:rPr>
@@ -6042,7 +6058,7 @@
         <w:lastRenderedPageBreak/>
         <w:t xml:space="preserve">forma hierárquica para formar uma chave com semântica, onde cada parte da chave possui também uma informação </w:t>
       </w:r>
-      <w:commentRangeStart w:id="63"/>
+      <w:commentRangeStart w:id="66"/>
       <w:r>
         <w:rPr>
           <w:rFonts w:cs="Arial"/>
@@ -6132,63 +6148,63 @@
         </w:rPr>
         <w:t>).</w:t>
       </w:r>
-      <w:commentRangeEnd w:id="63"/>
+      <w:commentRangeEnd w:id="66"/>
       <w:r>
         <w:rPr>
           <w:rStyle w:val="Refdecomentrio"/>
         </w:rPr>
-        <w:commentReference w:id="63"/>
-      </w:r>
-    </w:p>
-    <w:p>
-      <w:pPr>
-        <w:rPr>
-          <w:ins w:id="64" w:author="Carlos" w:date="2025-02-20T15:54:00Z"/>
-          <w:rFonts w:cs="Arial"/>
-          <w:szCs w:val="24"/>
-        </w:rPr>
-      </w:pPr>
-    </w:p>
-    <w:p>
-      <w:pPr>
-        <w:rPr>
-          <w:ins w:id="65" w:author="Carlos" w:date="2025-02-20T15:54:00Z"/>
-          <w:rFonts w:cs="Arial"/>
-          <w:szCs w:val="24"/>
-        </w:rPr>
-      </w:pPr>
-    </w:p>
-    <w:p>
-      <w:pPr>
-        <w:rPr>
-          <w:ins w:id="66" w:author="Carlos" w:date="2025-02-20T15:54:00Z"/>
-          <w:rFonts w:cs="Arial"/>
-          <w:szCs w:val="24"/>
-        </w:rPr>
-      </w:pPr>
-    </w:p>
-    <w:p>
-      <w:pPr>
-        <w:rPr>
-          <w:ins w:id="67" w:author="Carlos" w:date="2025-02-20T15:55:00Z"/>
-          <w:rFonts w:cs="Arial"/>
-          <w:szCs w:val="24"/>
-        </w:rPr>
-      </w:pPr>
-    </w:p>
-    <w:p>
-      <w:pPr>
-        <w:rPr>
-          <w:ins w:id="68" w:author="Carlos" w:date="2025-02-20T15:55:00Z"/>
-          <w:rFonts w:cs="Arial"/>
-          <w:szCs w:val="24"/>
-        </w:rPr>
-      </w:pPr>
-    </w:p>
-    <w:p>
-      <w:pPr>
-        <w:rPr>
-          <w:ins w:id="69" w:author="Carlos" w:date="2025-02-20T15:55:00Z"/>
+        <w:commentReference w:id="66"/>
+      </w:r>
+    </w:p>
+    <w:p>
+      <w:pPr>
+        <w:rPr>
+          <w:ins w:id="67" w:author="Carlos" w:date="2025-02-20T15:54:00Z"/>
+          <w:rFonts w:cs="Arial"/>
+          <w:szCs w:val="24"/>
+        </w:rPr>
+      </w:pPr>
+    </w:p>
+    <w:p>
+      <w:pPr>
+        <w:rPr>
+          <w:ins w:id="68" w:author="Carlos" w:date="2025-02-20T15:54:00Z"/>
+          <w:rFonts w:cs="Arial"/>
+          <w:szCs w:val="24"/>
+        </w:rPr>
+      </w:pPr>
+    </w:p>
+    <w:p>
+      <w:pPr>
+        <w:rPr>
+          <w:ins w:id="69" w:author="Carlos" w:date="2025-02-20T15:54:00Z"/>
+          <w:rFonts w:cs="Arial"/>
+          <w:szCs w:val="24"/>
+        </w:rPr>
+      </w:pPr>
+    </w:p>
+    <w:p>
+      <w:pPr>
+        <w:rPr>
+          <w:ins w:id="70" w:author="Carlos" w:date="2025-02-20T15:55:00Z"/>
+          <w:rFonts w:cs="Arial"/>
+          <w:szCs w:val="24"/>
+        </w:rPr>
+      </w:pPr>
+    </w:p>
+    <w:p>
+      <w:pPr>
+        <w:rPr>
+          <w:ins w:id="71" w:author="Carlos" w:date="2025-02-20T15:55:00Z"/>
+          <w:rFonts w:cs="Arial"/>
+          <w:szCs w:val="24"/>
+        </w:rPr>
+      </w:pPr>
+    </w:p>
+    <w:p>
+      <w:pPr>
+        <w:rPr>
+          <w:ins w:id="72" w:author="Carlos" w:date="2025-02-20T15:55:00Z"/>
           <w:rFonts w:cs="Arial"/>
           <w:szCs w:val="24"/>
         </w:rPr>
@@ -6206,7 +6222,7 @@
       <w:pPr>
         <w:pStyle w:val="Legenda"/>
       </w:pPr>
-      <w:bookmarkStart w:id="70" w:name="_Ref182853867"/>
+      <w:bookmarkStart w:id="73" w:name="_Ref182853867"/>
       <w:r>
         <w:t xml:space="preserve">Figura </w:t>
       </w:r>
@@ -6231,7 +6247,7 @@
         </w:rPr>
         <w:fldChar w:fldCharType="end"/>
       </w:r>
-      <w:bookmarkEnd w:id="70"/>
+      <w:bookmarkEnd w:id="73"/>
       <w:r>
         <w:t>:Formação da chave do imóvel no CIATA</w:t>
       </w:r>
@@ -6271,7 +6287,7 @@
       <w:pPr>
         <w:pStyle w:val="Legenda"/>
       </w:pPr>
-      <w:bookmarkStart w:id="71" w:name="_Ref182853822"/>
+      <w:bookmarkStart w:id="74" w:name="_Ref182853822"/>
       <w:r>
         <w:t xml:space="preserve">Figura </w:t>
       </w:r>
@@ -6299,7 +6315,7 @@
       <w:r>
         <w:t>:Trecho do manual do CIATA</w:t>
       </w:r>
-      <w:bookmarkEnd w:id="71"/>
+      <w:bookmarkEnd w:id="74"/>
     </w:p>
     <w:tbl>
       <w:tblPr>
@@ -6434,13 +6450,13 @@
       <w:pPr>
         <w:pStyle w:val="Ttulo4"/>
       </w:pPr>
-      <w:bookmarkStart w:id="72" w:name="_Toc183090302"/>
-      <w:bookmarkStart w:id="73" w:name="_Toc190940430"/>
+      <w:bookmarkStart w:id="75" w:name="_Toc183090302"/>
+      <w:bookmarkStart w:id="76" w:name="_Toc190940430"/>
       <w:r>
         <w:t>Linguagens de programação Pré-SGBDs</w:t>
       </w:r>
-      <w:bookmarkEnd w:id="72"/>
-      <w:bookmarkEnd w:id="73"/>
+      <w:bookmarkEnd w:id="75"/>
+      <w:bookmarkEnd w:id="76"/>
     </w:p>
     <w:p>
       <w:r>
@@ -6463,7 +6479,7 @@
       <w:r>
         <w:rPr>
           <w:color w:val="FF0000"/>
-          <w:rPrChange w:id="74" w:author="Carlos" w:date="2025-02-20T15:57:00Z">
+          <w:rPrChange w:id="77" w:author="Carlos" w:date="2025-02-20T15:57:00Z">
             <w:rPr/>
           </w:rPrChange>
         </w:rPr>
@@ -6485,7 +6501,7 @@
           <w:lang w:val="en-US"/>
         </w:rPr>
       </w:pPr>
-      <w:bookmarkStart w:id="75" w:name="_Toc190940431"/>
+      <w:bookmarkStart w:id="78" w:name="_Toc190940431"/>
       <w:r>
         <w:rPr>
           <w:lang w:val="en-US"/>
@@ -6558,7 +6574,7 @@
         </w:rPr>
         <w:t xml:space="preserve"> – FFP-LA</w:t>
       </w:r>
-      <w:bookmarkEnd w:id="75"/>
+      <w:bookmarkEnd w:id="78"/>
     </w:p>
     <w:p>
       <w:r>
@@ -6567,7 +6583,7 @@
       <w:r>
         <w:rPr>
           <w:i/>
-          <w:rPrChange w:id="76" w:author="Carlos" w:date="2025-02-20T15:58:00Z">
+          <w:rPrChange w:id="79" w:author="Carlos" w:date="2025-02-20T15:58:00Z">
             <w:rPr/>
           </w:rPrChange>
         </w:rPr>
@@ -6612,7 +6628,7 @@
       <w:r>
         <w:rPr>
           <w:i/>
-          <w:rPrChange w:id="77" w:author="Carlos" w:date="2025-02-20T15:58:00Z">
+          <w:rPrChange w:id="80" w:author="Carlos" w:date="2025-02-20T15:58:00Z">
             <w:rPr/>
           </w:rPrChange>
         </w:rPr>
@@ -6629,7 +6645,7 @@
       <w:r>
         <w:rPr>
           <w:b/>
-          <w:rPrChange w:id="78" w:author="Carlos" w:date="2025-02-20T15:59:00Z">
+          <w:rPrChange w:id="81" w:author="Carlos" w:date="2025-02-20T15:59:00Z">
             <w:rPr/>
           </w:rPrChange>
         </w:rPr>
@@ -6650,7 +6666,7 @@
       <w:r>
         <w:rPr>
           <w:b/>
-          <w:rPrChange w:id="79" w:author="Carlos" w:date="2025-02-20T15:59:00Z">
+          <w:rPrChange w:id="82" w:author="Carlos" w:date="2025-02-20T15:59:00Z">
             <w:rPr/>
           </w:rPrChange>
         </w:rPr>
@@ -6664,7 +6680,7 @@
       <w:r>
         <w:rPr>
           <w:b/>
-          <w:rPrChange w:id="80" w:author="Carlos" w:date="2025-02-20T15:59:00Z">
+          <w:rPrChange w:id="83" w:author="Carlos" w:date="2025-02-20T15:59:00Z">
             <w:rPr/>
           </w:rPrChange>
         </w:rPr>
@@ -6678,8 +6694,8 @@
       <w:pPr>
         <w:pStyle w:val="Ttulo3"/>
       </w:pPr>
-      <w:bookmarkStart w:id="81" w:name="_Toc183090305"/>
-      <w:bookmarkStart w:id="82" w:name="_Toc190940432"/>
+      <w:bookmarkStart w:id="84" w:name="_Toc183090305"/>
+      <w:bookmarkStart w:id="85" w:name="_Toc190940432"/>
       <w:r>
         <w:t xml:space="preserve">O CIATA </w:t>
       </w:r>
@@ -6689,8 +6705,8 @@
       <w:r>
         <w:t xml:space="preserve"> LADM</w:t>
       </w:r>
-      <w:bookmarkEnd w:id="81"/>
-      <w:bookmarkEnd w:id="82"/>
+      <w:bookmarkEnd w:id="84"/>
+      <w:bookmarkEnd w:id="85"/>
     </w:p>
     <w:p>
       <w:pPr>
@@ -6881,7 +6897,7 @@
       <w:pPr>
         <w:pStyle w:val="Legenda"/>
       </w:pPr>
-      <w:bookmarkStart w:id="83" w:name="_Ref184328056"/>
+      <w:bookmarkStart w:id="86" w:name="_Ref184328056"/>
       <w:r>
         <w:t xml:space="preserve">Figura </w:t>
       </w:r>
@@ -6906,7 +6922,7 @@
         </w:rPr>
         <w:fldChar w:fldCharType="end"/>
       </w:r>
-      <w:bookmarkEnd w:id="83"/>
+      <w:bookmarkEnd w:id="86"/>
       <w:r>
         <w:t>: Exemplo de diagrama UML</w:t>
       </w:r>
@@ -6990,19 +7006,19 @@
           <w:lang w:eastAsia="pt-BR"/>
         </w:rPr>
       </w:pPr>
-      <w:commentRangeStart w:id="84"/>
+      <w:commentRangeStart w:id="87"/>
       <w:r>
         <w:rPr>
           <w:lang w:eastAsia="pt-BR"/>
         </w:rPr>
         <w:t xml:space="preserve">Grosso modo </w:t>
       </w:r>
-      <w:commentRangeEnd w:id="84"/>
+      <w:commentRangeEnd w:id="87"/>
       <w:r>
         <w:rPr>
           <w:rStyle w:val="Refdecomentrio"/>
         </w:rPr>
-        <w:commentReference w:id="84"/>
+        <w:commentReference w:id="87"/>
       </w:r>
       <w:r>
         <w:rPr>
@@ -7236,7 +7252,7 @@
         </w:rPr>
         <w:t xml:space="preserve"> mostra a associação entre as classes básicas da LADM. O prefixo LA_ indica que a classe é padronizada </w:t>
       </w:r>
-      <w:commentRangeStart w:id="85"/>
+      <w:commentRangeStart w:id="88"/>
       <w:r>
         <w:rPr>
           <w:lang w:eastAsia="pt-BR"/>
@@ -7273,20 +7289,20 @@
         </w:rPr>
         <w:t>.</w:t>
       </w:r>
-      <w:commentRangeEnd w:id="85"/>
+      <w:commentRangeEnd w:id="88"/>
       <w:r>
         <w:rPr>
           <w:rStyle w:val="Refdecomentrio"/>
         </w:rPr>
-        <w:commentReference w:id="85"/>
+        <w:commentReference w:id="88"/>
       </w:r>
     </w:p>
     <w:p>
       <w:pPr>
         <w:pStyle w:val="Legenda"/>
       </w:pPr>
-      <w:bookmarkStart w:id="86" w:name="_Ref184370336"/>
-      <w:commentRangeStart w:id="87"/>
+      <w:bookmarkStart w:id="89" w:name="_Ref184370336"/>
+      <w:commentRangeStart w:id="90"/>
       <w:r>
         <w:t xml:space="preserve">Figura </w:t>
       </w:r>
@@ -7311,17 +7327,17 @@
         </w:rPr>
         <w:fldChar w:fldCharType="end"/>
       </w:r>
-      <w:bookmarkEnd w:id="86"/>
+      <w:bookmarkEnd w:id="89"/>
       <w:r>
         <w:t>: Classes básicas (pacotes) do LADM</w:t>
       </w:r>
-      <w:commentRangeEnd w:id="87"/>
+      <w:commentRangeEnd w:id="90"/>
       <w:r>
         <w:rPr>
           <w:rStyle w:val="Refdecomentrio"/>
           <w:iCs w:val="0"/>
         </w:rPr>
-        <w:commentReference w:id="87"/>
+        <w:commentReference w:id="90"/>
       </w:r>
     </w:p>
     <w:tbl>
@@ -7409,19 +7425,19 @@
         </w:rPr>
         <w:t xml:space="preserve">O LADM apresenta fortes influências do modelo relacional </w:t>
       </w:r>
-      <w:commentRangeStart w:id="88"/>
+      <w:commentRangeStart w:id="91"/>
       <w:r>
         <w:rPr>
           <w:lang w:eastAsia="pt-BR"/>
         </w:rPr>
         <w:t>proposto por Edgar Codd</w:t>
       </w:r>
-      <w:commentRangeEnd w:id="88"/>
+      <w:commentRangeEnd w:id="91"/>
       <w:r>
         <w:rPr>
           <w:rStyle w:val="Refdecomentrio"/>
         </w:rPr>
-        <w:commentReference w:id="88"/>
+        <w:commentReference w:id="91"/>
       </w:r>
       <w:r>
         <w:rPr>
@@ -7563,7 +7579,7 @@
       <w:pPr>
         <w:pStyle w:val="Legenda"/>
       </w:pPr>
-      <w:bookmarkStart w:id="89" w:name="_Ref184571121"/>
+      <w:bookmarkStart w:id="92" w:name="_Ref184571121"/>
       <w:r>
         <w:lastRenderedPageBreak/>
         <w:t xml:space="preserve">Figura </w:t>
@@ -7589,7 +7605,7 @@
         </w:rPr>
         <w:fldChar w:fldCharType="end"/>
       </w:r>
-      <w:bookmarkEnd w:id="89"/>
+      <w:bookmarkEnd w:id="92"/>
       <w:r>
         <w:t>:</w:t>
       </w:r>
@@ -7774,7 +7790,7 @@
       <w:pPr>
         <w:pStyle w:val="Legenda"/>
       </w:pPr>
-      <w:bookmarkStart w:id="90" w:name="_Ref184572123"/>
+      <w:bookmarkStart w:id="93" w:name="_Ref184572123"/>
       <w:r>
         <w:t xml:space="preserve">Figura </w:t>
       </w:r>
@@ -7799,7 +7815,7 @@
         </w:rPr>
         <w:fldChar w:fldCharType="end"/>
       </w:r>
-      <w:bookmarkEnd w:id="90"/>
+      <w:bookmarkEnd w:id="93"/>
       <w:r>
         <w:t>: Associação LA_SpatialUnit e CIATA</w:t>
       </w:r>
@@ -7881,7 +7897,7 @@
       <w:pPr>
         <w:pStyle w:val="Legenda"/>
       </w:pPr>
-      <w:commentRangeStart w:id="91"/>
+      <w:commentRangeStart w:id="94"/>
       <w:r>
         <w:t xml:space="preserve">Tabela </w:t>
       </w:r>
@@ -7912,13 +7928,13 @@
       <w:r>
         <w:t>Comparando CIATA e LADM: Contextos e Propósitos Distintos</w:t>
       </w:r>
-      <w:commentRangeEnd w:id="91"/>
+      <w:commentRangeEnd w:id="94"/>
       <w:r>
         <w:rPr>
           <w:rStyle w:val="Refdecomentrio"/>
           <w:iCs w:val="0"/>
         </w:rPr>
-        <w:commentReference w:id="91"/>
+        <w:commentReference w:id="94"/>
       </w:r>
     </w:p>
     <w:tbl>
@@ -8514,8 +8530,8 @@
           <w:lang w:eastAsia="pt-BR"/>
         </w:rPr>
       </w:pPr>
-      <w:bookmarkStart w:id="92" w:name="_Toc183090307"/>
-      <w:bookmarkStart w:id="93" w:name="_Toc190940433"/>
+      <w:bookmarkStart w:id="95" w:name="_Toc183090307"/>
+      <w:bookmarkStart w:id="96" w:name="_Toc190940433"/>
       <w:r>
         <w:rPr>
           <w:rFonts w:eastAsia="Times New Roman"/>
@@ -8523,8 +8539,8 @@
         </w:rPr>
         <w:t>Ciata e o CTM</w:t>
       </w:r>
-      <w:bookmarkEnd w:id="92"/>
-      <w:bookmarkEnd w:id="93"/>
+      <w:bookmarkEnd w:id="95"/>
+      <w:bookmarkEnd w:id="96"/>
     </w:p>
     <w:p>
       <w:pPr>
@@ -8599,7 +8615,7 @@
       <w:pPr>
         <w:pStyle w:val="Legenda"/>
       </w:pPr>
-      <w:bookmarkStart w:id="94" w:name="_Ref191479803"/>
+      <w:bookmarkStart w:id="97" w:name="_Ref191479803"/>
       <w:r>
         <w:t xml:space="preserve">Tabela </w:t>
       </w:r>
@@ -8624,7 +8640,7 @@
         </w:rPr>
         <w:fldChar w:fldCharType="end"/>
       </w:r>
-      <w:bookmarkEnd w:id="94"/>
+      <w:bookmarkEnd w:id="97"/>
       <w:r>
         <w:t xml:space="preserve">: </w:t>
       </w:r>
@@ -9529,105 +9545,7 @@
           <w:rFonts w:cs="Arial"/>
           <w:lang w:eastAsia="pt-BR"/>
         </w:rPr>
-        <w:t xml:space="preserve">No sentido de facilitar a </w:t>
-      </w:r>
-      <w:r>
-        <w:rPr>
-          <w:rFonts w:cs="Arial"/>
-          <w:lang w:eastAsia="pt-BR"/>
-        </w:rPr>
-        <w:t>compreensão</w:t>
-      </w:r>
-      <w:r>
-        <w:rPr>
-          <w:rFonts w:cs="Arial"/>
-          <w:lang w:eastAsia="pt-BR"/>
-        </w:rPr>
-        <w:t xml:space="preserve"> do processo de </w:t>
-      </w:r>
-      <w:r>
-        <w:rPr>
-          <w:rFonts w:cs="Arial"/>
-          <w:lang w:eastAsia="pt-BR"/>
-        </w:rPr>
-        <w:t>implementação de</w:t>
-      </w:r>
-      <w:r>
-        <w:rPr>
-          <w:rFonts w:cs="Arial"/>
-          <w:lang w:eastAsia="pt-BR"/>
-        </w:rPr>
-        <w:t xml:space="preserve"> um CTM, considera-se que ele é composto pelos dados do </w:t>
-      </w:r>
-      <w:r>
-        <w:rPr>
-          <w:rFonts w:cs="Arial"/>
-          <w:lang w:eastAsia="pt-BR"/>
-        </w:rPr>
-        <w:t>cadastro territorial</w:t>
-      </w:r>
-      <w:r>
-        <w:rPr>
-          <w:rFonts w:cs="Arial"/>
-          <w:lang w:eastAsia="pt-BR"/>
-        </w:rPr>
-        <w:t xml:space="preserve"> associados aos dados dos cadastros temáticos. O cadastro territorial é entendido como o inventário oficial e sistemático das parcelas do município e os cadastros temáticos compreendem conjuntos </w:t>
-      </w:r>
-      <w:r>
-        <w:rPr>
-          <w:rFonts w:cs="Arial"/>
-          <w:lang w:eastAsia="pt-BR"/>
-        </w:rPr>
-        <w:t>de dados</w:t>
-      </w:r>
-      <w:r>
-        <w:rPr>
-          <w:rFonts w:cs="Arial"/>
-          <w:lang w:eastAsia="pt-BR"/>
-        </w:rPr>
-        <w:t xml:space="preserve"> – objetos territoriais e atributos alfanuméricos - relacionados </w:t>
-      </w:r>
-      <w:r>
-        <w:rPr>
-          <w:rFonts w:cs="Arial"/>
-          <w:lang w:eastAsia="pt-BR"/>
-        </w:rPr>
-        <w:t>às parcelas</w:t>
-      </w:r>
-      <w:r>
-        <w:rPr>
-          <w:rFonts w:cs="Arial"/>
-          <w:lang w:eastAsia="pt-BR"/>
-        </w:rPr>
-        <w:t xml:space="preserve"> sobre aspectos estruturais, tais como: sociais, ambientais, habitacionais e </w:t>
-      </w:r>
-      <w:r>
-        <w:rPr>
-          <w:rFonts w:cs="Arial"/>
-          <w:lang w:eastAsia="pt-BR"/>
-        </w:rPr>
-        <w:t>não</w:t>
-      </w:r>
-      <w:r>
-        <w:rPr>
-          <w:rFonts w:cs="Arial"/>
-          <w:lang w:eastAsia="pt-BR"/>
-        </w:rPr>
-        <w:t xml:space="preserve"> habitacionais, redes de infraestrutura, </w:t>
-      </w:r>
-      <w:r>
-        <w:rPr>
-          <w:rFonts w:cs="Arial"/>
-          <w:lang w:eastAsia="pt-BR"/>
-        </w:rPr>
-        <w:t>equipamentos, tributários</w:t>
-      </w:r>
-      <w:r>
-        <w:rPr>
-          <w:rFonts w:cs="Arial"/>
-          <w:lang w:eastAsia="pt-BR"/>
-        </w:rPr>
-        <w:t>, entre outros.</w:t>
+        <w:t>No sentido de facilitar a compreensão do processo de implementação de um CTM, considera-se que ele é composto pelos dados do cadastro territorial associados aos dados dos cadastros temáticos. O cadastro territorial é entendido como o inventário oficial e sistemático das parcelas do município e os cadastros temáticos compreendem conjuntos de dados – objetos territoriais e atributos alfanuméricos - relacionados às parcelas sobre aspectos estruturais, tais como: sociais, ambientais, habitacionais e não habitacionais, redes de infraestrutura, equipamentos, tributários, entre outros.</w:t>
       </w:r>
       <w:r>
         <w:rPr>
@@ -9643,19 +9561,19 @@
           <w:lang w:eastAsia="pt-BR"/>
         </w:rPr>
       </w:pPr>
-      <w:commentRangeStart w:id="95"/>
+      <w:commentRangeStart w:id="98"/>
       <w:r>
         <w:rPr>
           <w:lang w:eastAsia="pt-BR"/>
         </w:rPr>
         <w:t>Os temas de um CTM estão interligados entre si e ao cadastro territorial por meio de suas coordenadas geográficas. Dessa forma, o georreferenciamento das parcelas do CT é imprescindível para o desenvolvimento de um CTM.</w:t>
       </w:r>
-      <w:commentRangeEnd w:id="95"/>
+      <w:commentRangeEnd w:id="98"/>
       <w:r>
         <w:rPr>
           <w:rStyle w:val="Refdecomentrio"/>
         </w:rPr>
-        <w:commentReference w:id="95"/>
+        <w:commentReference w:id="98"/>
       </w:r>
     </w:p>
     <w:p>
@@ -9775,19 +9693,7 @@
         <w:rPr>
           <w:lang w:eastAsia="pt-BR"/>
         </w:rPr>
-        <w:t xml:space="preserve">O que se </w:t>
-      </w:r>
-      <w:r>
-        <w:rPr>
-          <w:lang w:eastAsia="pt-BR"/>
-        </w:rPr>
-        <w:t xml:space="preserve">nota </w:t>
-      </w:r>
-      <w:r>
-        <w:rPr>
-          <w:lang w:eastAsia="pt-BR"/>
-        </w:rPr>
-        <w:t xml:space="preserve">na </w:t>
+        <w:t xml:space="preserve">O que se nota na </w:t>
       </w:r>
       <w:r>
         <w:rPr>
@@ -9831,19 +9737,7 @@
         <w:rPr>
           <w:lang w:eastAsia="pt-BR"/>
         </w:rPr>
-        <w:t xml:space="preserve"> é </w:t>
-      </w:r>
-      <w:r>
-        <w:rPr>
-          <w:lang w:eastAsia="pt-BR"/>
-        </w:rPr>
-        <w:t>a ausência de classes georreferenciadas</w:t>
-      </w:r>
-      <w:r>
-        <w:rPr>
-          <w:lang w:eastAsia="pt-BR"/>
-        </w:rPr>
-        <w:t xml:space="preserve"> (ver legenda na </w:t>
+        <w:t xml:space="preserve"> é a ausência de classes georreferenciadas (ver legenda na </w:t>
       </w:r>
       <w:r>
         <w:rPr>
@@ -9894,7 +9788,7 @@
       <w:pPr>
         <w:pStyle w:val="Legenda"/>
       </w:pPr>
-      <w:bookmarkStart w:id="96" w:name="_Ref191478284"/>
+      <w:bookmarkStart w:id="99" w:name="_Ref191478284"/>
       <w:r>
         <w:lastRenderedPageBreak/>
         <w:t xml:space="preserve">Figura </w:t>
@@ -9917,7 +9811,7 @@
       <w:r>
         <w:fldChar w:fldCharType="end"/>
       </w:r>
-      <w:bookmarkEnd w:id="96"/>
+      <w:bookmarkEnd w:id="99"/>
       <w:r>
         <w:t>: Legenda de classes do OMT-G</w:t>
       </w:r>
@@ -9946,6 +9840,7 @@
             </w:pPr>
             <w:r>
               <w:rPr>
+                <w:noProof/>
                 <w:lang w:eastAsia="pt-BR"/>
               </w:rPr>
               <w:drawing>
@@ -9999,7 +9894,7 @@
       <w:pPr>
         <w:pStyle w:val="Legenda"/>
       </w:pPr>
-      <w:bookmarkStart w:id="97" w:name="_Ref191477230"/>
+      <w:bookmarkStart w:id="100" w:name="_Ref191477230"/>
       <w:r>
         <w:t xml:space="preserve">Figura </w:t>
       </w:r>
@@ -10021,7 +9916,7 @@
       <w:r>
         <w:fldChar w:fldCharType="end"/>
       </w:r>
-      <w:bookmarkEnd w:id="97"/>
+      <w:bookmarkEnd w:id="100"/>
       <w:r>
         <w:t>: Modelagem de dados original do CIATA</w:t>
       </w:r>
@@ -10049,6 +9944,7 @@
             </w:pPr>
             <w:r>
               <w:rPr>
+                <w:noProof/>
                 <w:lang w:eastAsia="pt-BR"/>
               </w:rPr>
               <w:drawing>
@@ -10189,7 +10085,7 @@
       <w:pPr>
         <w:pStyle w:val="Legenda"/>
       </w:pPr>
-      <w:bookmarkStart w:id="98" w:name="_Ref191478455"/>
+      <w:bookmarkStart w:id="101" w:name="_Ref191478455"/>
       <w:r>
         <w:lastRenderedPageBreak/>
         <w:t xml:space="preserve">Figura </w:t>
@@ -10212,7 +10108,7 @@
       <w:r>
         <w:fldChar w:fldCharType="end"/>
       </w:r>
-      <w:bookmarkEnd w:id="98"/>
+      <w:bookmarkEnd w:id="101"/>
       <w:r>
         <w:t>:</w:t>
       </w:r>
@@ -10249,6 +10145,7 @@
             </w:pPr>
             <w:r>
               <w:rPr>
+                <w:noProof/>
                 <w:lang w:eastAsia="pt-BR"/>
               </w:rPr>
               <w:drawing>
@@ -10295,7 +10192,7 @@
       <w:pPr>
         <w:pStyle w:val="Ttulo3"/>
       </w:pPr>
-      <w:bookmarkStart w:id="99" w:name="_Toc190940434"/>
+      <w:bookmarkStart w:id="102" w:name="_Toc190940434"/>
       <w:r>
         <w:t xml:space="preserve">Presença do CIATA nos </w:t>
       </w:r>
@@ -10305,7 +10202,7 @@
       <w:r>
         <w:t xml:space="preserve"> imobiliários</w:t>
       </w:r>
-      <w:bookmarkEnd w:id="99"/>
+      <w:bookmarkEnd w:id="102"/>
     </w:p>
     <w:p>
       <w:r>
@@ -10358,7 +10255,7 @@
       <w:r>
         <w:rPr>
           <w:i/>
-          <w:rPrChange w:id="100" w:author="Carlos" w:date="2025-02-20T16:07:00Z">
+          <w:rPrChange w:id="103" w:author="Carlos" w:date="2025-02-20T16:07:00Z">
             <w:rPr/>
           </w:rPrChange>
         </w:rPr>
@@ -10399,7 +10296,7 @@
       <w:r>
         <w:rPr>
           <w:i/>
-          <w:rPrChange w:id="101" w:author="Carlos" w:date="2025-02-20T16:07:00Z">
+          <w:rPrChange w:id="104" w:author="Carlos" w:date="2025-02-20T16:07:00Z">
             <w:rPr/>
           </w:rPrChange>
         </w:rPr>
@@ -10408,7 +10305,7 @@
       <w:r>
         <w:rPr>
           <w:i/>
-          <w:rPrChange w:id="102" w:author="Carlos" w:date="2025-02-20T16:07:00Z">
+          <w:rPrChange w:id="105" w:author="Carlos" w:date="2025-02-20T16:07:00Z">
             <w:rPr/>
           </w:rPrChange>
         </w:rPr>
@@ -11351,16 +11248,16 @@
           <w:lang w:eastAsia="pt-BR"/>
         </w:rPr>
       </w:pPr>
-      <w:bookmarkStart w:id="103" w:name="_Toc183090308"/>
-      <w:bookmarkStart w:id="104" w:name="_Toc190940435"/>
+      <w:bookmarkStart w:id="106" w:name="_Toc183090308"/>
+      <w:bookmarkStart w:id="107" w:name="_Toc190940435"/>
       <w:r>
         <w:rPr>
           <w:lang w:eastAsia="pt-BR"/>
         </w:rPr>
         <w:t>CIATA e imageamento</w:t>
       </w:r>
-      <w:bookmarkEnd w:id="103"/>
-      <w:bookmarkEnd w:id="104"/>
+      <w:bookmarkEnd w:id="106"/>
+      <w:bookmarkEnd w:id="107"/>
       <w:r>
         <w:rPr>
           <w:lang w:eastAsia="pt-BR"/>
@@ -11584,9 +11481,9 @@
           <w:lang w:eastAsia="pt-BR"/>
         </w:rPr>
       </w:pPr>
-      <w:bookmarkStart w:id="105" w:name="_Toc190940436"/>
-      <w:bookmarkStart w:id="106" w:name="_Ref191278478"/>
-      <w:bookmarkStart w:id="107" w:name="_Ref191278485"/>
+      <w:bookmarkStart w:id="108" w:name="_Toc190940436"/>
+      <w:bookmarkStart w:id="109" w:name="_Ref191278478"/>
+      <w:bookmarkStart w:id="110" w:name="_Ref191278485"/>
       <w:r>
         <w:rPr>
           <w:lang w:eastAsia="pt-BR"/>
@@ -11605,9 +11502,9 @@
         </w:rPr>
         <w:t xml:space="preserve"> (LGPD)</w:t>
       </w:r>
-      <w:bookmarkEnd w:id="105"/>
-      <w:bookmarkEnd w:id="106"/>
-      <w:bookmarkEnd w:id="107"/>
+      <w:bookmarkEnd w:id="108"/>
+      <w:bookmarkEnd w:id="109"/>
+      <w:bookmarkEnd w:id="110"/>
     </w:p>
     <w:p>
       <w:pPr>
@@ -11934,7 +11831,7 @@
           <w:lang w:eastAsia="pt-BR"/>
         </w:rPr>
       </w:pPr>
-      <w:bookmarkStart w:id="108" w:name="_Toc190940437"/>
+      <w:bookmarkStart w:id="111" w:name="_Toc190940437"/>
       <w:r>
         <w:rPr>
           <w:rFonts w:eastAsia="Times New Roman"/>
@@ -11956,7 +11853,7 @@
         </w:rPr>
         <w:t>E BANCOS DE DADOS GEO</w:t>
       </w:r>
-      <w:bookmarkEnd w:id="108"/>
+      <w:bookmarkEnd w:id="111"/>
       <w:r>
         <w:rPr>
           <w:rFonts w:eastAsia="Times New Roman"/>
@@ -12044,11 +11941,11 @@
       <w:pPr>
         <w:pStyle w:val="Ttulo2"/>
       </w:pPr>
-      <w:bookmarkStart w:id="109" w:name="_Toc190940438"/>
+      <w:bookmarkStart w:id="112" w:name="_Toc190940438"/>
       <w:r>
         <w:t>Sistemas de Informação Geográfica (SIG).</w:t>
       </w:r>
-      <w:bookmarkEnd w:id="109"/>
+      <w:bookmarkEnd w:id="112"/>
       <w:r>
         <w:t xml:space="preserve"> </w:t>
       </w:r>
@@ -12060,11 +11957,11 @@
       <w:pPr>
         <w:pStyle w:val="Ttulo2"/>
       </w:pPr>
-      <w:bookmarkStart w:id="110" w:name="_Toc190940439"/>
+      <w:bookmarkStart w:id="113" w:name="_Toc190940439"/>
       <w:r>
         <w:t>Cadastro Imobiliário e Georreferenciamento.</w:t>
       </w:r>
-      <w:bookmarkEnd w:id="110"/>
+      <w:bookmarkEnd w:id="113"/>
       <w:r>
         <w:t xml:space="preserve"> </w:t>
       </w:r>
@@ -12073,7 +11970,7 @@
       <w:pPr>
         <w:pStyle w:val="Ttulo1"/>
       </w:pPr>
-      <w:bookmarkStart w:id="111" w:name="_Toc190940440"/>
+      <w:bookmarkStart w:id="114" w:name="_Toc190940440"/>
       <w:r>
         <w:t>M</w:t>
       </w:r>
@@ -12083,17 +11980,17 @@
       <w:r>
         <w:t xml:space="preserve"> da pesquisa</w:t>
       </w:r>
-      <w:bookmarkEnd w:id="111"/>
+      <w:bookmarkEnd w:id="114"/>
     </w:p>
     <w:p>
       <w:pPr>
         <w:pStyle w:val="Ttulo2"/>
       </w:pPr>
-      <w:bookmarkStart w:id="112" w:name="_Toc190940441"/>
+      <w:bookmarkStart w:id="115" w:name="_Toc190940441"/>
       <w:r>
         <w:t>Etapas</w:t>
       </w:r>
-      <w:bookmarkEnd w:id="112"/>
+      <w:bookmarkEnd w:id="115"/>
       <w:r>
         <w:t xml:space="preserve"> </w:t>
       </w:r>
@@ -12258,7 +12155,7 @@
       <w:pPr>
         <w:pStyle w:val="Legenda"/>
       </w:pPr>
-      <w:bookmarkStart w:id="113" w:name="_Ref191279887"/>
+      <w:bookmarkStart w:id="116" w:name="_Ref191279887"/>
       <w:r>
         <w:t xml:space="preserve">Tabela </w:t>
       </w:r>
@@ -12283,7 +12180,7 @@
         </w:rPr>
         <w:fldChar w:fldCharType="end"/>
       </w:r>
-      <w:bookmarkEnd w:id="113"/>
+      <w:bookmarkEnd w:id="116"/>
       <w:r>
         <w:t xml:space="preserve">: </w:t>
       </w:r>
@@ -12554,11 +12451,11 @@
       <w:pPr>
         <w:pStyle w:val="Ttulo2"/>
       </w:pPr>
-      <w:bookmarkStart w:id="114" w:name="_Toc190940442"/>
+      <w:bookmarkStart w:id="117" w:name="_Toc190940442"/>
       <w:r>
         <w:t>cronograma</w:t>
       </w:r>
-      <w:bookmarkEnd w:id="114"/>
+      <w:bookmarkEnd w:id="117"/>
       <w:r>
         <w:t xml:space="preserve"> </w:t>
       </w:r>
@@ -12836,7 +12733,7 @@
       <w:pPr>
         <w:pStyle w:val="Ttulo1"/>
       </w:pPr>
-      <w:bookmarkStart w:id="115" w:name="_Toc190940443"/>
+      <w:bookmarkStart w:id="118" w:name="_Toc190940443"/>
       <w:r>
         <w:t xml:space="preserve">Desenvolvimento do </w:t>
       </w:r>
@@ -12846,7 +12743,7 @@
       <w:r>
         <w:t>:</w:t>
       </w:r>
-      <w:bookmarkEnd w:id="115"/>
+      <w:bookmarkEnd w:id="118"/>
       <w:r>
         <w:t xml:space="preserve"> </w:t>
       </w:r>
@@ -12859,7 +12756,7 @@
           <w:szCs w:val="26"/>
         </w:rPr>
       </w:pPr>
-      <w:bookmarkStart w:id="116" w:name="_Toc190940444"/>
+      <w:bookmarkStart w:id="119" w:name="_Toc190940444"/>
       <w:r>
         <w:t xml:space="preserve">Sempre é complicado listar tecnologias de informática em um trabalho acadêmico, pois surgem novas ferramentas constantemente. No entanto, neste trabalho serão utilizadas algumas ferramentas gratuitas </w:t>
       </w:r>
@@ -12878,7 +12775,7 @@
         <w:lastRenderedPageBreak/>
         <w:t>Arquitetura do sistema.</w:t>
       </w:r>
-      <w:bookmarkEnd w:id="116"/>
+      <w:bookmarkEnd w:id="119"/>
     </w:p>
     <w:p>
       <w:r>
@@ -12907,11 +12804,11 @@
       <w:pPr>
         <w:pStyle w:val="Ttulo2"/>
       </w:pPr>
-      <w:bookmarkStart w:id="117" w:name="_Toc190940445"/>
+      <w:bookmarkStart w:id="120" w:name="_Toc190940445"/>
       <w:r>
         <w:t>Implementação do Banco de Dados Textual.</w:t>
       </w:r>
-      <w:bookmarkEnd w:id="117"/>
+      <w:bookmarkEnd w:id="120"/>
       <w:r>
         <w:t xml:space="preserve"> </w:t>
       </w:r>
@@ -12936,11 +12833,11 @@
       <w:pPr>
         <w:pStyle w:val="Ttulo2"/>
       </w:pPr>
-      <w:bookmarkStart w:id="118" w:name="_Toc190940446"/>
+      <w:bookmarkStart w:id="121" w:name="_Toc190940446"/>
       <w:r>
         <w:t>Desenvolvimento da Interface de usuário.</w:t>
       </w:r>
-      <w:bookmarkEnd w:id="118"/>
+      <w:bookmarkEnd w:id="121"/>
     </w:p>
     <w:p>
       <w:r>
@@ -12951,7 +12848,7 @@
       <w:pPr>
         <w:pStyle w:val="Ttulo2"/>
       </w:pPr>
-      <w:bookmarkStart w:id="119" w:name="_Toc190940447"/>
+      <w:bookmarkStart w:id="122" w:name="_Toc190940447"/>
       <w:r>
         <w:t>Integração com sistemas de georreferenc</w:t>
       </w:r>
@@ -12961,7 +12858,7 @@
       <w:r>
         <w:t>amento.</w:t>
       </w:r>
-      <w:bookmarkEnd w:id="119"/>
+      <w:bookmarkEnd w:id="122"/>
     </w:p>
     <w:p>
       <w:r>
@@ -12972,11 +12869,11 @@
       <w:pPr>
         <w:pStyle w:val="Ttulo2"/>
       </w:pPr>
-      <w:bookmarkStart w:id="120" w:name="_Toc190940448"/>
+      <w:bookmarkStart w:id="123" w:name="_Toc190940448"/>
       <w:r>
         <w:t>Resultados e Discussão:</w:t>
       </w:r>
-      <w:bookmarkEnd w:id="120"/>
+      <w:bookmarkEnd w:id="123"/>
     </w:p>
     <w:p>
       <w:pPr>
@@ -13075,11 +12972,11 @@
       <w:pPr>
         <w:pStyle w:val="Ttulo1"/>
       </w:pPr>
-      <w:bookmarkStart w:id="121" w:name="_Toc190940449"/>
+      <w:bookmarkStart w:id="124" w:name="_Toc190940449"/>
       <w:r>
         <w:t>bibliografia</w:t>
       </w:r>
-      <w:bookmarkEnd w:id="121"/>
+      <w:bookmarkEnd w:id="124"/>
     </w:p>
     <w:p>
       <w:pPr>
@@ -13706,7 +13603,7 @@
       </w:r>
     </w:p>
   </w:comment>
-  <w:comment w:id="53" w:author="Carlos" w:date="2025-02-20T15:51:00Z" w:initials="C">
+  <w:comment w:id="56" w:author="Carlos" w:date="2025-02-20T15:51:00Z" w:initials="C">
     <w:p>
       <w:pPr>
         <w:pStyle w:val="Textodecomentrio"/>
@@ -13722,7 +13619,7 @@
       </w:r>
     </w:p>
   </w:comment>
-  <w:comment w:id="54" w:author="Marco Aurélio Barbiero" w:date="2025-02-21T14:59:00Z" w:initials="MB">
+  <w:comment w:id="57" w:author="Marco Aurélio Barbiero" w:date="2025-02-21T14:59:00Z" w:initials="MB">
     <w:p>
       <w:pPr>
         <w:pStyle w:val="Textodecomentrio"/>
@@ -13740,7 +13637,7 @@
       </w:r>
     </w:p>
   </w:comment>
-  <w:comment w:id="63" w:author="Carlos" w:date="2025-02-20T15:55:00Z" w:initials="C">
+  <w:comment w:id="66" w:author="Carlos" w:date="2025-02-20T15:55:00Z" w:initials="C">
     <w:p>
       <w:pPr>
         <w:pStyle w:val="Textodecomentrio"/>
@@ -13761,7 +13658,7 @@
       </w:pPr>
     </w:p>
   </w:comment>
-  <w:comment w:id="84" w:author="Carlos" w:date="2025-02-20T16:01:00Z" w:initials="C">
+  <w:comment w:id="87" w:author="Carlos" w:date="2025-02-20T16:01:00Z" w:initials="C">
     <w:p>
       <w:pPr>
         <w:pStyle w:val="Textodecomentrio"/>
@@ -13777,7 +13674,7 @@
       </w:r>
     </w:p>
   </w:comment>
-  <w:comment w:id="85" w:author="Carlos" w:date="2025-02-20T16:02:00Z" w:initials="C">
+  <w:comment w:id="88" w:author="Carlos" w:date="2025-02-20T16:02:00Z" w:initials="C">
     <w:p>
       <w:pPr>
         <w:pStyle w:val="Textodecomentrio"/>
@@ -13793,7 +13690,7 @@
       </w:r>
     </w:p>
   </w:comment>
-  <w:comment w:id="87" w:author="Carlos" w:date="2025-02-20T16:03:00Z" w:initials="C">
+  <w:comment w:id="90" w:author="Carlos" w:date="2025-02-20T16:03:00Z" w:initials="C">
     <w:p>
       <w:pPr>
         <w:pStyle w:val="Textodecomentrio"/>
@@ -13809,7 +13706,7 @@
       </w:r>
     </w:p>
   </w:comment>
-  <w:comment w:id="88" w:author="Carlos" w:date="2025-02-20T16:04:00Z" w:initials="C">
+  <w:comment w:id="91" w:author="Carlos" w:date="2025-02-20T16:04:00Z" w:initials="C">
     <w:p>
       <w:pPr>
         <w:pStyle w:val="Textodecomentrio"/>
@@ -13825,7 +13722,7 @@
       </w:r>
     </w:p>
   </w:comment>
-  <w:comment w:id="91" w:author="Carlos" w:date="2025-02-20T16:05:00Z" w:initials="C">
+  <w:comment w:id="94" w:author="Carlos" w:date="2025-02-20T16:05:00Z" w:initials="C">
     <w:p>
       <w:pPr>
         <w:pStyle w:val="Textodecomentrio"/>
@@ -13841,7 +13738,7 @@
       </w:r>
     </w:p>
   </w:comment>
-  <w:comment w:id="95" w:author="Marco Aurelio Barbiero" w:date="2025-02-26T14:52:00Z" w:initials="MA">
+  <w:comment w:id="98" w:author="Marco Aurelio Barbiero" w:date="2025-02-26T14:52:00Z" w:initials="MA">
     <w:p>
       <w:pPr>
         <w:pStyle w:val="Textodecomentrio"/>
@@ -15796,6 +15693,7 @@
   <w:style w:type="character" w:default="1" w:styleId="Fontepargpadro">
     <w:name w:val="Default Paragraph Font"/>
     <w:uiPriority w:val="1"/>
+    <w:semiHidden/>
     <w:unhideWhenUsed/>
   </w:style>
   <w:style w:type="table" w:default="1" w:styleId="Tabelanormal">

</xml_diff>